<commit_message>
Actividad de la práctica 12
Este archivo contiene la actividad de la práctica 12 con mis datos corregidos.
</commit_message>
<xml_diff>
--- a/practica 12.docx
+++ b/practica 12.docx
@@ -1,121 +1,88 @@
 
 <file path=word/document.xml><?xml version="1.0" encoding="utf-8"?>
-<w:document xmlns:wpc="http://schemas.microsoft.com/office/word/2010/wordprocessingCanvas" xmlns:mo="http://schemas.microsoft.com/office/mac/office/2008/main" xmlns:mc="http://schemas.openxmlformats.org/markup-compatibility/2006" xmlns:mv="urn:schemas-microsoft-com:mac:vml" xmlns:o="urn:schemas-microsoft-com:office:office" xmlns:r="http://schemas.openxmlformats.org/officeDocument/2006/relationships" xmlns:m="http://schemas.openxmlformats.org/officeDocument/2006/math" xmlns:v="urn:schemas-microsoft-com:vml" xmlns:wp14="http://schemas.microsoft.com/office/word/2010/wordprocessingDrawing" xmlns:wp="http://schemas.openxmlformats.org/drawingml/2006/wordprocessingDrawing" xmlns:w10="urn:schemas-microsoft-com:office:word" xmlns:w="http://schemas.openxmlformats.org/wordprocessingml/2006/main" xmlns:w14="http://schemas.microsoft.com/office/word/2010/wordml" xmlns:wpg="http://schemas.microsoft.com/office/word/2010/wordprocessingGroup" xmlns:wpi="http://schemas.microsoft.com/office/word/2010/wordprocessingInk" xmlns:wne="http://schemas.microsoft.com/office/word/2006/wordml" xmlns:wps="http://schemas.microsoft.com/office/word/2010/wordprocessingShape" mc:Ignorable="w14 wp14">
+<w:document xmlns:wpc="http://schemas.microsoft.com/office/word/2010/wordprocessingCanvas" xmlns:cx="http://schemas.microsoft.com/office/drawing/2014/chartex" xmlns:cx1="http://schemas.microsoft.com/office/drawing/2015/9/8/chartex" xmlns:cx2="http://schemas.microsoft.com/office/drawing/2015/10/21/chartex" xmlns:cx3="http://schemas.microsoft.com/office/drawing/2016/5/9/chartex" xmlns:cx4="http://schemas.microsoft.com/office/drawing/2016/5/10/chartex" xmlns:cx5="http://schemas.microsoft.com/office/drawing/2016/5/11/chartex" xmlns:cx6="http://schemas.microsoft.com/office/drawing/2016/5/12/chartex" xmlns:cx7="http://schemas.microsoft.com/office/drawing/2016/5/13/chartex" xmlns:cx8="http://schemas.microsoft.com/office/drawing/2016/5/14/chartex" xmlns:mc="http://schemas.openxmlformats.org/markup-compatibility/2006" xmlns:aink="http://schemas.microsoft.com/office/drawing/2016/ink" xmlns:am3d="http://schemas.microsoft.com/office/drawing/2017/model3d" xmlns:o="urn:schemas-microsoft-com:office:office" xmlns:r="http://schemas.openxmlformats.org/officeDocument/2006/relationships" xmlns:m="http://schemas.openxmlformats.org/officeDocument/2006/math" xmlns:v="urn:schemas-microsoft-com:vml" xmlns:wp14="http://schemas.microsoft.com/office/word/2010/wordprocessingDrawing" xmlns:wp="http://schemas.openxmlformats.org/drawingml/2006/wordprocessingDrawing" xmlns:w10="urn:schemas-microsoft-com:office:word" xmlns:w="http://schemas.openxmlformats.org/wordprocessingml/2006/main" xmlns:w14="http://schemas.microsoft.com/office/word/2010/wordml" xmlns:w15="http://schemas.microsoft.com/office/word/2012/wordml" xmlns:w16cid="http://schemas.microsoft.com/office/word/2016/wordml/cid" xmlns:w16se="http://schemas.microsoft.com/office/word/2015/wordml/symex" xmlns:wpg="http://schemas.microsoft.com/office/word/2010/wordprocessingGroup" xmlns:wpi="http://schemas.microsoft.com/office/word/2010/wordprocessingInk" xmlns:wne="http://schemas.microsoft.com/office/word/2006/wordml" xmlns:wps="http://schemas.microsoft.com/office/word/2010/wordprocessingShape" mc:Ignorable="w14 w15 w16se w16cid wp14">
   <w:body>
     <w:tbl>
       <w:tblPr>
-        <w:tblW w:w="0" w:type="auto"/>
-        <w:tblBorders>
-          <w:top w:val="nil"/>
-          <w:left w:val="nil"/>
-          <w:right w:val="nil"/>
-        </w:tblBorders>
+        <w:tblpPr w:leftFromText="141" w:rightFromText="141" w:vertAnchor="page" w:horzAnchor="margin" w:tblpXSpec="center" w:tblpY="511"/>
+        <w:tblW w:w="10773" w:type="dxa"/>
         <w:tblLayout w:type="fixed"/>
+        <w:tblCellMar>
+          <w:left w:w="10" w:type="dxa"/>
+          <w:right w:w="10" w:type="dxa"/>
+        </w:tblCellMar>
         <w:tblLook w:val="0000" w:firstRow="0" w:lastRow="0" w:firstColumn="0" w:lastColumn="0" w:noHBand="0" w:noVBand="0"/>
       </w:tblPr>
       <w:tblGrid>
-        <w:gridCol w:w="2988"/>
-        <w:gridCol w:w="2880"/>
+        <w:gridCol w:w="1693"/>
+        <w:gridCol w:w="3693"/>
+        <w:gridCol w:w="5387"/>
       </w:tblGrid>
       <w:tr>
         <w:tc>
           <w:tcPr>
-            <w:tcW w:w="2988" w:type="dxa"/>
+            <w:tcW w:w="1693" w:type="dxa"/>
             <w:tcBorders>
-              <w:top w:val="single" w:sz="8" w:space="0" w:color="BFBFBF"/>
-              <w:left w:val="single" w:sz="8" w:space="0" w:color="BFBFBF"/>
-              <w:bottom w:val="single" w:sz="8" w:space="0" w:color="BFBFBF"/>
-              <w:right w:val="single" w:sz="8" w:space="0" w:color="BFBFBF"/>
+              <w:top w:val="single" w:sz="4" w:space="0" w:color="000000"/>
+              <w:left w:val="single" w:sz="4" w:space="0" w:color="000000"/>
+              <w:bottom w:val="single" w:sz="4" w:space="0" w:color="000000"/>
+              <w:right w:val="single" w:sz="4" w:space="0" w:color="000000"/>
             </w:tcBorders>
+            <w:shd w:val="clear" w:color="auto" w:fill="auto"/>
             <w:tcMar>
-              <w:top w:w="100" w:type="nil"/>
-              <w:right w:w="100" w:type="nil"/>
+              <w:top w:w="0" w:type="dxa"/>
+              <w:left w:w="108" w:type="dxa"/>
+              <w:bottom w:w="0" w:type="dxa"/>
+              <w:right w:w="108" w:type="dxa"/>
             </w:tcMar>
-            <w:vAlign w:val="center"/>
           </w:tcPr>
           <w:p>
             <w:pPr>
-              <w:widowControl w:val="0"/>
-              <w:autoSpaceDE w:val="0"/>
-              <w:autoSpaceDN w:val="0"/>
-              <w:adjustRightInd w:val="0"/>
               <w:ind w:left="38"/>
               <w:jc w:val="center"/>
               <w:rPr>
-                <w:rFonts w:ascii="Arial" w:hAnsi="Arial" w:cs="Arial"/>
-                <w:sz w:val="20"/>
-                <w:szCs w:val="20"/>
-                <w:lang w:val="es-ES"/>
+                <w:rFonts w:ascii="Calibri" w:eastAsia="Calibri" w:hAnsi="Calibri" w:cs="Times New Roman"/>
+                <w:sz w:val="12"/>
+                <w:szCs w:val="12"/>
               </w:rPr>
             </w:pPr>
           </w:p>
           <w:p>
             <w:pPr>
-              <w:widowControl w:val="0"/>
-              <w:autoSpaceDE w:val="0"/>
-              <w:autoSpaceDN w:val="0"/>
-              <w:adjustRightInd w:val="0"/>
               <w:ind w:left="38"/>
               <w:jc w:val="center"/>
-              <w:rPr>
-                <w:rFonts w:ascii="Arial" w:hAnsi="Arial" w:cs="Arial"/>
-                <w:lang w:val="es-ES"/>
-              </w:rPr>
             </w:pPr>
             <w:r>
               <w:rPr>
-                <w:rFonts w:ascii="Arial" w:hAnsi="Arial" w:cs="Arial"/>
-                <w:lang w:val="es-ES"/>
-              </w:rPr>
-              <w:t>Facultad de Ingeniería</w:t>
-            </w:r>
-          </w:p>
-          <w:p>
-            <w:pPr>
-              <w:widowControl w:val="0"/>
-              <w:autoSpaceDE w:val="0"/>
-              <w:autoSpaceDN w:val="0"/>
-              <w:adjustRightInd w:val="0"/>
-              <w:ind w:left="38"/>
-              <w:jc w:val="center"/>
-              <w:rPr>
-                <w:rFonts w:ascii="Calibri" w:hAnsi="Calibri" w:cs="Calibri"/>
-                <w:sz w:val="20"/>
-                <w:szCs w:val="20"/>
-                <w:lang w:val="es-ES"/>
-              </w:rPr>
-            </w:pPr>
-            <w:r>
-              <w:rPr>
-                <w:rFonts w:ascii="Calibri" w:hAnsi="Calibri" w:cs="Calibri"/>
                 <w:noProof/>
-                <w:sz w:val="20"/>
-                <w:szCs w:val="20"/>
-                <w:lang w:val="es-ES"/>
               </w:rPr>
               <w:drawing>
-                <wp:inline distT="0" distB="0" distL="0" distR="0" wp14:anchorId="6585117F" wp14:editId="3CFD0F20">
-                  <wp:extent cx="1008888" cy="1194816"/>
-                  <wp:effectExtent l="0" t="0" r="7620" b="0"/>
-                  <wp:docPr id="1" name="Imagen 1"/>
-                  <wp:cNvGraphicFramePr>
-                    <a:graphicFrameLocks xmlns:a="http://schemas.openxmlformats.org/drawingml/2006/main" noChangeAspect="1"/>
-                  </wp:cNvGraphicFramePr>
+                <wp:anchor distT="0" distB="0" distL="114300" distR="114300" simplePos="0" relativeHeight="251661312" behindDoc="1" locked="0" layoutInCell="1" allowOverlap="1" wp14:anchorId="78924157" wp14:editId="1DE192BB">
+                  <wp:simplePos x="0" y="0"/>
+                  <wp:positionH relativeFrom="column">
+                    <wp:posOffset>118798</wp:posOffset>
+                  </wp:positionH>
+                  <wp:positionV relativeFrom="paragraph">
+                    <wp:posOffset>47155</wp:posOffset>
+                  </wp:positionV>
+                  <wp:extent cx="627479" cy="656639"/>
+                  <wp:effectExtent l="0" t="0" r="1171" b="0"/>
+                  <wp:wrapNone/>
+                  <wp:docPr id="1" name="Imagen 1267"/>
+                  <wp:cNvGraphicFramePr/>
                   <a:graphic xmlns:a="http://schemas.openxmlformats.org/drawingml/2006/main">
                     <a:graphicData uri="http://schemas.openxmlformats.org/drawingml/2006/picture">
                       <pic:pic xmlns:pic="http://schemas.openxmlformats.org/drawingml/2006/picture">
                         <pic:nvPicPr>
-                          <pic:cNvPr id="0" name="escudofi_ingenieria.jpg"/>
+                          <pic:cNvPr id="0" name=""/>
                           <pic:cNvPicPr/>
                         </pic:nvPicPr>
                         <pic:blipFill>
-                          <a:blip r:embed="rId5">
-                            <a:extLst>
-                              <a:ext uri="{28A0092B-C50C-407E-A947-70E740481C1C}">
-                                <a14:useLocalDpi xmlns:a14="http://schemas.microsoft.com/office/drawing/2010/main" val="0"/>
-                              </a:ext>
-                            </a:extLst>
+                          <a:blip r:embed="rId4">
+                            <a:lum/>
+                            <a:alphaModFix/>
                           </a:blip>
+                          <a:srcRect/>
                           <a:stretch>
                             <a:fillRect/>
                           </a:stretch>
@@ -123,1162 +90,83 @@
                         <pic:spPr>
                           <a:xfrm>
                             <a:off x="0" y="0"/>
-                            <a:ext cx="1008888" cy="1194816"/>
+                            <a:ext cx="627479" cy="656639"/>
                           </a:xfrm>
                           <a:prstGeom prst="rect">
                             <a:avLst/>
                           </a:prstGeom>
+                          <a:noFill/>
+                          <a:ln>
+                            <a:noFill/>
+                            <a:prstDash/>
+                          </a:ln>
                         </pic:spPr>
                       </pic:pic>
                     </a:graphicData>
                   </a:graphic>
-                </wp:inline>
+                </wp:anchor>
               </w:drawing>
             </w:r>
           </w:p>
         </w:tc>
         <w:tc>
           <w:tcPr>
-            <w:tcW w:w="2880" w:type="dxa"/>
+            <w:tcW w:w="9080" w:type="dxa"/>
+            <w:gridSpan w:val="2"/>
             <w:tcBorders>
-              <w:top w:val="single" w:sz="8" w:space="0" w:color="BFBFBF"/>
-              <w:left w:val="single" w:sz="8" w:space="0" w:color="BFBFBF"/>
-              <w:bottom w:val="single" w:sz="8" w:space="0" w:color="BFBFBF"/>
-              <w:right w:val="single" w:sz="8" w:space="0" w:color="BFBFBF"/>
+              <w:top w:val="single" w:sz="4" w:space="0" w:color="000000"/>
+              <w:left w:val="single" w:sz="4" w:space="0" w:color="000000"/>
+              <w:bottom w:val="single" w:sz="4" w:space="0" w:color="000000"/>
+              <w:right w:val="single" w:sz="4" w:space="0" w:color="000000"/>
             </w:tcBorders>
+            <w:shd w:val="clear" w:color="auto" w:fill="auto"/>
             <w:tcMar>
-              <w:top w:w="100" w:type="nil"/>
-              <w:right w:w="100" w:type="nil"/>
+              <w:top w:w="0" w:type="dxa"/>
+              <w:left w:w="108" w:type="dxa"/>
+              <w:bottom w:w="0" w:type="dxa"/>
+              <w:right w:w="108" w:type="dxa"/>
             </w:tcMar>
             <w:vAlign w:val="center"/>
           </w:tcPr>
           <w:p>
             <w:pPr>
-              <w:widowControl w:val="0"/>
-              <w:autoSpaceDE w:val="0"/>
-              <w:autoSpaceDN w:val="0"/>
-              <w:adjustRightInd w:val="0"/>
-              <w:ind w:left="38"/>
               <w:jc w:val="center"/>
               <w:rPr>
-                <w:rFonts w:ascii="Calibri" w:hAnsi="Calibri" w:cs="Calibri"/>
-                <w:sz w:val="20"/>
-                <w:szCs w:val="20"/>
-                <w:lang w:val="es-ES"/>
+                <w:rFonts w:ascii="Calibri Light" w:eastAsia="Times New Roman" w:hAnsi="Calibri Light" w:cs="Times New Roman"/>
+                <w:sz w:val="32"/>
+                <w:szCs w:val="44"/>
               </w:rPr>
             </w:pPr>
           </w:p>
           <w:p>
             <w:pPr>
-              <w:widowControl w:val="0"/>
-              <w:autoSpaceDE w:val="0"/>
-              <w:autoSpaceDN w:val="0"/>
-              <w:adjustRightInd w:val="0"/>
-              <w:ind w:left="38"/>
               <w:jc w:val="center"/>
               <w:rPr>
-                <w:rFonts w:ascii="Arial" w:hAnsi="Arial" w:cs="Arial"/>
-                <w:lang w:val="es-ES"/>
-              </w:rPr>
-            </w:pPr>
-            <w:r>
-              <w:rPr>
-                <w:rFonts w:ascii="Arial" w:hAnsi="Arial" w:cs="Arial"/>
-                <w:lang w:val="es-ES"/>
-              </w:rPr>
-              <w:t>Laboratorio de docencia</w:t>
-            </w:r>
-          </w:p>
-        </w:tc>
-      </w:tr>
-    </w:tbl>
-    <w:p>
-      <w:pPr>
-        <w:widowControl w:val="0"/>
-        <w:autoSpaceDE w:val="0"/>
-        <w:autoSpaceDN w:val="0"/>
-        <w:adjustRightInd w:val="0"/>
-        <w:rPr>
-          <w:rFonts w:ascii="Times" w:hAnsi="Times" w:cs="Times"/>
-          <w:lang w:val="es-ES"/>
-        </w:rPr>
-      </w:pPr>
-    </w:p>
-    <w:p>
-      <w:pPr>
-        <w:widowControl w:val="0"/>
-        <w:autoSpaceDE w:val="0"/>
-        <w:autoSpaceDN w:val="0"/>
-        <w:adjustRightInd w:val="0"/>
-        <w:rPr>
-          <w:rFonts w:ascii="Times" w:hAnsi="Times" w:cs="Times"/>
-          <w:lang w:val="es-ES"/>
-        </w:rPr>
-      </w:pPr>
-    </w:p>
-    <w:p>
-      <w:pPr>
-        <w:widowControl w:val="0"/>
-        <w:autoSpaceDE w:val="0"/>
-        <w:autoSpaceDN w:val="0"/>
-        <w:adjustRightInd w:val="0"/>
-        <w:jc w:val="center"/>
-        <w:rPr>
-          <w:rFonts w:ascii="Times" w:hAnsi="Times" w:cs="Times"/>
-          <w:lang w:val="es-ES"/>
-        </w:rPr>
-      </w:pPr>
-      <w:r>
-        <w:rPr>
-          <w:rFonts w:ascii="Times" w:hAnsi="Times" w:cs="Times"/>
-          <w:sz w:val="72"/>
-          <w:szCs w:val="72"/>
-          <w:lang w:val="es-ES"/>
-        </w:rPr>
-        <w:t>Laboratorios de computación</w:t>
-      </w:r>
-    </w:p>
-    <w:p>
-      <w:pPr>
-        <w:widowControl w:val="0"/>
-        <w:autoSpaceDE w:val="0"/>
-        <w:autoSpaceDN w:val="0"/>
-        <w:adjustRightInd w:val="0"/>
-        <w:jc w:val="center"/>
-        <w:rPr>
-          <w:rFonts w:ascii="Times" w:hAnsi="Times" w:cs="Times"/>
-          <w:sz w:val="72"/>
-          <w:szCs w:val="72"/>
-          <w:lang w:val="es-ES"/>
-        </w:rPr>
-      </w:pPr>
-      <w:r>
-        <w:rPr>
-          <w:rFonts w:ascii="Times" w:hAnsi="Times" w:cs="Times"/>
-          <w:sz w:val="72"/>
-          <w:szCs w:val="72"/>
-          <w:lang w:val="es-ES"/>
-        </w:rPr>
-        <w:t>salas A y B</w:t>
-      </w:r>
-    </w:p>
-    <w:p>
-      <w:pPr>
-        <w:widowControl w:val="0"/>
-        <w:autoSpaceDE w:val="0"/>
-        <w:autoSpaceDN w:val="0"/>
-        <w:adjustRightInd w:val="0"/>
-        <w:jc w:val="center"/>
-        <w:rPr>
-          <w:rFonts w:ascii="Times" w:hAnsi="Times" w:cs="Times"/>
-          <w:lang w:val="es-ES"/>
-        </w:rPr>
-      </w:pPr>
-    </w:p>
-    <w:tbl>
-      <w:tblPr>
-        <w:tblW w:w="0" w:type="auto"/>
-        <w:tblBorders>
-          <w:top w:val="nil"/>
-          <w:left w:val="nil"/>
-          <w:right w:val="nil"/>
-        </w:tblBorders>
-        <w:tblLayout w:type="fixed"/>
-        <w:tblLook w:val="0000" w:firstRow="0" w:lastRow="0" w:firstColumn="0" w:lastColumn="0" w:noHBand="0" w:noVBand="0"/>
-      </w:tblPr>
-      <w:tblGrid>
-        <w:gridCol w:w="4428"/>
-        <w:gridCol w:w="4320"/>
-      </w:tblGrid>
-      <w:tr>
-        <w:tc>
-          <w:tcPr>
-            <w:tcW w:w="4428" w:type="dxa"/>
-            <w:tcBorders>
-              <w:top w:val="single" w:sz="8" w:space="0" w:color="BFBFBF"/>
-              <w:left w:val="single" w:sz="8" w:space="0" w:color="BFBFBF"/>
-              <w:bottom w:val="single" w:sz="8" w:space="0" w:color="BFBFBF"/>
-              <w:right w:val="single" w:sz="8" w:space="0" w:color="BFBFBF"/>
-            </w:tcBorders>
-            <w:tcMar>
-              <w:top w:w="100" w:type="nil"/>
-              <w:right w:w="100" w:type="nil"/>
-            </w:tcMar>
-            <w:vAlign w:val="center"/>
-          </w:tcPr>
-          <w:p>
-            <w:pPr>
-              <w:widowControl w:val="0"/>
-              <w:autoSpaceDE w:val="0"/>
-              <w:autoSpaceDN w:val="0"/>
-              <w:adjustRightInd w:val="0"/>
-              <w:ind w:left="628"/>
-              <w:jc w:val="right"/>
-              <w:rPr>
-                <w:rFonts w:ascii="Cambria" w:hAnsi="Cambria" w:cs="Cambria"/>
-                <w:i/>
-                <w:iCs/>
-                <w:color w:val="000000"/>
-                <w:sz w:val="30"/>
-                <w:szCs w:val="30"/>
-                <w:lang w:val="es-ES"/>
+                <w:rFonts w:ascii="Calibri Light" w:eastAsia="Times New Roman" w:hAnsi="Calibri Light" w:cs="Times New Roman"/>
+                <w:sz w:val="32"/>
+                <w:szCs w:val="44"/>
               </w:rPr>
             </w:pPr>
           </w:p>
           <w:p>
             <w:pPr>
-              <w:widowControl w:val="0"/>
-              <w:autoSpaceDE w:val="0"/>
-              <w:autoSpaceDN w:val="0"/>
-              <w:adjustRightInd w:val="0"/>
-              <w:ind w:left="628"/>
-              <w:jc w:val="right"/>
-              <w:rPr>
-                <w:rFonts w:ascii="Cambria" w:hAnsi="Cambria" w:cs="Cambria"/>
-                <w:i/>
-                <w:iCs/>
-                <w:color w:val="000000"/>
-                <w:sz w:val="30"/>
-                <w:szCs w:val="30"/>
-                <w:lang w:val="es-ES"/>
-              </w:rPr>
+              <w:jc w:val="center"/>
             </w:pPr>
             <w:r>
               <w:rPr>
-                <w:rFonts w:ascii="Cambria" w:hAnsi="Cambria" w:cs="Cambria"/>
-                <w:i/>
-                <w:iCs/>
-                <w:color w:val="000000"/>
-                <w:sz w:val="30"/>
-                <w:szCs w:val="30"/>
-                <w:lang w:val="es-ES"/>
+                <w:rFonts w:ascii="Arial" w:eastAsia="Times New Roman" w:hAnsi="Arial" w:cs="Arial"/>
+                <w:b/>
+                <w:sz w:val="32"/>
+                <w:szCs w:val="32"/>
               </w:rPr>
-              <w:t>Profesor:</w:t>
+              <w:t>Carátula para entrega de prácticas</w:t>
             </w:r>
-          </w:p>
-        </w:tc>
-        <w:tc>
-          <w:tcPr>
-            <w:tcW w:w="4320" w:type="dxa"/>
-            <w:tcBorders>
-              <w:top w:val="single" w:sz="8" w:space="0" w:color="BFBFBF"/>
-              <w:left w:val="single" w:sz="8" w:space="0" w:color="BFBFBF"/>
-              <w:bottom w:val="single" w:sz="8" w:space="0" w:color="BFBFBF"/>
-              <w:right w:val="single" w:sz="8" w:space="0" w:color="BFBFBF"/>
-            </w:tcBorders>
-            <w:tcMar>
-              <w:top w:w="100" w:type="nil"/>
-              <w:right w:w="100" w:type="nil"/>
-            </w:tcMar>
-            <w:vAlign w:val="center"/>
-          </w:tcPr>
-          <w:p>
-            <w:pPr>
-              <w:widowControl w:val="0"/>
-              <w:autoSpaceDE w:val="0"/>
-              <w:autoSpaceDN w:val="0"/>
-              <w:adjustRightInd w:val="0"/>
-              <w:ind w:left="628"/>
-              <w:rPr>
-                <w:rFonts w:ascii="Times" w:hAnsi="Times" w:cs="Times"/>
-                <w:lang w:val="es-ES"/>
-              </w:rPr>
-            </w:pPr>
-            <w:r>
-              <w:rPr>
-                <w:rFonts w:ascii="Times" w:hAnsi="Times" w:cs="Times"/>
-                <w:lang w:val="es-ES"/>
-              </w:rPr>
-              <w:t>Juan Alfredo Cruz Carlón</w:t>
-            </w:r>
-          </w:p>
-        </w:tc>
-      </w:tr>
-      <w:tr>
-        <w:tblPrEx>
-          <w:tblBorders>
-            <w:top w:val="none" w:sz="0" w:space="0" w:color="auto"/>
-          </w:tblBorders>
-        </w:tblPrEx>
-        <w:tc>
-          <w:tcPr>
-            <w:tcW w:w="4428" w:type="dxa"/>
-            <w:tcBorders>
-              <w:top w:val="single" w:sz="8" w:space="0" w:color="BFBFBF"/>
-              <w:left w:val="single" w:sz="8" w:space="0" w:color="BFBFBF"/>
-              <w:bottom w:val="single" w:sz="8" w:space="0" w:color="BFBFBF"/>
-              <w:right w:val="single" w:sz="8" w:space="0" w:color="BFBFBF"/>
-            </w:tcBorders>
-            <w:tcMar>
-              <w:top w:w="100" w:type="nil"/>
-              <w:right w:w="100" w:type="nil"/>
-            </w:tcMar>
-            <w:vAlign w:val="center"/>
-          </w:tcPr>
-          <w:p>
-            <w:pPr>
-              <w:widowControl w:val="0"/>
-              <w:autoSpaceDE w:val="0"/>
-              <w:autoSpaceDN w:val="0"/>
-              <w:adjustRightInd w:val="0"/>
-              <w:ind w:left="628"/>
-              <w:jc w:val="right"/>
-              <w:rPr>
-                <w:rFonts w:ascii="Cambria" w:hAnsi="Cambria" w:cs="Cambria"/>
-                <w:i/>
-                <w:iCs/>
-                <w:color w:val="000000"/>
-                <w:sz w:val="30"/>
-                <w:szCs w:val="30"/>
-                <w:lang w:val="es-ES"/>
-              </w:rPr>
-            </w:pPr>
           </w:p>
           <w:p>
             <w:pPr>
-              <w:widowControl w:val="0"/>
-              <w:autoSpaceDE w:val="0"/>
-              <w:autoSpaceDN w:val="0"/>
-              <w:adjustRightInd w:val="0"/>
-              <w:ind w:left="628"/>
-              <w:jc w:val="right"/>
+              <w:jc w:val="center"/>
               <w:rPr>
-                <w:rFonts w:ascii="Cambria" w:hAnsi="Cambria" w:cs="Cambria"/>
-                <w:i/>
-                <w:iCs/>
-                <w:color w:val="000000"/>
-                <w:sz w:val="30"/>
-                <w:szCs w:val="30"/>
-                <w:lang w:val="es-ES"/>
-              </w:rPr>
-            </w:pPr>
-            <w:r>
-              <w:rPr>
-                <w:rFonts w:ascii="Cambria" w:hAnsi="Cambria" w:cs="Cambria"/>
-                <w:i/>
-                <w:iCs/>
-                <w:color w:val="000000"/>
-                <w:sz w:val="30"/>
-                <w:szCs w:val="30"/>
-                <w:lang w:val="es-ES"/>
-              </w:rPr>
-              <w:t>Asignatura:</w:t>
-            </w:r>
-          </w:p>
-        </w:tc>
-        <w:tc>
-          <w:tcPr>
-            <w:tcW w:w="4320" w:type="dxa"/>
-            <w:tcBorders>
-              <w:top w:val="single" w:sz="8" w:space="0" w:color="BFBFBF"/>
-              <w:left w:val="single" w:sz="8" w:space="0" w:color="BFBFBF"/>
-              <w:bottom w:val="single" w:sz="8" w:space="0" w:color="BFBFBF"/>
-              <w:right w:val="single" w:sz="8" w:space="0" w:color="BFBFBF"/>
-            </w:tcBorders>
-            <w:tcMar>
-              <w:top w:w="100" w:type="nil"/>
-              <w:right w:w="100" w:type="nil"/>
-            </w:tcMar>
-            <w:vAlign w:val="center"/>
-          </w:tcPr>
-          <w:p>
-            <w:pPr>
-              <w:widowControl w:val="0"/>
-              <w:autoSpaceDE w:val="0"/>
-              <w:autoSpaceDN w:val="0"/>
-              <w:adjustRightInd w:val="0"/>
-              <w:ind w:left="628"/>
-              <w:rPr>
-                <w:rFonts w:ascii="Times" w:hAnsi="Times" w:cs="Times"/>
-                <w:lang w:val="es-ES"/>
-              </w:rPr>
-            </w:pPr>
-            <w:r>
-              <w:rPr>
-                <w:rFonts w:ascii="Times" w:hAnsi="Times" w:cs="Times"/>
-                <w:lang w:val="es-ES"/>
-              </w:rPr>
-              <w:t>Fundamentos de Programación</w:t>
-            </w:r>
-          </w:p>
-        </w:tc>
-      </w:tr>
-      <w:tr>
-        <w:tblPrEx>
-          <w:tblBorders>
-            <w:top w:val="none" w:sz="0" w:space="0" w:color="auto"/>
-          </w:tblBorders>
-        </w:tblPrEx>
-        <w:tc>
-          <w:tcPr>
-            <w:tcW w:w="4428" w:type="dxa"/>
-            <w:tcBorders>
-              <w:top w:val="single" w:sz="8" w:space="0" w:color="BFBFBF"/>
-              <w:left w:val="single" w:sz="8" w:space="0" w:color="BFBFBF"/>
-              <w:bottom w:val="single" w:sz="8" w:space="0" w:color="BFBFBF"/>
-              <w:right w:val="single" w:sz="8" w:space="0" w:color="BFBFBF"/>
-            </w:tcBorders>
-            <w:tcMar>
-              <w:top w:w="100" w:type="nil"/>
-              <w:right w:w="100" w:type="nil"/>
-            </w:tcMar>
-            <w:vAlign w:val="center"/>
-          </w:tcPr>
-          <w:p>
-            <w:pPr>
-              <w:widowControl w:val="0"/>
-              <w:autoSpaceDE w:val="0"/>
-              <w:autoSpaceDN w:val="0"/>
-              <w:adjustRightInd w:val="0"/>
-              <w:ind w:left="628"/>
-              <w:jc w:val="right"/>
-              <w:rPr>
-                <w:rFonts w:ascii="Cambria" w:hAnsi="Cambria" w:cs="Cambria"/>
-                <w:i/>
-                <w:iCs/>
-                <w:color w:val="000000"/>
-                <w:sz w:val="30"/>
-                <w:szCs w:val="30"/>
-                <w:lang w:val="es-ES"/>
-              </w:rPr>
-            </w:pPr>
-          </w:p>
-          <w:p>
-            <w:pPr>
-              <w:widowControl w:val="0"/>
-              <w:autoSpaceDE w:val="0"/>
-              <w:autoSpaceDN w:val="0"/>
-              <w:adjustRightInd w:val="0"/>
-              <w:ind w:left="628"/>
-              <w:jc w:val="right"/>
-              <w:rPr>
-                <w:rFonts w:ascii="Cambria" w:hAnsi="Cambria" w:cs="Cambria"/>
-                <w:i/>
-                <w:iCs/>
-                <w:color w:val="000000"/>
-                <w:sz w:val="30"/>
-                <w:szCs w:val="30"/>
-                <w:lang w:val="es-ES"/>
-              </w:rPr>
-            </w:pPr>
-            <w:r>
-              <w:rPr>
-                <w:rFonts w:ascii="Cambria" w:hAnsi="Cambria" w:cs="Cambria"/>
-                <w:i/>
-                <w:iCs/>
-                <w:color w:val="000000"/>
-                <w:sz w:val="30"/>
-                <w:szCs w:val="30"/>
-                <w:lang w:val="es-ES"/>
-              </w:rPr>
-              <w:t>Grupo:</w:t>
-            </w:r>
-          </w:p>
-        </w:tc>
-        <w:tc>
-          <w:tcPr>
-            <w:tcW w:w="4320" w:type="dxa"/>
-            <w:tcBorders>
-              <w:top w:val="single" w:sz="8" w:space="0" w:color="BFBFBF"/>
-              <w:left w:val="single" w:sz="8" w:space="0" w:color="BFBFBF"/>
-              <w:bottom w:val="single" w:sz="8" w:space="0" w:color="BFBFBF"/>
-              <w:right w:val="single" w:sz="8" w:space="0" w:color="BFBFBF"/>
-            </w:tcBorders>
-            <w:tcMar>
-              <w:top w:w="100" w:type="nil"/>
-              <w:right w:w="100" w:type="nil"/>
-            </w:tcMar>
-            <w:vAlign w:val="center"/>
-          </w:tcPr>
-          <w:p>
-            <w:pPr>
-              <w:widowControl w:val="0"/>
-              <w:autoSpaceDE w:val="0"/>
-              <w:autoSpaceDN w:val="0"/>
-              <w:adjustRightInd w:val="0"/>
-              <w:ind w:left="628"/>
-              <w:rPr>
-                <w:rFonts w:ascii="Times" w:hAnsi="Times" w:cs="Times"/>
-                <w:lang w:val="es-ES"/>
-              </w:rPr>
-            </w:pPr>
-            <w:r>
-              <w:rPr>
-                <w:rFonts w:ascii="Times" w:hAnsi="Times" w:cs="Times"/>
-                <w:lang w:val="es-ES"/>
-              </w:rPr>
-              <w:t>1107</w:t>
-            </w:r>
-          </w:p>
-        </w:tc>
-      </w:tr>
-      <w:tr>
-        <w:tblPrEx>
-          <w:tblBorders>
-            <w:top w:val="none" w:sz="0" w:space="0" w:color="auto"/>
-          </w:tblBorders>
-        </w:tblPrEx>
-        <w:tc>
-          <w:tcPr>
-            <w:tcW w:w="4428" w:type="dxa"/>
-            <w:tcBorders>
-              <w:top w:val="single" w:sz="8" w:space="0" w:color="BFBFBF"/>
-              <w:left w:val="single" w:sz="8" w:space="0" w:color="BFBFBF"/>
-              <w:bottom w:val="single" w:sz="8" w:space="0" w:color="BFBFBF"/>
-              <w:right w:val="single" w:sz="8" w:space="0" w:color="BFBFBF"/>
-            </w:tcBorders>
-            <w:tcMar>
-              <w:top w:w="100" w:type="nil"/>
-              <w:right w:w="100" w:type="nil"/>
-            </w:tcMar>
-            <w:vAlign w:val="center"/>
-          </w:tcPr>
-          <w:p>
-            <w:pPr>
-              <w:widowControl w:val="0"/>
-              <w:autoSpaceDE w:val="0"/>
-              <w:autoSpaceDN w:val="0"/>
-              <w:adjustRightInd w:val="0"/>
-              <w:ind w:left="628"/>
-              <w:jc w:val="right"/>
-              <w:rPr>
-                <w:rFonts w:ascii="Cambria" w:hAnsi="Cambria" w:cs="Cambria"/>
-                <w:i/>
-                <w:iCs/>
-                <w:color w:val="000000"/>
-                <w:sz w:val="30"/>
-                <w:szCs w:val="30"/>
-                <w:lang w:val="es-ES"/>
-              </w:rPr>
-            </w:pPr>
-          </w:p>
-          <w:p>
-            <w:pPr>
-              <w:widowControl w:val="0"/>
-              <w:autoSpaceDE w:val="0"/>
-              <w:autoSpaceDN w:val="0"/>
-              <w:adjustRightInd w:val="0"/>
-              <w:ind w:left="628"/>
-              <w:jc w:val="right"/>
-              <w:rPr>
-                <w:rFonts w:ascii="Cambria" w:hAnsi="Cambria" w:cs="Cambria"/>
-                <w:i/>
-                <w:iCs/>
-                <w:color w:val="000000"/>
-                <w:sz w:val="30"/>
-                <w:szCs w:val="30"/>
-                <w:lang w:val="es-ES"/>
-              </w:rPr>
-            </w:pPr>
-            <w:r>
-              <w:rPr>
-                <w:rFonts w:ascii="Cambria" w:hAnsi="Cambria" w:cs="Cambria"/>
-                <w:i/>
-                <w:iCs/>
-                <w:color w:val="000000"/>
-                <w:sz w:val="30"/>
-                <w:szCs w:val="30"/>
-                <w:lang w:val="es-ES"/>
-              </w:rPr>
-              <w:t>No de Práctica(s):</w:t>
-            </w:r>
-          </w:p>
-        </w:tc>
-        <w:tc>
-          <w:tcPr>
-            <w:tcW w:w="4320" w:type="dxa"/>
-            <w:tcBorders>
-              <w:top w:val="single" w:sz="8" w:space="0" w:color="BFBFBF"/>
-              <w:left w:val="single" w:sz="8" w:space="0" w:color="BFBFBF"/>
-              <w:bottom w:val="single" w:sz="8" w:space="0" w:color="BFBFBF"/>
-              <w:right w:val="single" w:sz="8" w:space="0" w:color="BFBFBF"/>
-            </w:tcBorders>
-            <w:tcMar>
-              <w:top w:w="100" w:type="nil"/>
-              <w:right w:w="100" w:type="nil"/>
-            </w:tcMar>
-            <w:vAlign w:val="center"/>
-          </w:tcPr>
-          <w:p>
-            <w:pPr>
-              <w:widowControl w:val="0"/>
-              <w:autoSpaceDE w:val="0"/>
-              <w:autoSpaceDN w:val="0"/>
-              <w:adjustRightInd w:val="0"/>
-              <w:ind w:left="628"/>
-              <w:rPr>
-                <w:rFonts w:ascii="Times" w:hAnsi="Times" w:cs="Times"/>
-                <w:lang w:val="es-ES"/>
-              </w:rPr>
-            </w:pPr>
-            <w:r>
-              <w:rPr>
-                <w:rFonts w:ascii="Times" w:hAnsi="Times" w:cs="Times"/>
-                <w:lang w:val="es-ES"/>
-              </w:rPr>
-              <w:t>1</w:t>
-            </w:r>
-            <w:r>
-              <w:rPr>
-                <w:rFonts w:ascii="Times" w:hAnsi="Times" w:cs="Times"/>
-                <w:lang w:val="es-ES"/>
-              </w:rPr>
-              <w:t>2</w:t>
-            </w:r>
-          </w:p>
-        </w:tc>
-      </w:tr>
-      <w:tr>
-        <w:tblPrEx>
-          <w:tblBorders>
-            <w:top w:val="none" w:sz="0" w:space="0" w:color="auto"/>
-          </w:tblBorders>
-        </w:tblPrEx>
-        <w:tc>
-          <w:tcPr>
-            <w:tcW w:w="4428" w:type="dxa"/>
-            <w:tcBorders>
-              <w:top w:val="single" w:sz="8" w:space="0" w:color="BFBFBF"/>
-              <w:left w:val="single" w:sz="8" w:space="0" w:color="BFBFBF"/>
-              <w:bottom w:val="single" w:sz="8" w:space="0" w:color="BFBFBF"/>
-              <w:right w:val="single" w:sz="8" w:space="0" w:color="BFBFBF"/>
-            </w:tcBorders>
-            <w:tcMar>
-              <w:top w:w="100" w:type="nil"/>
-              <w:right w:w="100" w:type="nil"/>
-            </w:tcMar>
-            <w:vAlign w:val="center"/>
-          </w:tcPr>
-          <w:p>
-            <w:pPr>
-              <w:widowControl w:val="0"/>
-              <w:autoSpaceDE w:val="0"/>
-              <w:autoSpaceDN w:val="0"/>
-              <w:adjustRightInd w:val="0"/>
-              <w:ind w:left="628"/>
-              <w:jc w:val="right"/>
-              <w:rPr>
-                <w:rFonts w:ascii="Cambria" w:hAnsi="Cambria" w:cs="Cambria"/>
-                <w:i/>
-                <w:iCs/>
-                <w:color w:val="000000"/>
-                <w:sz w:val="30"/>
-                <w:szCs w:val="30"/>
-                <w:lang w:val="es-ES"/>
-              </w:rPr>
-            </w:pPr>
-          </w:p>
-          <w:p>
-            <w:pPr>
-              <w:widowControl w:val="0"/>
-              <w:autoSpaceDE w:val="0"/>
-              <w:autoSpaceDN w:val="0"/>
-              <w:adjustRightInd w:val="0"/>
-              <w:ind w:left="628"/>
-              <w:jc w:val="right"/>
-              <w:rPr>
-                <w:rFonts w:ascii="Cambria" w:hAnsi="Cambria" w:cs="Cambria"/>
-                <w:i/>
-                <w:iCs/>
-                <w:color w:val="000000"/>
-                <w:sz w:val="30"/>
-                <w:szCs w:val="30"/>
-                <w:lang w:val="es-ES"/>
-              </w:rPr>
-            </w:pPr>
-            <w:r>
-              <w:rPr>
-                <w:rFonts w:ascii="Cambria" w:hAnsi="Cambria" w:cs="Cambria"/>
-                <w:i/>
-                <w:iCs/>
-                <w:color w:val="000000"/>
-                <w:sz w:val="30"/>
-                <w:szCs w:val="30"/>
-                <w:lang w:val="es-ES"/>
-              </w:rPr>
-              <w:t>Integrante(s):</w:t>
-            </w:r>
-          </w:p>
-        </w:tc>
-        <w:tc>
-          <w:tcPr>
-            <w:tcW w:w="4320" w:type="dxa"/>
-            <w:tcBorders>
-              <w:top w:val="single" w:sz="8" w:space="0" w:color="BFBFBF"/>
-              <w:left w:val="single" w:sz="8" w:space="0" w:color="BFBFBF"/>
-              <w:bottom w:val="single" w:sz="8" w:space="0" w:color="BFBFBF"/>
-              <w:right w:val="single" w:sz="8" w:space="0" w:color="BFBFBF"/>
-            </w:tcBorders>
-            <w:tcMar>
-              <w:top w:w="100" w:type="nil"/>
-              <w:right w:w="100" w:type="nil"/>
-            </w:tcMar>
-            <w:vAlign w:val="center"/>
-          </w:tcPr>
-          <w:p>
-            <w:pPr>
-              <w:widowControl w:val="0"/>
-              <w:autoSpaceDE w:val="0"/>
-              <w:autoSpaceDN w:val="0"/>
-              <w:adjustRightInd w:val="0"/>
-              <w:ind w:left="628"/>
-              <w:rPr>
-                <w:rFonts w:ascii="Times" w:hAnsi="Times" w:cs="Times"/>
-                <w:lang w:val="es-ES"/>
-              </w:rPr>
-            </w:pPr>
-            <w:r>
-              <w:rPr>
-                <w:rFonts w:ascii="Times" w:hAnsi="Times" w:cs="Times"/>
-                <w:lang w:val="es-ES"/>
-              </w:rPr>
-              <w:t>Gutiérrez Norman López Eduardo</w:t>
-            </w:r>
-          </w:p>
-        </w:tc>
-      </w:tr>
-      <w:tr>
-        <w:tblPrEx>
-          <w:tblBorders>
-            <w:top w:val="none" w:sz="0" w:space="0" w:color="auto"/>
-          </w:tblBorders>
-        </w:tblPrEx>
-        <w:tc>
-          <w:tcPr>
-            <w:tcW w:w="4428" w:type="dxa"/>
-            <w:tcBorders>
-              <w:top w:val="single" w:sz="8" w:space="0" w:color="BFBFBF"/>
-              <w:left w:val="single" w:sz="8" w:space="0" w:color="BFBFBF"/>
-              <w:bottom w:val="single" w:sz="8" w:space="0" w:color="BFBFBF"/>
-              <w:right w:val="single" w:sz="8" w:space="0" w:color="BFBFBF"/>
-            </w:tcBorders>
-            <w:tcMar>
-              <w:top w:w="100" w:type="nil"/>
-              <w:right w:w="100" w:type="nil"/>
-            </w:tcMar>
-            <w:vAlign w:val="center"/>
-          </w:tcPr>
-          <w:p>
-            <w:pPr>
-              <w:widowControl w:val="0"/>
-              <w:autoSpaceDE w:val="0"/>
-              <w:autoSpaceDN w:val="0"/>
-              <w:adjustRightInd w:val="0"/>
-              <w:ind w:left="628"/>
-              <w:rPr>
-                <w:rFonts w:ascii="Times" w:hAnsi="Times" w:cs="Times"/>
-                <w:lang w:val="es-ES"/>
-              </w:rPr>
-            </w:pPr>
-          </w:p>
-        </w:tc>
-        <w:tc>
-          <w:tcPr>
-            <w:tcW w:w="4320" w:type="dxa"/>
-            <w:tcBorders>
-              <w:top w:val="single" w:sz="8" w:space="0" w:color="BFBFBF"/>
-              <w:left w:val="single" w:sz="8" w:space="0" w:color="BFBFBF"/>
-              <w:bottom w:val="single" w:sz="8" w:space="0" w:color="BFBFBF"/>
-              <w:right w:val="single" w:sz="8" w:space="0" w:color="BFBFBF"/>
-            </w:tcBorders>
-            <w:tcMar>
-              <w:top w:w="100" w:type="nil"/>
-              <w:right w:w="100" w:type="nil"/>
-            </w:tcMar>
-            <w:vAlign w:val="center"/>
-          </w:tcPr>
-          <w:p>
-            <w:pPr>
-              <w:widowControl w:val="0"/>
-              <w:autoSpaceDE w:val="0"/>
-              <w:autoSpaceDN w:val="0"/>
-              <w:adjustRightInd w:val="0"/>
-              <w:ind w:left="628"/>
-              <w:rPr>
-                <w:rFonts w:ascii="Times" w:hAnsi="Times" w:cs="Times"/>
-                <w:lang w:val="es-ES"/>
-              </w:rPr>
-            </w:pPr>
-          </w:p>
-        </w:tc>
-      </w:tr>
-      <w:tr>
-        <w:tblPrEx>
-          <w:tblBorders>
-            <w:top w:val="none" w:sz="0" w:space="0" w:color="auto"/>
-          </w:tblBorders>
-        </w:tblPrEx>
-        <w:tc>
-          <w:tcPr>
-            <w:tcW w:w="4428" w:type="dxa"/>
-            <w:tcBorders>
-              <w:top w:val="single" w:sz="8" w:space="0" w:color="BFBFBF"/>
-              <w:left w:val="single" w:sz="8" w:space="0" w:color="BFBFBF"/>
-              <w:bottom w:val="single" w:sz="8" w:space="0" w:color="BFBFBF"/>
-              <w:right w:val="single" w:sz="8" w:space="0" w:color="BFBFBF"/>
-            </w:tcBorders>
-            <w:tcMar>
-              <w:top w:w="100" w:type="nil"/>
-              <w:right w:w="100" w:type="nil"/>
-            </w:tcMar>
-            <w:vAlign w:val="center"/>
-          </w:tcPr>
-          <w:p>
-            <w:pPr>
-              <w:widowControl w:val="0"/>
-              <w:autoSpaceDE w:val="0"/>
-              <w:autoSpaceDN w:val="0"/>
-              <w:adjustRightInd w:val="0"/>
-              <w:ind w:left="628"/>
-              <w:rPr>
-                <w:rFonts w:ascii="Times" w:hAnsi="Times" w:cs="Times"/>
-                <w:lang w:val="es-ES"/>
-              </w:rPr>
-            </w:pPr>
-          </w:p>
-        </w:tc>
-        <w:tc>
-          <w:tcPr>
-            <w:tcW w:w="4320" w:type="dxa"/>
-            <w:tcBorders>
-              <w:top w:val="single" w:sz="8" w:space="0" w:color="BFBFBF"/>
-              <w:left w:val="single" w:sz="8" w:space="0" w:color="BFBFBF"/>
-              <w:bottom w:val="single" w:sz="8" w:space="0" w:color="BFBFBF"/>
-              <w:right w:val="single" w:sz="8" w:space="0" w:color="BFBFBF"/>
-            </w:tcBorders>
-            <w:tcMar>
-              <w:top w:w="100" w:type="nil"/>
-              <w:right w:w="100" w:type="nil"/>
-            </w:tcMar>
-            <w:vAlign w:val="center"/>
-          </w:tcPr>
-          <w:p>
-            <w:pPr>
-              <w:widowControl w:val="0"/>
-              <w:autoSpaceDE w:val="0"/>
-              <w:autoSpaceDN w:val="0"/>
-              <w:adjustRightInd w:val="0"/>
-              <w:ind w:left="628"/>
-              <w:rPr>
-                <w:rFonts w:ascii="Times" w:hAnsi="Times" w:cs="Times"/>
-                <w:lang w:val="es-ES"/>
-              </w:rPr>
-            </w:pPr>
-          </w:p>
-        </w:tc>
-      </w:tr>
-      <w:tr>
-        <w:tblPrEx>
-          <w:tblBorders>
-            <w:top w:val="none" w:sz="0" w:space="0" w:color="auto"/>
-          </w:tblBorders>
-        </w:tblPrEx>
-        <w:tc>
-          <w:tcPr>
-            <w:tcW w:w="4428" w:type="dxa"/>
-            <w:tcBorders>
-              <w:top w:val="single" w:sz="8" w:space="0" w:color="BFBFBF"/>
-              <w:left w:val="single" w:sz="8" w:space="0" w:color="BFBFBF"/>
-              <w:bottom w:val="single" w:sz="8" w:space="0" w:color="BFBFBF"/>
-              <w:right w:val="single" w:sz="8" w:space="0" w:color="BFBFBF"/>
-            </w:tcBorders>
-            <w:tcMar>
-              <w:top w:w="100" w:type="nil"/>
-              <w:right w:w="100" w:type="nil"/>
-            </w:tcMar>
-            <w:vAlign w:val="center"/>
-          </w:tcPr>
-          <w:p>
-            <w:pPr>
-              <w:widowControl w:val="0"/>
-              <w:autoSpaceDE w:val="0"/>
-              <w:autoSpaceDN w:val="0"/>
-              <w:adjustRightInd w:val="0"/>
-              <w:ind w:left="628"/>
-              <w:jc w:val="right"/>
-              <w:rPr>
-                <w:rFonts w:ascii="Cambria" w:hAnsi="Cambria" w:cs="Cambria"/>
-                <w:i/>
-                <w:iCs/>
-                <w:color w:val="000000"/>
-                <w:sz w:val="30"/>
-                <w:szCs w:val="30"/>
-                <w:lang w:val="es-ES"/>
-              </w:rPr>
-            </w:pPr>
-          </w:p>
-          <w:p>
-            <w:pPr>
-              <w:widowControl w:val="0"/>
-              <w:autoSpaceDE w:val="0"/>
-              <w:autoSpaceDN w:val="0"/>
-              <w:adjustRightInd w:val="0"/>
-              <w:ind w:left="628"/>
-              <w:jc w:val="right"/>
-              <w:rPr>
-                <w:rFonts w:ascii="Cambria" w:hAnsi="Cambria" w:cs="Cambria"/>
-                <w:i/>
-                <w:iCs/>
-                <w:color w:val="000000"/>
-                <w:sz w:val="30"/>
-                <w:szCs w:val="30"/>
-                <w:lang w:val="es-ES"/>
-              </w:rPr>
-            </w:pPr>
-            <w:r>
-              <w:rPr>
-                <w:rFonts w:ascii="Cambria" w:hAnsi="Cambria" w:cs="Cambria"/>
-                <w:i/>
-                <w:iCs/>
-                <w:color w:val="000000"/>
-                <w:sz w:val="30"/>
-                <w:szCs w:val="30"/>
-                <w:lang w:val="es-ES"/>
-              </w:rPr>
-              <w:t>Semestre:</w:t>
-            </w:r>
-          </w:p>
-        </w:tc>
-        <w:tc>
-          <w:tcPr>
-            <w:tcW w:w="4320" w:type="dxa"/>
-            <w:tcBorders>
-              <w:top w:val="single" w:sz="8" w:space="0" w:color="BFBFBF"/>
-              <w:left w:val="single" w:sz="8" w:space="0" w:color="BFBFBF"/>
-              <w:bottom w:val="single" w:sz="8" w:space="0" w:color="BFBFBF"/>
-              <w:right w:val="single" w:sz="8" w:space="0" w:color="BFBFBF"/>
-            </w:tcBorders>
-            <w:tcMar>
-              <w:top w:w="100" w:type="nil"/>
-              <w:right w:w="100" w:type="nil"/>
-            </w:tcMar>
-            <w:vAlign w:val="center"/>
-          </w:tcPr>
-          <w:p>
-            <w:pPr>
-              <w:widowControl w:val="0"/>
-              <w:autoSpaceDE w:val="0"/>
-              <w:autoSpaceDN w:val="0"/>
-              <w:adjustRightInd w:val="0"/>
-              <w:ind w:left="628"/>
-              <w:rPr>
-                <w:rFonts w:ascii="Times" w:hAnsi="Times" w:cs="Times"/>
-                <w:lang w:val="es-ES"/>
-              </w:rPr>
-            </w:pPr>
-            <w:r>
-              <w:rPr>
-                <w:rFonts w:ascii="Times" w:hAnsi="Times" w:cs="Times"/>
-                <w:lang w:val="es-ES"/>
-              </w:rPr>
-              <w:t>2018-1</w:t>
-            </w:r>
-          </w:p>
-        </w:tc>
-      </w:tr>
-      <w:tr>
-        <w:tblPrEx>
-          <w:tblBorders>
-            <w:top w:val="none" w:sz="0" w:space="0" w:color="auto"/>
-          </w:tblBorders>
-        </w:tblPrEx>
-        <w:tc>
-          <w:tcPr>
-            <w:tcW w:w="4428" w:type="dxa"/>
-            <w:tcBorders>
-              <w:top w:val="single" w:sz="8" w:space="0" w:color="BFBFBF"/>
-              <w:left w:val="single" w:sz="8" w:space="0" w:color="BFBFBF"/>
-              <w:bottom w:val="single" w:sz="8" w:space="0" w:color="BFBFBF"/>
-              <w:right w:val="single" w:sz="8" w:space="0" w:color="BFBFBF"/>
-            </w:tcBorders>
-            <w:tcMar>
-              <w:top w:w="100" w:type="nil"/>
-              <w:right w:w="100" w:type="nil"/>
-            </w:tcMar>
-            <w:vAlign w:val="center"/>
-          </w:tcPr>
-          <w:p>
-            <w:pPr>
-              <w:widowControl w:val="0"/>
-              <w:autoSpaceDE w:val="0"/>
-              <w:autoSpaceDN w:val="0"/>
-              <w:adjustRightInd w:val="0"/>
-              <w:ind w:left="628"/>
-              <w:jc w:val="right"/>
-              <w:rPr>
-                <w:rFonts w:ascii="Cambria" w:hAnsi="Cambria" w:cs="Cambria"/>
-                <w:i/>
-                <w:iCs/>
-                <w:color w:val="000000"/>
-                <w:sz w:val="30"/>
-                <w:szCs w:val="30"/>
-                <w:lang w:val="es-ES"/>
-              </w:rPr>
-            </w:pPr>
-          </w:p>
-          <w:p>
-            <w:pPr>
-              <w:widowControl w:val="0"/>
-              <w:autoSpaceDE w:val="0"/>
-              <w:autoSpaceDN w:val="0"/>
-              <w:adjustRightInd w:val="0"/>
-              <w:ind w:left="628"/>
-              <w:jc w:val="right"/>
-              <w:rPr>
-                <w:rFonts w:ascii="Times" w:hAnsi="Times" w:cs="Times"/>
-                <w:lang w:val="es-ES"/>
-              </w:rPr>
-            </w:pPr>
-            <w:r>
-              <w:rPr>
-                <w:rFonts w:ascii="Cambria" w:hAnsi="Cambria" w:cs="Cambria"/>
-                <w:i/>
-                <w:iCs/>
-                <w:color w:val="000000"/>
-                <w:sz w:val="30"/>
-                <w:szCs w:val="30"/>
-                <w:lang w:val="es-ES"/>
-              </w:rPr>
-              <w:t>Fecha de entrega:</w:t>
-            </w:r>
-          </w:p>
-        </w:tc>
-        <w:tc>
-          <w:tcPr>
-            <w:tcW w:w="4320" w:type="dxa"/>
-            <w:tcBorders>
-              <w:top w:val="single" w:sz="8" w:space="0" w:color="BFBFBF"/>
-              <w:left w:val="single" w:sz="8" w:space="0" w:color="BFBFBF"/>
-              <w:bottom w:val="single" w:sz="8" w:space="0" w:color="BFBFBF"/>
-              <w:right w:val="single" w:sz="8" w:space="0" w:color="BFBFBF"/>
-            </w:tcBorders>
-            <w:tcMar>
-              <w:top w:w="100" w:type="nil"/>
-              <w:right w:w="100" w:type="nil"/>
-            </w:tcMar>
-            <w:vAlign w:val="center"/>
-          </w:tcPr>
-          <w:p>
-            <w:pPr>
-              <w:widowControl w:val="0"/>
-              <w:autoSpaceDE w:val="0"/>
-              <w:autoSpaceDN w:val="0"/>
-              <w:adjustRightInd w:val="0"/>
-              <w:ind w:left="628"/>
-              <w:rPr>
-                <w:rFonts w:ascii="Times" w:hAnsi="Times" w:cs="Times"/>
-                <w:lang w:val="es-ES"/>
-              </w:rPr>
-            </w:pPr>
-            <w:r>
-              <w:rPr>
-                <w:rFonts w:ascii="Times" w:hAnsi="Times" w:cs="Times"/>
-                <w:lang w:val="es-ES"/>
-              </w:rPr>
-              <w:t>29</w:t>
-            </w:r>
-            <w:r>
-              <w:rPr>
-                <w:rFonts w:ascii="Times" w:hAnsi="Times" w:cs="Times"/>
-                <w:lang w:val="es-ES"/>
-              </w:rPr>
-              <w:t>-novimebre-2017</w:t>
-            </w:r>
-          </w:p>
-        </w:tc>
-      </w:tr>
-      <w:tr>
-        <w:tblPrEx>
-          <w:tblBorders>
-            <w:top w:val="none" w:sz="0" w:space="0" w:color="auto"/>
-          </w:tblBorders>
-        </w:tblPrEx>
-        <w:tc>
-          <w:tcPr>
-            <w:tcW w:w="4428" w:type="dxa"/>
-            <w:tcBorders>
-              <w:top w:val="single" w:sz="8" w:space="0" w:color="BFBFBF"/>
-              <w:left w:val="single" w:sz="8" w:space="0" w:color="BFBFBF"/>
-              <w:bottom w:val="single" w:sz="8" w:space="0" w:color="BFBFBF"/>
-              <w:right w:val="single" w:sz="8" w:space="0" w:color="BFBFBF"/>
-            </w:tcBorders>
-            <w:tcMar>
-              <w:top w:w="100" w:type="nil"/>
-              <w:right w:w="100" w:type="nil"/>
-            </w:tcMar>
-            <w:vAlign w:val="center"/>
-          </w:tcPr>
-          <w:p>
-            <w:pPr>
-              <w:widowControl w:val="0"/>
-              <w:autoSpaceDE w:val="0"/>
-              <w:autoSpaceDN w:val="0"/>
-              <w:adjustRightInd w:val="0"/>
-              <w:ind w:left="628"/>
-              <w:jc w:val="right"/>
-              <w:rPr>
-                <w:rFonts w:ascii="Cambria" w:hAnsi="Cambria" w:cs="Cambria"/>
-                <w:i/>
-                <w:iCs/>
-                <w:color w:val="000000"/>
-                <w:sz w:val="30"/>
-                <w:szCs w:val="30"/>
-                <w:lang w:val="es-ES"/>
-              </w:rPr>
-            </w:pPr>
-          </w:p>
-          <w:p>
-            <w:pPr>
-              <w:widowControl w:val="0"/>
-              <w:autoSpaceDE w:val="0"/>
-              <w:autoSpaceDN w:val="0"/>
-              <w:adjustRightInd w:val="0"/>
-              <w:ind w:left="628"/>
-              <w:jc w:val="right"/>
-              <w:rPr>
-                <w:rFonts w:ascii="Times" w:hAnsi="Times" w:cs="Times"/>
-                <w:lang w:val="es-ES"/>
-              </w:rPr>
-            </w:pPr>
-            <w:r>
-              <w:rPr>
-                <w:rFonts w:ascii="Cambria" w:hAnsi="Cambria" w:cs="Cambria"/>
-                <w:i/>
-                <w:iCs/>
-                <w:color w:val="000000"/>
-                <w:sz w:val="30"/>
-                <w:szCs w:val="30"/>
-                <w:lang w:val="es-ES"/>
-              </w:rPr>
-              <w:t>Obervaciones:</w:t>
-            </w:r>
-          </w:p>
-        </w:tc>
-        <w:tc>
-          <w:tcPr>
-            <w:tcW w:w="4320" w:type="dxa"/>
-            <w:tcBorders>
-              <w:top w:val="single" w:sz="8" w:space="0" w:color="BFBFBF"/>
-              <w:left w:val="single" w:sz="8" w:space="0" w:color="BFBFBF"/>
-              <w:bottom w:val="single" w:sz="8" w:space="0" w:color="BFBFBF"/>
-              <w:right w:val="single" w:sz="8" w:space="0" w:color="BFBFBF"/>
-            </w:tcBorders>
-            <w:tcMar>
-              <w:top w:w="100" w:type="nil"/>
-              <w:right w:w="100" w:type="nil"/>
-            </w:tcMar>
-            <w:vAlign w:val="center"/>
-          </w:tcPr>
-          <w:p>
-            <w:pPr>
-              <w:widowControl w:val="0"/>
-              <w:autoSpaceDE w:val="0"/>
-              <w:autoSpaceDN w:val="0"/>
-              <w:adjustRightInd w:val="0"/>
-              <w:ind w:left="628"/>
-              <w:rPr>
-                <w:rFonts w:ascii="Times" w:hAnsi="Times" w:cs="Times"/>
-                <w:lang w:val="es-ES"/>
+                <w:rFonts w:ascii="Calibri" w:eastAsia="Calibri" w:hAnsi="Calibri" w:cs="Times New Roman"/>
               </w:rPr>
             </w:pPr>
           </w:p>
@@ -1287,89 +175,103 @@
       <w:tr>
         <w:tc>
           <w:tcPr>
-            <w:tcW w:w="4428" w:type="dxa"/>
+            <w:tcW w:w="5386" w:type="dxa"/>
+            <w:gridSpan w:val="2"/>
             <w:tcBorders>
-              <w:top w:val="single" w:sz="8" w:space="0" w:color="BFBFBF"/>
-              <w:left w:val="single" w:sz="8" w:space="0" w:color="BFBFBF"/>
-              <w:bottom w:val="single" w:sz="8" w:space="0" w:color="BFBFBF"/>
-              <w:right w:val="single" w:sz="8" w:space="0" w:color="BFBFBF"/>
+              <w:left w:val="single" w:sz="4" w:space="0" w:color="000000"/>
+              <w:bottom w:val="single" w:sz="4" w:space="0" w:color="000000"/>
             </w:tcBorders>
+            <w:shd w:val="clear" w:color="auto" w:fill="auto"/>
             <w:tcMar>
-              <w:top w:w="100" w:type="nil"/>
-              <w:right w:w="100" w:type="nil"/>
+              <w:top w:w="0" w:type="dxa"/>
+              <w:left w:w="108" w:type="dxa"/>
+              <w:bottom w:w="0" w:type="dxa"/>
+              <w:right w:w="108" w:type="dxa"/>
             </w:tcMar>
-            <w:vAlign w:val="center"/>
           </w:tcPr>
           <w:p>
             <w:pPr>
-              <w:widowControl w:val="0"/>
-              <w:autoSpaceDE w:val="0"/>
-              <w:autoSpaceDN w:val="0"/>
-              <w:adjustRightInd w:val="0"/>
-              <w:ind w:left="628"/>
-              <w:jc w:val="right"/>
+              <w:ind w:left="38"/>
+              <w:jc w:val="center"/>
               <w:rPr>
-                <w:rFonts w:ascii="Times" w:hAnsi="Times" w:cs="Times"/>
-                <w:lang w:val="es-ES"/>
+                <w:rFonts w:ascii="Arial" w:eastAsia="Calibri" w:hAnsi="Arial" w:cs="Times New Roman"/>
+                <w:sz w:val="20"/>
+                <w:szCs w:val="20"/>
+              </w:rPr>
+            </w:pPr>
+          </w:p>
+          <w:p>
+            <w:pPr>
+              <w:ind w:left="38"/>
+              <w:jc w:val="center"/>
+              <w:rPr>
+                <w:rFonts w:ascii="Arial" w:eastAsia="Calibri" w:hAnsi="Arial" w:cs="Times New Roman"/>
+              </w:rPr>
+            </w:pPr>
+            <w:r>
+              <w:rPr>
+                <w:rFonts w:ascii="Arial" w:eastAsia="Calibri" w:hAnsi="Arial" w:cs="Times New Roman"/>
+              </w:rPr>
+              <w:t>Facultad de Ingeniería</w:t>
+            </w:r>
+          </w:p>
+          <w:p>
+            <w:pPr>
+              <w:ind w:left="38"/>
+              <w:jc w:val="center"/>
+              <w:rPr>
+                <w:rFonts w:ascii="Calibri" w:eastAsia="Calibri" w:hAnsi="Calibri" w:cs="Times New Roman"/>
+                <w:sz w:val="20"/>
+                <w:szCs w:val="20"/>
               </w:rPr>
             </w:pPr>
           </w:p>
         </w:tc>
         <w:tc>
           <w:tcPr>
-            <w:tcW w:w="4320" w:type="dxa"/>
+            <w:tcW w:w="5387" w:type="dxa"/>
             <w:tcBorders>
-              <w:top w:val="single" w:sz="8" w:space="0" w:color="BFBFBF"/>
-              <w:left w:val="single" w:sz="8" w:space="0" w:color="BFBFBF"/>
-              <w:bottom w:val="single" w:sz="8" w:space="0" w:color="BFBFBF"/>
-              <w:right w:val="single" w:sz="8" w:space="0" w:color="BFBFBF"/>
+              <w:left w:val="single" w:sz="4" w:space="0" w:color="000000"/>
+              <w:bottom w:val="single" w:sz="4" w:space="0" w:color="000000"/>
+              <w:right w:val="single" w:sz="4" w:space="0" w:color="000000"/>
             </w:tcBorders>
+            <w:shd w:val="clear" w:color="auto" w:fill="auto"/>
             <w:tcMar>
-              <w:top w:w="100" w:type="nil"/>
-              <w:right w:w="100" w:type="nil"/>
+              <w:top w:w="0" w:type="dxa"/>
+              <w:left w:w="108" w:type="dxa"/>
+              <w:bottom w:w="0" w:type="dxa"/>
+              <w:right w:w="108" w:type="dxa"/>
             </w:tcMar>
-            <w:vAlign w:val="center"/>
           </w:tcPr>
           <w:p>
             <w:pPr>
-              <w:widowControl w:val="0"/>
-              <w:autoSpaceDE w:val="0"/>
-              <w:autoSpaceDN w:val="0"/>
-              <w:adjustRightInd w:val="0"/>
-              <w:ind w:left="628"/>
+              <w:ind w:left="38"/>
+              <w:jc w:val="center"/>
               <w:rPr>
-                <w:rFonts w:ascii="Times" w:hAnsi="Times" w:cs="Times"/>
-                <w:lang w:val="es-ES"/>
+                <w:rFonts w:ascii="Calibri" w:eastAsia="Calibri" w:hAnsi="Calibri" w:cs="Times New Roman"/>
+                <w:sz w:val="20"/>
+                <w:szCs w:val="20"/>
               </w:rPr>
             </w:pPr>
+          </w:p>
+          <w:p>
+            <w:pPr>
+              <w:ind w:left="38"/>
+              <w:jc w:val="center"/>
+              <w:rPr>
+                <w:rFonts w:ascii="Arial" w:eastAsia="Calibri" w:hAnsi="Arial" w:cs="Times New Roman"/>
+              </w:rPr>
+            </w:pPr>
+            <w:r>
+              <w:rPr>
+                <w:rFonts w:ascii="Arial" w:eastAsia="Calibri" w:hAnsi="Arial" w:cs="Times New Roman"/>
+              </w:rPr>
+              <w:t>Laboratorio de docencia</w:t>
+            </w:r>
           </w:p>
         </w:tc>
       </w:tr>
     </w:tbl>
-    <w:p>
-      <w:pPr>
-        <w:widowControl w:val="0"/>
-        <w:autoSpaceDE w:val="0"/>
-        <w:autoSpaceDN w:val="0"/>
-        <w:adjustRightInd w:val="0"/>
-        <w:rPr>
-          <w:rFonts w:ascii="Times" w:hAnsi="Times" w:cs="Times"/>
-          <w:lang w:val="es-ES"/>
-        </w:rPr>
-      </w:pPr>
-    </w:p>
-    <w:p>
-      <w:pPr>
-        <w:widowControl w:val="0"/>
-        <w:autoSpaceDE w:val="0"/>
-        <w:autoSpaceDN w:val="0"/>
-        <w:adjustRightInd w:val="0"/>
-        <w:rPr>
-          <w:rFonts w:ascii="Times" w:hAnsi="Times" w:cs="Times"/>
-          <w:lang w:val="es-ES"/>
-        </w:rPr>
-      </w:pPr>
-    </w:p>
     <w:p>
       <w:pPr>
         <w:widowControl w:val="0"/>
@@ -1384,7 +286,1001 @@
           <w:lang w:val="es-ES"/>
         </w:rPr>
       </w:pPr>
-      <w:r>
+    </w:p>
+    <w:p>
+      <w:pPr>
+        <w:pStyle w:val="Standard"/>
+        <w:jc w:val="center"/>
+      </w:pPr>
+      <w:r>
+        <w:rPr>
+          <w:rFonts w:ascii="Arial" w:eastAsia="Calibri" w:hAnsi="Arial" w:cs="Arial"/>
+          <w:b/>
+          <w:kern w:val="0"/>
+          <w:sz w:val="36"/>
+          <w:szCs w:val="22"/>
+          <w:lang w:eastAsia="en-US" w:bidi="ar-SA"/>
+        </w:rPr>
+        <w:br/>
+      </w:r>
+      <w:r>
+        <w:rPr>
+          <w:sz w:val="72"/>
+          <w:szCs w:val="72"/>
+        </w:rPr>
+        <w:t>Laboratorios de computación</w:t>
+      </w:r>
+    </w:p>
+    <w:p>
+      <w:pPr>
+        <w:pStyle w:val="Standard"/>
+        <w:jc w:val="center"/>
+        <w:rPr>
+          <w:sz w:val="72"/>
+          <w:szCs w:val="72"/>
+        </w:rPr>
+      </w:pPr>
+      <w:r>
+        <w:rPr>
+          <w:noProof/>
+        </w:rPr>
+        <mc:AlternateContent>
+          <mc:Choice Requires="wps">
+            <w:drawing>
+              <wp:anchor distT="0" distB="0" distL="114300" distR="114300" simplePos="0" relativeHeight="251656704" behindDoc="0" locked="0" layoutInCell="1" allowOverlap="1" wp14:anchorId="0B3CF798" wp14:editId="3CF33253">
+                <wp:simplePos x="0" y="0"/>
+                <wp:positionH relativeFrom="margin">
+                  <wp:posOffset>-560987</wp:posOffset>
+                </wp:positionH>
+                <wp:positionV relativeFrom="paragraph">
+                  <wp:posOffset>610094</wp:posOffset>
+                </wp:positionV>
+                <wp:extent cx="6767831" cy="0"/>
+                <wp:effectExtent l="0" t="0" r="0" b="0"/>
+                <wp:wrapSquare wrapText="bothSides"/>
+                <wp:docPr id="2" name="Conector recto 114"/>
+                <wp:cNvGraphicFramePr/>
+                <a:graphic xmlns:a="http://schemas.openxmlformats.org/drawingml/2006/main">
+                  <a:graphicData uri="http://schemas.microsoft.com/office/word/2010/wordprocessingShape">
+                    <wps:wsp>
+                      <wps:cNvCnPr/>
+                      <wps:spPr>
+                        <a:xfrm>
+                          <a:off x="0" y="0"/>
+                          <a:ext cx="6767831" cy="0"/>
+                        </a:xfrm>
+                        <a:prstGeom prst="straightConnector1">
+                          <a:avLst/>
+                        </a:prstGeom>
+                        <a:noFill/>
+                        <a:ln w="12600" cap="flat">
+                          <a:solidFill>
+                            <a:srgbClr val="3465A4"/>
+                          </a:solidFill>
+                          <a:prstDash val="solid"/>
+                          <a:miter/>
+                        </a:ln>
+                      </wps:spPr>
+                      <wps:bodyPr/>
+                    </wps:wsp>
+                  </a:graphicData>
+                </a:graphic>
+              </wp:anchor>
+            </w:drawing>
+          </mc:Choice>
+          <mc:Fallback>
+            <w:pict>
+              <v:shapetype w14:anchorId="02E32416" id="_x0000_t32" coordsize="21600,21600" o:spt="32" o:oned="t" path="m,l21600,21600e" filled="f">
+                <v:path arrowok="t" fillok="f" o:connecttype="none"/>
+                <o:lock v:ext="edit" shapetype="t"/>
+              </v:shapetype>
+              <v:shape id="Conector recto 114" o:spid="_x0000_s1026" type="#_x0000_t32" style="position:absolute;margin-left:-44.15pt;margin-top:48.05pt;width:532.9pt;height:0;z-index:251656704;visibility:visible;mso-wrap-style:square;mso-wrap-distance-left:9pt;mso-wrap-distance-top:0;mso-wrap-distance-right:9pt;mso-wrap-distance-bottom:0;mso-position-horizontal:absolute;mso-position-horizontal-relative:margin;mso-position-vertical:absolute;mso-position-vertical-relative:text" o:gfxdata="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" strokecolor="#3465a4" strokeweight=".35mm">
+                <v:stroke joinstyle="miter"/>
+                <w10:wrap type="square" anchorx="margin"/>
+              </v:shape>
+            </w:pict>
+          </mc:Fallback>
+        </mc:AlternateContent>
+      </w:r>
+      <w:r>
+        <w:rPr>
+          <w:sz w:val="72"/>
+          <w:szCs w:val="72"/>
+        </w:rPr>
+        <w:t xml:space="preserve">salas A </w:t>
+      </w:r>
+      <w:proofErr w:type="gramStart"/>
+      <w:r>
+        <w:rPr>
+          <w:sz w:val="72"/>
+          <w:szCs w:val="72"/>
+        </w:rPr>
+        <w:t>y</w:t>
+      </w:r>
+      <w:proofErr w:type="gramEnd"/>
+      <w:r>
+        <w:rPr>
+          <w:sz w:val="72"/>
+          <w:szCs w:val="72"/>
+        </w:rPr>
+        <w:t xml:space="preserve"> B</w:t>
+      </w:r>
+    </w:p>
+    <w:p>
+      <w:pPr>
+        <w:pStyle w:val="Standard"/>
+        <w:jc w:val="center"/>
+      </w:pPr>
+    </w:p>
+    <w:tbl>
+      <w:tblPr>
+        <w:tblW w:w="10454" w:type="dxa"/>
+        <w:jc w:val="center"/>
+        <w:tblLayout w:type="fixed"/>
+        <w:tblCellMar>
+          <w:left w:w="10" w:type="dxa"/>
+          <w:right w:w="10" w:type="dxa"/>
+        </w:tblCellMar>
+        <w:tblLook w:val="0000" w:firstRow="0" w:lastRow="0" w:firstColumn="0" w:lastColumn="0" w:noHBand="0" w:noVBand="0"/>
+      </w:tblPr>
+      <w:tblGrid>
+        <w:gridCol w:w="2552"/>
+        <w:gridCol w:w="7902"/>
+      </w:tblGrid>
+      <w:tr>
+        <w:trPr>
+          <w:trHeight w:hRule="exact" w:val="372"/>
+          <w:jc w:val="center"/>
+        </w:trPr>
+        <w:tc>
+          <w:tcPr>
+            <w:tcW w:w="2552" w:type="dxa"/>
+            <w:shd w:val="clear" w:color="auto" w:fill="auto"/>
+            <w:tcMar>
+              <w:top w:w="55" w:type="dxa"/>
+              <w:left w:w="55" w:type="dxa"/>
+              <w:bottom w:w="55" w:type="dxa"/>
+              <w:right w:w="55" w:type="dxa"/>
+            </w:tcMar>
+          </w:tcPr>
+          <w:p>
+            <w:pPr>
+              <w:pStyle w:val="Standard"/>
+              <w:jc w:val="right"/>
+              <w:rPr>
+                <w:rFonts w:ascii="Cambria" w:hAnsi="Cambria"/>
+                <w:i/>
+                <w:color w:val="000000"/>
+                <w:sz w:val="30"/>
+              </w:rPr>
+            </w:pPr>
+            <w:r>
+              <w:rPr>
+                <w:rFonts w:ascii="Cambria" w:hAnsi="Cambria"/>
+                <w:i/>
+                <w:color w:val="000000"/>
+                <w:sz w:val="30"/>
+              </w:rPr>
+              <w:t>Profesor:</w:t>
+            </w:r>
+          </w:p>
+        </w:tc>
+        <w:tc>
+          <w:tcPr>
+            <w:tcW w:w="7902" w:type="dxa"/>
+            <w:tcBorders>
+              <w:bottom w:val="single" w:sz="2" w:space="0" w:color="000000"/>
+            </w:tcBorders>
+            <w:shd w:val="clear" w:color="auto" w:fill="auto"/>
+            <w:tcMar>
+              <w:top w:w="55" w:type="dxa"/>
+              <w:left w:w="55" w:type="dxa"/>
+              <w:bottom w:w="55" w:type="dxa"/>
+              <w:right w:w="55" w:type="dxa"/>
+            </w:tcMar>
+          </w:tcPr>
+          <w:p>
+            <w:pPr>
+              <w:pStyle w:val="TableContents"/>
+              <w:ind w:left="629"/>
+              <w:jc w:val="center"/>
+              <w:rPr>
+                <w:rFonts w:ascii="Arial" w:hAnsi="Arial" w:cs="Arial"/>
+                <w:sz w:val="28"/>
+                <w:szCs w:val="28"/>
+              </w:rPr>
+            </w:pPr>
+            <w:r>
+              <w:rPr>
+                <w:rFonts w:ascii="Arial" w:hAnsi="Arial" w:cs="Arial"/>
+                <w:sz w:val="28"/>
+                <w:szCs w:val="28"/>
+              </w:rPr>
+              <w:t>Cruz Carlon Juan Alfredo M.C.</w:t>
+            </w:r>
+          </w:p>
+        </w:tc>
+      </w:tr>
+      <w:tr>
+        <w:trPr>
+          <w:trHeight w:hRule="exact" w:val="790"/>
+          <w:jc w:val="center"/>
+        </w:trPr>
+        <w:tc>
+          <w:tcPr>
+            <w:tcW w:w="2552" w:type="dxa"/>
+            <w:shd w:val="clear" w:color="auto" w:fill="auto"/>
+            <w:tcMar>
+              <w:top w:w="55" w:type="dxa"/>
+              <w:left w:w="55" w:type="dxa"/>
+              <w:bottom w:w="55" w:type="dxa"/>
+              <w:right w:w="55" w:type="dxa"/>
+            </w:tcMar>
+          </w:tcPr>
+          <w:p>
+            <w:pPr>
+              <w:pStyle w:val="Standard"/>
+              <w:ind w:left="629"/>
+              <w:jc w:val="right"/>
+              <w:rPr>
+                <w:rFonts w:ascii="Cambria" w:hAnsi="Cambria"/>
+                <w:i/>
+                <w:color w:val="000000"/>
+                <w:sz w:val="30"/>
+              </w:rPr>
+            </w:pPr>
+          </w:p>
+          <w:p>
+            <w:pPr>
+              <w:pStyle w:val="Standard"/>
+              <w:ind w:left="629"/>
+              <w:jc w:val="right"/>
+              <w:rPr>
+                <w:rFonts w:ascii="Cambria" w:hAnsi="Cambria"/>
+                <w:i/>
+                <w:color w:val="000000"/>
+                <w:sz w:val="30"/>
+              </w:rPr>
+            </w:pPr>
+            <w:r>
+              <w:rPr>
+                <w:rFonts w:ascii="Cambria" w:hAnsi="Cambria"/>
+                <w:i/>
+                <w:color w:val="000000"/>
+                <w:sz w:val="30"/>
+              </w:rPr>
+              <w:t>Asignatura:</w:t>
+            </w:r>
+          </w:p>
+        </w:tc>
+        <w:tc>
+          <w:tcPr>
+            <w:tcW w:w="7902" w:type="dxa"/>
+            <w:tcBorders>
+              <w:bottom w:val="single" w:sz="2" w:space="0" w:color="000000"/>
+            </w:tcBorders>
+            <w:shd w:val="clear" w:color="auto" w:fill="auto"/>
+            <w:tcMar>
+              <w:top w:w="55" w:type="dxa"/>
+              <w:left w:w="55" w:type="dxa"/>
+              <w:bottom w:w="55" w:type="dxa"/>
+              <w:right w:w="55" w:type="dxa"/>
+            </w:tcMar>
+          </w:tcPr>
+          <w:p>
+            <w:pPr>
+              <w:pStyle w:val="TableContents"/>
+              <w:ind w:left="629"/>
+              <w:jc w:val="center"/>
+              <w:rPr>
+                <w:rFonts w:ascii="Arial" w:hAnsi="Arial" w:cs="Arial"/>
+                <w:sz w:val="28"/>
+                <w:szCs w:val="28"/>
+              </w:rPr>
+            </w:pPr>
+          </w:p>
+          <w:p>
+            <w:pPr>
+              <w:tabs>
+                <w:tab w:val="left" w:pos="2181"/>
+              </w:tabs>
+              <w:jc w:val="center"/>
+              <w:rPr>
+                <w:rFonts w:ascii="Arial" w:hAnsi="Arial" w:cs="Arial"/>
+                <w:sz w:val="28"/>
+                <w:szCs w:val="28"/>
+                <w:lang w:val="en-US"/>
+              </w:rPr>
+            </w:pPr>
+            <w:r>
+              <w:rPr>
+                <w:rFonts w:ascii="Arial" w:hAnsi="Arial" w:cs="Arial"/>
+                <w:sz w:val="28"/>
+                <w:szCs w:val="28"/>
+                <w:lang w:val="en-US"/>
+              </w:rPr>
+              <w:t>Fundamentos de programación</w:t>
+            </w:r>
+          </w:p>
+        </w:tc>
+      </w:tr>
+      <w:tr>
+        <w:trPr>
+          <w:trHeight w:hRule="exact" w:val="787"/>
+          <w:jc w:val="center"/>
+        </w:trPr>
+        <w:tc>
+          <w:tcPr>
+            <w:tcW w:w="2552" w:type="dxa"/>
+            <w:shd w:val="clear" w:color="auto" w:fill="auto"/>
+            <w:tcMar>
+              <w:top w:w="55" w:type="dxa"/>
+              <w:left w:w="55" w:type="dxa"/>
+              <w:bottom w:w="55" w:type="dxa"/>
+              <w:right w:w="55" w:type="dxa"/>
+            </w:tcMar>
+          </w:tcPr>
+          <w:p>
+            <w:pPr>
+              <w:pStyle w:val="Standard"/>
+              <w:ind w:left="629"/>
+              <w:jc w:val="right"/>
+              <w:rPr>
+                <w:rFonts w:ascii="Cambria" w:hAnsi="Cambria"/>
+                <w:i/>
+                <w:color w:val="000000"/>
+                <w:sz w:val="30"/>
+              </w:rPr>
+            </w:pPr>
+          </w:p>
+          <w:p>
+            <w:pPr>
+              <w:pStyle w:val="Standard"/>
+              <w:ind w:left="629"/>
+              <w:jc w:val="right"/>
+              <w:rPr>
+                <w:rFonts w:ascii="Cambria" w:hAnsi="Cambria"/>
+                <w:i/>
+                <w:color w:val="000000"/>
+                <w:sz w:val="30"/>
+              </w:rPr>
+            </w:pPr>
+            <w:r>
+              <w:rPr>
+                <w:rFonts w:ascii="Cambria" w:hAnsi="Cambria"/>
+                <w:i/>
+                <w:color w:val="000000"/>
+                <w:sz w:val="30"/>
+              </w:rPr>
+              <w:t>Grupo:</w:t>
+            </w:r>
+          </w:p>
+        </w:tc>
+        <w:tc>
+          <w:tcPr>
+            <w:tcW w:w="7902" w:type="dxa"/>
+            <w:tcBorders>
+              <w:bottom w:val="single" w:sz="2" w:space="0" w:color="000000"/>
+            </w:tcBorders>
+            <w:shd w:val="clear" w:color="auto" w:fill="auto"/>
+            <w:tcMar>
+              <w:top w:w="55" w:type="dxa"/>
+              <w:left w:w="55" w:type="dxa"/>
+              <w:bottom w:w="55" w:type="dxa"/>
+              <w:right w:w="55" w:type="dxa"/>
+            </w:tcMar>
+          </w:tcPr>
+          <w:p>
+            <w:pPr>
+              <w:jc w:val="center"/>
+              <w:rPr>
+                <w:rFonts w:ascii="Arial" w:hAnsi="Arial" w:cs="Arial"/>
+                <w:sz w:val="28"/>
+                <w:szCs w:val="28"/>
+                <w:lang w:val="en-US"/>
+              </w:rPr>
+            </w:pPr>
+          </w:p>
+          <w:p>
+            <w:pPr>
+              <w:jc w:val="center"/>
+              <w:rPr>
+                <w:rFonts w:ascii="Arial" w:hAnsi="Arial" w:cs="Arial"/>
+                <w:sz w:val="28"/>
+                <w:szCs w:val="28"/>
+                <w:lang w:val="en-US"/>
+              </w:rPr>
+            </w:pPr>
+            <w:r>
+              <w:rPr>
+                <w:rFonts w:ascii="Arial" w:hAnsi="Arial" w:cs="Arial"/>
+                <w:sz w:val="28"/>
+                <w:szCs w:val="28"/>
+                <w:lang w:val="en-US"/>
+              </w:rPr>
+              <w:t>1107</w:t>
+            </w:r>
+          </w:p>
+        </w:tc>
+      </w:tr>
+      <w:tr>
+        <w:trPr>
+          <w:trHeight w:hRule="exact" w:val="800"/>
+          <w:jc w:val="center"/>
+        </w:trPr>
+        <w:tc>
+          <w:tcPr>
+            <w:tcW w:w="2552" w:type="dxa"/>
+            <w:shd w:val="clear" w:color="auto" w:fill="auto"/>
+            <w:tcMar>
+              <w:top w:w="55" w:type="dxa"/>
+              <w:left w:w="55" w:type="dxa"/>
+              <w:bottom w:w="55" w:type="dxa"/>
+              <w:right w:w="55" w:type="dxa"/>
+            </w:tcMar>
+          </w:tcPr>
+          <w:p>
+            <w:pPr>
+              <w:pStyle w:val="Standard"/>
+              <w:ind w:left="629"/>
+              <w:jc w:val="right"/>
+              <w:rPr>
+                <w:rFonts w:ascii="Cambria" w:hAnsi="Cambria"/>
+                <w:i/>
+                <w:color w:val="000000"/>
+                <w:sz w:val="30"/>
+              </w:rPr>
+            </w:pPr>
+          </w:p>
+          <w:p>
+            <w:pPr>
+              <w:pStyle w:val="Standard"/>
+            </w:pPr>
+            <w:r>
+              <w:rPr>
+                <w:rFonts w:ascii="Cambria" w:hAnsi="Cambria"/>
+                <w:i/>
+                <w:color w:val="000000"/>
+                <w:sz w:val="30"/>
+              </w:rPr>
+              <w:t>N° de Práctica(s):</w:t>
+            </w:r>
+          </w:p>
+        </w:tc>
+        <w:tc>
+          <w:tcPr>
+            <w:tcW w:w="7902" w:type="dxa"/>
+            <w:tcBorders>
+              <w:bottom w:val="single" w:sz="2" w:space="0" w:color="000000"/>
+            </w:tcBorders>
+            <w:shd w:val="clear" w:color="auto" w:fill="auto"/>
+            <w:tcMar>
+              <w:top w:w="55" w:type="dxa"/>
+              <w:left w:w="55" w:type="dxa"/>
+              <w:bottom w:w="55" w:type="dxa"/>
+              <w:right w:w="55" w:type="dxa"/>
+            </w:tcMar>
+          </w:tcPr>
+          <w:p>
+            <w:pPr>
+              <w:pStyle w:val="TableContents"/>
+              <w:ind w:left="629"/>
+              <w:jc w:val="center"/>
+              <w:rPr>
+                <w:rFonts w:ascii="Arial" w:hAnsi="Arial" w:cs="Arial"/>
+                <w:sz w:val="28"/>
+                <w:szCs w:val="28"/>
+              </w:rPr>
+            </w:pPr>
+          </w:p>
+          <w:p>
+            <w:pPr>
+              <w:tabs>
+                <w:tab w:val="left" w:pos="3388"/>
+              </w:tabs>
+              <w:jc w:val="center"/>
+              <w:rPr>
+                <w:rFonts w:ascii="Arial" w:hAnsi="Arial" w:cs="Arial"/>
+                <w:sz w:val="28"/>
+                <w:szCs w:val="28"/>
+                <w:lang w:val="en-US"/>
+              </w:rPr>
+            </w:pPr>
+            <w:r>
+              <w:rPr>
+                <w:rFonts w:ascii="Arial" w:hAnsi="Arial" w:cs="Arial"/>
+                <w:sz w:val="28"/>
+                <w:szCs w:val="28"/>
+                <w:lang w:val="en-US"/>
+              </w:rPr>
+              <w:t>Práctica 1</w:t>
+            </w:r>
+            <w:r>
+              <w:rPr>
+                <w:rFonts w:ascii="Arial" w:hAnsi="Arial" w:cs="Arial"/>
+                <w:sz w:val="28"/>
+                <w:szCs w:val="28"/>
+                <w:lang w:val="en-US"/>
+              </w:rPr>
+              <w:t>2</w:t>
+            </w:r>
+          </w:p>
+        </w:tc>
+      </w:tr>
+      <w:tr>
+        <w:trPr>
+          <w:trHeight w:hRule="exact" w:val="797"/>
+          <w:jc w:val="center"/>
+        </w:trPr>
+        <w:tc>
+          <w:tcPr>
+            <w:tcW w:w="2552" w:type="dxa"/>
+            <w:shd w:val="clear" w:color="auto" w:fill="auto"/>
+            <w:tcMar>
+              <w:top w:w="55" w:type="dxa"/>
+              <w:left w:w="55" w:type="dxa"/>
+              <w:bottom w:w="55" w:type="dxa"/>
+              <w:right w:w="55" w:type="dxa"/>
+            </w:tcMar>
+          </w:tcPr>
+          <w:p>
+            <w:pPr>
+              <w:pStyle w:val="Standard"/>
+              <w:ind w:left="629"/>
+              <w:jc w:val="right"/>
+              <w:rPr>
+                <w:rFonts w:ascii="Cambria" w:hAnsi="Cambria"/>
+                <w:i/>
+                <w:color w:val="000000"/>
+                <w:sz w:val="30"/>
+                <w:lang w:val="es-HN"/>
+              </w:rPr>
+            </w:pPr>
+          </w:p>
+          <w:p>
+            <w:pPr>
+              <w:pStyle w:val="Standard"/>
+              <w:ind w:left="629"/>
+              <w:jc w:val="right"/>
+            </w:pPr>
+            <w:r>
+              <w:rPr>
+                <w:rFonts w:ascii="Cambria" w:hAnsi="Cambria"/>
+                <w:i/>
+                <w:color w:val="000000"/>
+                <w:sz w:val="30"/>
+                <w:lang w:val="es-HN"/>
+              </w:rPr>
+              <w:t>Integrante</w:t>
+            </w:r>
+            <w:r>
+              <w:rPr>
+                <w:rFonts w:ascii="Cambria" w:hAnsi="Cambria"/>
+                <w:i/>
+                <w:color w:val="000000"/>
+                <w:sz w:val="30"/>
+              </w:rPr>
+              <w:t>(s):</w:t>
+            </w:r>
+          </w:p>
+        </w:tc>
+        <w:tc>
+          <w:tcPr>
+            <w:tcW w:w="7902" w:type="dxa"/>
+            <w:tcBorders>
+              <w:bottom w:val="single" w:sz="2" w:space="0" w:color="000000"/>
+            </w:tcBorders>
+            <w:shd w:val="clear" w:color="auto" w:fill="auto"/>
+            <w:tcMar>
+              <w:top w:w="55" w:type="dxa"/>
+              <w:left w:w="55" w:type="dxa"/>
+              <w:bottom w:w="55" w:type="dxa"/>
+              <w:right w:w="55" w:type="dxa"/>
+            </w:tcMar>
+          </w:tcPr>
+          <w:p>
+            <w:pPr>
+              <w:pStyle w:val="TableContents"/>
+              <w:ind w:left="629"/>
+              <w:jc w:val="center"/>
+              <w:rPr>
+                <w:rFonts w:ascii="Arial" w:hAnsi="Arial" w:cs="Arial"/>
+                <w:sz w:val="28"/>
+                <w:szCs w:val="28"/>
+              </w:rPr>
+            </w:pPr>
+          </w:p>
+          <w:p>
+            <w:pPr>
+              <w:tabs>
+                <w:tab w:val="left" w:pos="3346"/>
+              </w:tabs>
+              <w:jc w:val="center"/>
+              <w:rPr>
+                <w:rFonts w:ascii="Arial" w:hAnsi="Arial" w:cs="Arial"/>
+                <w:sz w:val="28"/>
+                <w:szCs w:val="28"/>
+                <w:lang w:val="en-US"/>
+              </w:rPr>
+            </w:pPr>
+            <w:r>
+              <w:rPr>
+                <w:rFonts w:ascii="Arial" w:hAnsi="Arial" w:cs="Arial"/>
+                <w:sz w:val="28"/>
+                <w:szCs w:val="28"/>
+                <w:lang w:val="en-US"/>
+              </w:rPr>
+              <w:t xml:space="preserve">Brenda Juárez, Eduardo Norman, Fátima, e Irving Silverio </w:t>
+            </w:r>
+          </w:p>
+        </w:tc>
+      </w:tr>
+      <w:tr>
+        <w:trPr>
+          <w:trHeight w:hRule="exact" w:val="815"/>
+          <w:jc w:val="center"/>
+        </w:trPr>
+        <w:tc>
+          <w:tcPr>
+            <w:tcW w:w="2552" w:type="dxa"/>
+            <w:shd w:val="clear" w:color="auto" w:fill="auto"/>
+            <w:tcMar>
+              <w:top w:w="55" w:type="dxa"/>
+              <w:left w:w="55" w:type="dxa"/>
+              <w:bottom w:w="55" w:type="dxa"/>
+              <w:right w:w="55" w:type="dxa"/>
+            </w:tcMar>
+          </w:tcPr>
+          <w:p>
+            <w:pPr>
+              <w:pStyle w:val="Standard"/>
+              <w:ind w:left="629"/>
+              <w:jc w:val="right"/>
+              <w:rPr>
+                <w:rFonts w:ascii="Cambria" w:hAnsi="Cambria"/>
+                <w:i/>
+                <w:color w:val="000000"/>
+                <w:sz w:val="30"/>
+              </w:rPr>
+            </w:pPr>
+          </w:p>
+          <w:p>
+            <w:pPr>
+              <w:pStyle w:val="Standard"/>
+              <w:ind w:left="629"/>
+              <w:jc w:val="right"/>
+            </w:pPr>
+            <w:r>
+              <w:rPr>
+                <w:rFonts w:ascii="Cambria" w:hAnsi="Cambria"/>
+                <w:i/>
+                <w:color w:val="000000"/>
+                <w:sz w:val="30"/>
+              </w:rPr>
+              <w:t>Semestre:</w:t>
+            </w:r>
+          </w:p>
+        </w:tc>
+        <w:tc>
+          <w:tcPr>
+            <w:tcW w:w="7902" w:type="dxa"/>
+            <w:tcBorders>
+              <w:bottom w:val="single" w:sz="2" w:space="0" w:color="000000"/>
+            </w:tcBorders>
+            <w:shd w:val="clear" w:color="auto" w:fill="auto"/>
+            <w:tcMar>
+              <w:top w:w="55" w:type="dxa"/>
+              <w:left w:w="55" w:type="dxa"/>
+              <w:bottom w:w="55" w:type="dxa"/>
+              <w:right w:w="55" w:type="dxa"/>
+            </w:tcMar>
+          </w:tcPr>
+          <w:p>
+            <w:pPr>
+              <w:pStyle w:val="TableContents"/>
+              <w:ind w:left="629"/>
+              <w:jc w:val="center"/>
+              <w:rPr>
+                <w:rFonts w:ascii="Arial" w:hAnsi="Arial" w:cs="Arial"/>
+                <w:sz w:val="28"/>
+                <w:szCs w:val="28"/>
+              </w:rPr>
+            </w:pPr>
+          </w:p>
+          <w:p>
+            <w:pPr>
+              <w:tabs>
+                <w:tab w:val="left" w:pos="3282"/>
+              </w:tabs>
+              <w:jc w:val="center"/>
+              <w:rPr>
+                <w:rFonts w:ascii="Arial" w:hAnsi="Arial" w:cs="Arial"/>
+                <w:sz w:val="28"/>
+                <w:szCs w:val="28"/>
+                <w:lang w:val="en-US"/>
+              </w:rPr>
+            </w:pPr>
+            <w:r>
+              <w:rPr>
+                <w:rFonts w:ascii="Arial" w:hAnsi="Arial" w:cs="Arial"/>
+                <w:sz w:val="28"/>
+                <w:szCs w:val="28"/>
+                <w:lang w:val="en-US"/>
+              </w:rPr>
+              <w:t>2018-I</w:t>
+            </w:r>
+          </w:p>
+        </w:tc>
+      </w:tr>
+      <w:tr>
+        <w:trPr>
+          <w:trHeight w:hRule="exact" w:val="814"/>
+          <w:jc w:val="center"/>
+        </w:trPr>
+        <w:tc>
+          <w:tcPr>
+            <w:tcW w:w="2552" w:type="dxa"/>
+            <w:shd w:val="clear" w:color="auto" w:fill="auto"/>
+            <w:tcMar>
+              <w:top w:w="55" w:type="dxa"/>
+              <w:left w:w="55" w:type="dxa"/>
+              <w:bottom w:w="55" w:type="dxa"/>
+              <w:right w:w="55" w:type="dxa"/>
+            </w:tcMar>
+          </w:tcPr>
+          <w:p>
+            <w:pPr>
+              <w:pStyle w:val="Standard"/>
+              <w:ind w:left="629"/>
+              <w:jc w:val="right"/>
+              <w:rPr>
+                <w:rFonts w:ascii="Cambria" w:hAnsi="Cambria"/>
+                <w:i/>
+                <w:color w:val="000000"/>
+                <w:sz w:val="30"/>
+              </w:rPr>
+            </w:pPr>
+          </w:p>
+          <w:p>
+            <w:pPr>
+              <w:pStyle w:val="Standard"/>
+            </w:pPr>
+            <w:r>
+              <w:rPr>
+                <w:rFonts w:ascii="Cambria" w:hAnsi="Cambria"/>
+                <w:i/>
+                <w:color w:val="000000"/>
+                <w:sz w:val="30"/>
+              </w:rPr>
+              <w:t>Fecha de entrega:</w:t>
+            </w:r>
+          </w:p>
+        </w:tc>
+        <w:tc>
+          <w:tcPr>
+            <w:tcW w:w="7902" w:type="dxa"/>
+            <w:tcBorders>
+              <w:bottom w:val="single" w:sz="2" w:space="0" w:color="000000"/>
+            </w:tcBorders>
+            <w:shd w:val="clear" w:color="auto" w:fill="auto"/>
+            <w:tcMar>
+              <w:top w:w="55" w:type="dxa"/>
+              <w:left w:w="55" w:type="dxa"/>
+              <w:bottom w:w="55" w:type="dxa"/>
+              <w:right w:w="55" w:type="dxa"/>
+            </w:tcMar>
+          </w:tcPr>
+          <w:p>
+            <w:pPr>
+              <w:pStyle w:val="TableContents"/>
+              <w:ind w:left="629"/>
+              <w:jc w:val="center"/>
+              <w:rPr>
+                <w:rFonts w:ascii="Arial" w:hAnsi="Arial" w:cs="Arial"/>
+                <w:sz w:val="28"/>
+                <w:szCs w:val="28"/>
+              </w:rPr>
+            </w:pPr>
+          </w:p>
+          <w:p>
+            <w:pPr>
+              <w:tabs>
+                <w:tab w:val="left" w:pos="3346"/>
+              </w:tabs>
+              <w:jc w:val="center"/>
+              <w:rPr>
+                <w:rFonts w:ascii="Arial" w:hAnsi="Arial" w:cs="Arial"/>
+                <w:sz w:val="28"/>
+                <w:szCs w:val="28"/>
+                <w:lang w:val="en-US"/>
+              </w:rPr>
+            </w:pPr>
+            <w:r>
+              <w:rPr>
+                <w:rFonts w:ascii="Arial" w:hAnsi="Arial" w:cs="Arial"/>
+                <w:sz w:val="28"/>
+                <w:szCs w:val="28"/>
+                <w:lang w:val="en-US"/>
+              </w:rPr>
+              <w:t>28</w:t>
+            </w:r>
+            <w:bookmarkStart w:id="0" w:name="_GoBack"/>
+            <w:bookmarkEnd w:id="0"/>
+            <w:r>
+              <w:rPr>
+                <w:rFonts w:ascii="Arial" w:hAnsi="Arial" w:cs="Arial"/>
+                <w:sz w:val="28"/>
+                <w:szCs w:val="28"/>
+                <w:lang w:val="en-US"/>
+              </w:rPr>
+              <w:t>-Noviembre-2017</w:t>
+            </w:r>
+          </w:p>
+        </w:tc>
+      </w:tr>
+      <w:tr>
+        <w:trPr>
+          <w:trHeight w:hRule="exact" w:val="797"/>
+          <w:jc w:val="center"/>
+        </w:trPr>
+        <w:tc>
+          <w:tcPr>
+            <w:tcW w:w="2552" w:type="dxa"/>
+            <w:shd w:val="clear" w:color="auto" w:fill="auto"/>
+            <w:tcMar>
+              <w:top w:w="55" w:type="dxa"/>
+              <w:left w:w="55" w:type="dxa"/>
+              <w:bottom w:w="55" w:type="dxa"/>
+              <w:right w:w="55" w:type="dxa"/>
+            </w:tcMar>
+          </w:tcPr>
+          <w:p>
+            <w:pPr>
+              <w:pStyle w:val="Standard"/>
+              <w:ind w:left="629"/>
+              <w:jc w:val="right"/>
+              <w:rPr>
+                <w:rFonts w:ascii="Cambria" w:hAnsi="Cambria"/>
+                <w:i/>
+                <w:color w:val="000000"/>
+                <w:sz w:val="30"/>
+              </w:rPr>
+            </w:pPr>
+          </w:p>
+          <w:p>
+            <w:pPr>
+              <w:pStyle w:val="Standard"/>
+              <w:ind w:left="629"/>
+              <w:jc w:val="right"/>
+            </w:pPr>
+            <w:r>
+              <w:rPr>
+                <w:rFonts w:ascii="Cambria" w:hAnsi="Cambria"/>
+                <w:i/>
+                <w:color w:val="000000"/>
+                <w:sz w:val="30"/>
+              </w:rPr>
+              <w:t>Observaciones:</w:t>
+            </w:r>
+          </w:p>
+        </w:tc>
+        <w:tc>
+          <w:tcPr>
+            <w:tcW w:w="7902" w:type="dxa"/>
+            <w:tcBorders>
+              <w:bottom w:val="single" w:sz="2" w:space="0" w:color="000000"/>
+            </w:tcBorders>
+            <w:shd w:val="clear" w:color="auto" w:fill="auto"/>
+            <w:tcMar>
+              <w:top w:w="55" w:type="dxa"/>
+              <w:left w:w="55" w:type="dxa"/>
+              <w:bottom w:w="55" w:type="dxa"/>
+              <w:right w:w="55" w:type="dxa"/>
+            </w:tcMar>
+          </w:tcPr>
+          <w:p>
+            <w:pPr>
+              <w:pStyle w:val="TableContents"/>
+              <w:ind w:left="629"/>
+              <w:jc w:val="center"/>
+              <w:rPr>
+                <w:rFonts w:ascii="Arial" w:hAnsi="Arial" w:cs="Arial"/>
+                <w:sz w:val="28"/>
+                <w:szCs w:val="28"/>
+              </w:rPr>
+            </w:pPr>
+          </w:p>
+        </w:tc>
+      </w:tr>
+      <w:tr>
+        <w:trPr>
+          <w:trHeight w:hRule="exact" w:val="575"/>
+          <w:jc w:val="center"/>
+        </w:trPr>
+        <w:tc>
+          <w:tcPr>
+            <w:tcW w:w="2552" w:type="dxa"/>
+            <w:shd w:val="clear" w:color="auto" w:fill="auto"/>
+            <w:tcMar>
+              <w:top w:w="55" w:type="dxa"/>
+              <w:left w:w="55" w:type="dxa"/>
+              <w:bottom w:w="55" w:type="dxa"/>
+              <w:right w:w="55" w:type="dxa"/>
+            </w:tcMar>
+          </w:tcPr>
+          <w:p>
+            <w:pPr>
+              <w:pStyle w:val="Standard"/>
+              <w:ind w:left="629"/>
+              <w:jc w:val="right"/>
+            </w:pPr>
+          </w:p>
+        </w:tc>
+        <w:tc>
+          <w:tcPr>
+            <w:tcW w:w="7902" w:type="dxa"/>
+            <w:tcBorders>
+              <w:bottom w:val="single" w:sz="2" w:space="0" w:color="000000"/>
+            </w:tcBorders>
+            <w:shd w:val="clear" w:color="auto" w:fill="auto"/>
+            <w:tcMar>
+              <w:top w:w="55" w:type="dxa"/>
+              <w:left w:w="55" w:type="dxa"/>
+              <w:bottom w:w="55" w:type="dxa"/>
+              <w:right w:w="55" w:type="dxa"/>
+            </w:tcMar>
+          </w:tcPr>
+          <w:p>
+            <w:pPr>
+              <w:pStyle w:val="TableContents"/>
+              <w:ind w:left="629"/>
+            </w:pPr>
+          </w:p>
+        </w:tc>
+      </w:tr>
+    </w:tbl>
+    <w:p>
+      <w:pPr>
+        <w:pStyle w:val="Standard"/>
+        <w:jc w:val="right"/>
+        <w:rPr>
+          <w:rFonts w:ascii="Calibri" w:hAnsi="Calibri"/>
+          <w:color w:val="000000"/>
+          <w:sz w:val="48"/>
+        </w:rPr>
+      </w:pPr>
+    </w:p>
+    <w:p>
+      <w:pPr>
+        <w:pStyle w:val="Standard"/>
+        <w:jc w:val="right"/>
+      </w:pPr>
+      <w:r>
+        <w:rPr>
+          <w:rFonts w:ascii="Calibri" w:hAnsi="Calibri"/>
+          <w:color w:val="000000"/>
+          <w:sz w:val="48"/>
+        </w:rPr>
+        <w:t>CALIFICACIÓN</w:t>
+      </w:r>
+      <w:r>
+        <w:rPr>
+          <w:rFonts w:ascii="Calibri" w:hAnsi="Calibri"/>
+          <w:color w:val="000000"/>
+          <w:sz w:val="52"/>
+        </w:rPr>
+        <w:t>: __________</w:t>
+      </w:r>
+    </w:p>
+    <w:p>
+      <w:pPr>
+        <w:pStyle w:val="Standard"/>
+        <w:jc w:val="both"/>
+      </w:pPr>
+    </w:p>
+    <w:p/>
+    <w:p>
+      <w:pPr>
         <w:rPr>
           <w:rFonts w:ascii="Calibri" w:hAnsi="Calibri" w:cs="Calibri"/>
           <w:color w:val="000000"/>
@@ -1392,13 +1288,28 @@
           <w:szCs w:val="52"/>
           <w:lang w:val="es-ES"/>
         </w:rPr>
-        <w:t>CALIFICACIÓN: __________</w:t>
-      </w:r>
-    </w:p>
-    <w:p>
+      </w:pPr>
+      <w:r>
+        <w:rPr>
+          <w:rFonts w:ascii="Calibri" w:hAnsi="Calibri" w:cs="Calibri"/>
+          <w:color w:val="000000"/>
+          <w:sz w:val="52"/>
+          <w:szCs w:val="52"/>
+          <w:lang w:val="es-ES"/>
+        </w:rPr>
+        <w:br w:type="page"/>
+      </w:r>
       <w:r>
         <w:lastRenderedPageBreak/>
-        <w:t>Funciones: “todo programa es un función pero no toda función es programa”</w:t>
+        <w:t xml:space="preserve">Funciones: “todo programa es un </w:t>
+      </w:r>
+      <w:proofErr w:type="gramStart"/>
+      <w:r>
+        <w:t>función</w:t>
+      </w:r>
+      <w:proofErr w:type="gramEnd"/>
+      <w:r>
+        <w:t xml:space="preserve"> pero no toda función es programa”</w:t>
       </w:r>
     </w:p>
     <w:p>
@@ -1623,6 +1534,7 @@
     </w:p>
     <w:p>
       <w:r>
+        <w:lastRenderedPageBreak/>
         <w:t>}</w:t>
       </w:r>
     </w:p>
@@ -1946,6 +1858,7 @@
           <w:noProof/>
           <w:lang w:val="es-ES"/>
         </w:rPr>
+        <w:lastRenderedPageBreak/>
         <w:drawing>
           <wp:inline distT="0" distB="0" distL="0" distR="0" wp14:anchorId="533A1E3C" wp14:editId="77A6B4F1">
             <wp:extent cx="3088036" cy="4116524"/>
@@ -1964,7 +1877,7 @@
                     </pic:cNvPicPr>
                   </pic:nvPicPr>
                   <pic:blipFill>
-                    <a:blip r:embed="rId6">
+                    <a:blip r:embed="rId5">
                       <a:extLst>
                         <a:ext uri="{28A0092B-C50C-407E-A947-70E740481C1C}">
                           <a14:useLocalDpi xmlns:a14="http://schemas.microsoft.com/office/drawing/2010/main" val="0"/>
@@ -2314,7 +2227,7 @@
                     </pic:cNvPicPr>
                   </pic:nvPicPr>
                   <pic:blipFill>
-                    <a:blip r:embed="rId7">
+                    <a:blip r:embed="rId6">
                       <a:extLst>
                         <a:ext uri="{28A0092B-C50C-407E-A947-70E740481C1C}">
                           <a14:useLocalDpi xmlns:a14="http://schemas.microsoft.com/office/drawing/2010/main" val="0"/>
@@ -2414,6 +2327,7 @@
     </w:p>
     <w:p>
       <w:r>
+        <w:lastRenderedPageBreak/>
         <w:tab/>
         <w:t>}</w:t>
       </w:r>
@@ -2500,7 +2414,7 @@
                     </pic:cNvPicPr>
                   </pic:nvPicPr>
                   <pic:blipFill>
-                    <a:blip r:embed="rId8">
+                    <a:blip r:embed="rId7">
                       <a:extLst>
                         <a:ext uri="{28A0092B-C50C-407E-A947-70E740481C1C}">
                           <a14:useLocalDpi xmlns:a14="http://schemas.microsoft.com/office/drawing/2010/main" val="0"/>
@@ -2553,6 +2467,7 @@
     <w:p/>
     <w:p>
       <w:r>
+        <w:lastRenderedPageBreak/>
         <w:t>/*</w:t>
       </w:r>
     </w:p>
@@ -2766,6 +2681,7 @@
     </w:p>
     <w:p>
       <w:r>
+        <w:lastRenderedPageBreak/>
         <w:tab/>
       </w:r>
       <w:r>
@@ -2997,6 +2913,7 @@
           <w:noProof/>
           <w:lang w:val="es-ES"/>
         </w:rPr>
+        <w:lastRenderedPageBreak/>
         <w:drawing>
           <wp:inline distT="0" distB="0" distL="0" distR="0" wp14:anchorId="1609882B" wp14:editId="06B999FD">
             <wp:extent cx="2400593" cy="3202124"/>
@@ -3015,7 +2932,7 @@
                     </pic:cNvPicPr>
                   </pic:nvPicPr>
                   <pic:blipFill>
-                    <a:blip r:embed="rId9">
+                    <a:blip r:embed="rId8">
                       <a:extLst>
                         <a:ext uri="{28A0092B-C50C-407E-A947-70E740481C1C}">
                           <a14:useLocalDpi xmlns:a14="http://schemas.microsoft.com/office/drawing/2010/main" val="0"/>
@@ -3163,7 +3080,7 @@
                     </pic:cNvPicPr>
                   </pic:nvPicPr>
                   <pic:blipFill>
-                    <a:blip r:embed="rId10">
+                    <a:blip r:embed="rId9">
                       <a:extLst>
                         <a:ext uri="{28A0092B-C50C-407E-A947-70E740481C1C}">
                           <a14:useLocalDpi xmlns:a14="http://schemas.microsoft.com/office/drawing/2010/main" val="0"/>
@@ -3202,6 +3119,7 @@
     </w:p>
     <w:p>
       <w:r>
+        <w:lastRenderedPageBreak/>
         <w:t>EXPORT_SYMBOL_GPL(btbcm_set_bdaddr);</w:t>
       </w:r>
     </w:p>
@@ -3488,6 +3406,7 @@
     <w:p/>
     <w:p>
       <w:r>
+        <w:lastRenderedPageBreak/>
         <w:tab/>
       </w:r>
       <w:r>
@@ -3724,6 +3643,7 @@
           <w:noProof/>
           <w:lang w:val="es-ES"/>
         </w:rPr>
+        <w:lastRenderedPageBreak/>
         <w:drawing>
           <wp:inline distT="0" distB="0" distL="0" distR="0" wp14:anchorId="1CE967F7" wp14:editId="41464293">
             <wp:extent cx="1945549" cy="2595146"/>
@@ -3742,7 +3662,7 @@
                     </pic:cNvPicPr>
                   </pic:nvPicPr>
                   <pic:blipFill>
-                    <a:blip r:embed="rId11">
+                    <a:blip r:embed="rId10">
                       <a:extLst>
                         <a:ext uri="{28A0092B-C50C-407E-A947-70E740481C1C}">
                           <a14:useLocalDpi xmlns:a14="http://schemas.microsoft.com/office/drawing/2010/main" val="0"/>
@@ -3962,6 +3882,7 @@
     </w:p>
     <w:p>
       <w:r>
+        <w:lastRenderedPageBreak/>
         <w:tab/>
       </w:r>
       <w:r>
@@ -4241,6 +4162,7 @@
     </w:p>
     <w:p>
       <w:r>
+        <w:lastRenderedPageBreak/>
         <w:tab/>
       </w:r>
       <w:r>
@@ -4564,7 +4486,7 @@
                     </pic:cNvPicPr>
                   </pic:nvPicPr>
                   <pic:blipFill>
-                    <a:blip r:embed="rId12">
+                    <a:blip r:embed="rId11">
                       <a:extLst>
                         <a:ext uri="{28A0092B-C50C-407E-A947-70E740481C1C}">
                           <a14:useLocalDpi xmlns:a14="http://schemas.microsoft.com/office/drawing/2010/main" val="0"/>
@@ -4737,6 +4659,7 @@
     </w:p>
     <w:p>
       <w:r>
+        <w:lastRenderedPageBreak/>
         <w:t>{</w:t>
       </w:r>
     </w:p>
@@ -5022,6 +4945,7 @@
           <w:noProof/>
           <w:lang w:val="es-ES"/>
         </w:rPr>
+        <w:lastRenderedPageBreak/>
         <w:drawing>
           <wp:inline distT="0" distB="0" distL="0" distR="0" wp14:anchorId="25BBA63B" wp14:editId="2AE4FE61">
             <wp:extent cx="4572000" cy="6098540"/>
@@ -5040,7 +4964,7 @@
                     </pic:cNvPicPr>
                   </pic:nvPicPr>
                   <pic:blipFill>
-                    <a:blip r:embed="rId13">
+                    <a:blip r:embed="rId12">
                       <a:extLst>
                         <a:ext uri="{28A0092B-C50C-407E-A947-70E740481C1C}">
                           <a14:useLocalDpi xmlns:a14="http://schemas.microsoft.com/office/drawing/2010/main" val="0"/>
@@ -5116,6 +5040,7 @@
           <w:noProof/>
           <w:lang w:val="es-ES"/>
         </w:rPr>
+        <w:lastRenderedPageBreak/>
         <w:drawing>
           <wp:inline distT="0" distB="0" distL="0" distR="0" wp14:anchorId="2DFF8AA8" wp14:editId="3F772A72">
             <wp:extent cx="2974249" cy="2221706"/>
@@ -5134,7 +5059,7 @@
                     </pic:cNvPicPr>
                   </pic:nvPicPr>
                   <pic:blipFill>
-                    <a:blip r:embed="rId14">
+                    <a:blip r:embed="rId13">
                       <a:extLst>
                         <a:ext uri="{28A0092B-C50C-407E-A947-70E740481C1C}">
                           <a14:useLocalDpi xmlns:a14="http://schemas.microsoft.com/office/drawing/2010/main" val="0"/>
@@ -5334,6 +5259,7 @@
     <w:p/>
     <w:p>
       <w:r>
+        <w:lastRenderedPageBreak/>
         <w:tab/>
         <w:t>return 0;</w:t>
       </w:r>
@@ -5362,7 +5288,7 @@
                     </pic:cNvPicPr>
                   </pic:nvPicPr>
                   <pic:blipFill>
-                    <a:blip r:embed="rId15">
+                    <a:blip r:embed="rId14">
                       <a:extLst>
                         <a:ext uri="{28A0092B-C50C-407E-A947-70E740481C1C}">
                           <a14:useLocalDpi xmlns:a14="http://schemas.microsoft.com/office/drawing/2010/main" val="0"/>
@@ -5628,6 +5554,7 @@
     </w:p>
     <w:p>
       <w:r>
+        <w:lastRenderedPageBreak/>
         <w:tab/>
         <w:t>int i, err;</w:t>
       </w:r>
@@ -5945,6 +5872,7 @@
     <w:p/>
     <w:p>
       <w:r>
+        <w:lastRenderedPageBreak/>
         <w:tab/>
       </w:r>
       <w:r>
@@ -6085,7 +6013,7 @@
                     </pic:cNvPicPr>
                   </pic:nvPicPr>
                   <pic:blipFill>
-                    <a:blip r:embed="rId16">
+                    <a:blip r:embed="rId15">
                       <a:extLst>
                         <a:ext uri="{28A0092B-C50C-407E-A947-70E740481C1C}">
                           <a14:useLocalDpi xmlns:a14="http://schemas.microsoft.com/office/drawing/2010/main" val="0"/>
@@ -6214,6 +6142,7 @@
     </w:p>
     <w:p>
       <w:r>
+        <w:lastRenderedPageBreak/>
         <w:tab/>
         <w:t>if (err)</w:t>
       </w:r>
@@ -6396,7 +6325,7 @@
                     </pic:cNvPicPr>
                   </pic:nvPicPr>
                   <pic:blipFill>
-                    <a:blip r:embed="rId17">
+                    <a:blip r:embed="rId16">
                       <a:extLst>
                         <a:ext uri="{28A0092B-C50C-407E-A947-70E740481C1C}">
                           <a14:useLocalDpi xmlns:a14="http://schemas.microsoft.com/office/drawing/2010/main" val="0"/>
@@ -6451,6 +6380,7 @@
     </w:p>
     <w:p>
       <w:r>
+        <w:lastRenderedPageBreak/>
         <w:tab/>
         <w:t>struct sk_buff *skb;</w:t>
       </w:r>
@@ -6712,12 +6642,12 @@
       </w:r>
     </w:p>
     <w:p>
-      <w:bookmarkStart w:id="0" w:name="_GoBack"/>
       <w:r>
         <w:rPr>
           <w:noProof/>
           <w:lang w:val="es-ES"/>
         </w:rPr>
+        <w:lastRenderedPageBreak/>
         <w:drawing>
           <wp:inline distT="0" distB="0" distL="0" distR="0" wp14:anchorId="231C883C" wp14:editId="18A33A2B">
             <wp:extent cx="2059849" cy="2747609"/>
@@ -6736,7 +6666,7 @@
                     </pic:cNvPicPr>
                   </pic:nvPicPr>
                   <pic:blipFill>
-                    <a:blip r:embed="rId18">
+                    <a:blip r:embed="rId17">
                       <a:extLst>
                         <a:ext uri="{28A0092B-C50C-407E-A947-70E740481C1C}">
                           <a14:useLocalDpi xmlns:a14="http://schemas.microsoft.com/office/drawing/2010/main" val="0"/>
@@ -6767,7 +6697,6 @@
           </wp:inline>
         </w:drawing>
       </w:r>
-      <w:bookmarkEnd w:id="0"/>
     </w:p>
     <w:p>
       <w:r>
@@ -6812,7 +6741,7 @@
 </file>
 
 <file path=word/styles.xml><?xml version="1.0" encoding="utf-8"?>
-<w:styles xmlns:mc="http://schemas.openxmlformats.org/markup-compatibility/2006" xmlns:r="http://schemas.openxmlformats.org/officeDocument/2006/relationships" xmlns:w="http://schemas.openxmlformats.org/wordprocessingml/2006/main" xmlns:w14="http://schemas.microsoft.com/office/word/2010/wordml" mc:Ignorable="w14">
+<w:styles xmlns:mc="http://schemas.openxmlformats.org/markup-compatibility/2006" xmlns:r="http://schemas.openxmlformats.org/officeDocument/2006/relationships" xmlns:w="http://schemas.openxmlformats.org/wordprocessingml/2006/main" xmlns:w14="http://schemas.microsoft.com/office/word/2010/wordml" xmlns:w15="http://schemas.microsoft.com/office/word/2012/wordml" xmlns:w16cid="http://schemas.microsoft.com/office/word/2016/wordml/cid" xmlns:w16se="http://schemas.microsoft.com/office/word/2015/wordml/symex" mc:Ignorable="w14 w15 w16se w16cid">
   <w:docDefaults>
     <w:rPrDefault>
       <w:rPr>
@@ -6824,144 +6753,377 @@
     </w:rPrDefault>
     <w:pPrDefault/>
   </w:docDefaults>
-  <w:latentStyles w:defLockedState="0" w:defUIPriority="99" w:defSemiHidden="1" w:defUnhideWhenUsed="1" w:defQFormat="0" w:count="276">
-    <w:lsdException w:name="Normal" w:semiHidden="0" w:uiPriority="0" w:unhideWhenUsed="0" w:qFormat="1"/>
-    <w:lsdException w:name="heading 1" w:semiHidden="0" w:uiPriority="9" w:unhideWhenUsed="0" w:qFormat="1"/>
-    <w:lsdException w:name="heading 2" w:uiPriority="9" w:qFormat="1"/>
-    <w:lsdException w:name="heading 3" w:uiPriority="9" w:qFormat="1"/>
-    <w:lsdException w:name="heading 4" w:uiPriority="9" w:qFormat="1"/>
-    <w:lsdException w:name="heading 5" w:uiPriority="9" w:qFormat="1"/>
-    <w:lsdException w:name="heading 6" w:uiPriority="9" w:qFormat="1"/>
-    <w:lsdException w:name="heading 7" w:uiPriority="9" w:qFormat="1"/>
-    <w:lsdException w:name="heading 8" w:uiPriority="9" w:qFormat="1"/>
-    <w:lsdException w:name="heading 9" w:uiPriority="9" w:qFormat="1"/>
-    <w:lsdException w:name="toc 1" w:uiPriority="39"/>
-    <w:lsdException w:name="toc 2" w:uiPriority="39"/>
-    <w:lsdException w:name="toc 3" w:uiPriority="39"/>
-    <w:lsdException w:name="toc 4" w:uiPriority="39"/>
-    <w:lsdException w:name="toc 5" w:uiPriority="39"/>
-    <w:lsdException w:name="toc 6" w:uiPriority="39"/>
-    <w:lsdException w:name="toc 7" w:uiPriority="39"/>
-    <w:lsdException w:name="toc 8" w:uiPriority="39"/>
-    <w:lsdException w:name="toc 9" w:uiPriority="39"/>
-    <w:lsdException w:name="caption" w:uiPriority="35" w:qFormat="1"/>
-    <w:lsdException w:name="Title" w:semiHidden="0" w:uiPriority="10" w:unhideWhenUsed="0" w:qFormat="1"/>
-    <w:lsdException w:name="Default Paragraph Font" w:uiPriority="1"/>
-    <w:lsdException w:name="Subtitle" w:semiHidden="0" w:uiPriority="11" w:unhideWhenUsed="0" w:qFormat="1"/>
-    <w:lsdException w:name="Strong" w:semiHidden="0" w:uiPriority="22" w:unhideWhenUsed="0" w:qFormat="1"/>
-    <w:lsdException w:name="Emphasis" w:semiHidden="0" w:uiPriority="20" w:unhideWhenUsed="0" w:qFormat="1"/>
-    <w:lsdException w:name="Table Grid" w:semiHidden="0" w:uiPriority="59" w:unhideWhenUsed="0"/>
-    <w:lsdException w:name="Placeholder Text" w:unhideWhenUsed="0"/>
-    <w:lsdException w:name="No Spacing" w:semiHidden="0" w:uiPriority="1" w:unhideWhenUsed="0" w:qFormat="1"/>
-    <w:lsdException w:name="Light Shading" w:semiHidden="0" w:uiPriority="60" w:unhideWhenUsed="0"/>
-    <w:lsdException w:name="Light List" w:semiHidden="0" w:uiPriority="61" w:unhideWhenUsed="0"/>
-    <w:lsdException w:name="Light Grid" w:semiHidden="0" w:uiPriority="62" w:unhideWhenUsed="0"/>
-    <w:lsdException w:name="Medium Shading 1" w:semiHidden="0" w:uiPriority="63" w:unhideWhenUsed="0"/>
-    <w:lsdException w:name="Medium Shading 2" w:semiHidden="0" w:uiPriority="64" w:unhideWhenUsed="0"/>
-    <w:lsdException w:name="Medium List 1" w:semiHidden="0" w:uiPriority="65" w:unhideWhenUsed="0"/>
-    <w:lsdException w:name="Medium List 2" w:semiHidden="0" w:uiPriority="66" w:unhideWhenUsed="0"/>
-    <w:lsdException w:name="Medium Grid 1" w:semiHidden="0" w:uiPriority="67" w:unhideWhenUsed="0"/>
-    <w:lsdException w:name="Medium Grid 2" w:semiHidden="0" w:uiPriority="68" w:unhideWhenUsed="0"/>
-    <w:lsdException w:name="Medium Grid 3" w:semiHidden="0" w:uiPriority="69" w:unhideWhenUsed="0"/>
-    <w:lsdException w:name="Dark List" w:semiHidden="0" w:uiPriority="70" w:unhideWhenUsed="0"/>
-    <w:lsdException w:name="Colorful Shading" w:semiHidden="0" w:uiPriority="71" w:unhideWhenUsed="0"/>
-    <w:lsdException w:name="Colorful List" w:semiHidden="0" w:uiPriority="72" w:unhideWhenUsed="0"/>
-    <w:lsdException w:name="Colorful Grid" w:semiHidden="0" w:uiPriority="73" w:unhideWhenUsed="0"/>
-    <w:lsdException w:name="Light Shading Accent 1" w:semiHidden="0" w:uiPriority="60" w:unhideWhenUsed="0"/>
-    <w:lsdException w:name="Light List Accent 1" w:semiHidden="0" w:uiPriority="61" w:unhideWhenUsed="0"/>
-    <w:lsdException w:name="Light Grid Accent 1" w:semiHidden="0" w:uiPriority="62" w:unhideWhenUsed="0"/>
-    <w:lsdException w:name="Medium Shading 1 Accent 1" w:semiHidden="0" w:uiPriority="63" w:unhideWhenUsed="0"/>
-    <w:lsdException w:name="Medium Shading 2 Accent 1" w:semiHidden="0" w:uiPriority="64" w:unhideWhenUsed="0"/>
-    <w:lsdException w:name="Medium List 1 Accent 1" w:semiHidden="0" w:uiPriority="65" w:unhideWhenUsed="0"/>
-    <w:lsdException w:name="Revision" w:unhideWhenUsed="0"/>
-    <w:lsdException w:name="List Paragraph" w:semiHidden="0" w:uiPriority="34" w:unhideWhenUsed="0" w:qFormat="1"/>
-    <w:lsdException w:name="Quote" w:semiHidden="0" w:uiPriority="29" w:unhideWhenUsed="0" w:qFormat="1"/>
-    <w:lsdException w:name="Intense Quote" w:semiHidden="0" w:uiPriority="30" w:unhideWhenUsed="0" w:qFormat="1"/>
-    <w:lsdException w:name="Medium List 2 Accent 1" w:semiHidden="0" w:uiPriority="66" w:unhideWhenUsed="0"/>
-    <w:lsdException w:name="Medium Grid 1 Accent 1" w:semiHidden="0" w:uiPriority="67" w:unhideWhenUsed="0"/>
-    <w:lsdException w:name="Medium Grid 2 Accent 1" w:semiHidden="0" w:uiPriority="68" w:unhideWhenUsed="0"/>
-    <w:lsdException w:name="Medium Grid 3 Accent 1" w:semiHidden="0" w:uiPriority="69" w:unhideWhenUsed="0"/>
-    <w:lsdException w:name="Dark List Accent 1" w:semiHidden="0" w:uiPriority="70" w:unhideWhenUsed="0"/>
-    <w:lsdException w:name="Colorful Shading Accent 1" w:semiHidden="0" w:uiPriority="71" w:unhideWhenUsed="0"/>
-    <w:lsdException w:name="Colorful List Accent 1" w:semiHidden="0" w:uiPriority="72" w:unhideWhenUsed="0"/>
-    <w:lsdException w:name="Colorful Grid Accent 1" w:semiHidden="0" w:uiPriority="73" w:unhideWhenUsed="0"/>
-    <w:lsdException w:name="Light Shading Accent 2" w:semiHidden="0" w:uiPriority="60" w:unhideWhenUsed="0"/>
-    <w:lsdException w:name="Light List Accent 2" w:semiHidden="0" w:uiPriority="61" w:unhideWhenUsed="0"/>
-    <w:lsdException w:name="Light Grid Accent 2" w:semiHidden="0" w:uiPriority="62" w:unhideWhenUsed="0"/>
-    <w:lsdException w:name="Medium Shading 1 Accent 2" w:semiHidden="0" w:uiPriority="63" w:unhideWhenUsed="0"/>
-    <w:lsdException w:name="Medium Shading 2 Accent 2" w:semiHidden="0" w:uiPriority="64" w:unhideWhenUsed="0"/>
-    <w:lsdException w:name="Medium List 1 Accent 2" w:semiHidden="0" w:uiPriority="65" w:unhideWhenUsed="0"/>
-    <w:lsdException w:name="Medium List 2 Accent 2" w:semiHidden="0" w:uiPriority="66" w:unhideWhenUsed="0"/>
-    <w:lsdException w:name="Medium Grid 1 Accent 2" w:semiHidden="0" w:uiPriority="67" w:unhideWhenUsed="0"/>
-    <w:lsdException w:name="Medium Grid 2 Accent 2" w:semiHidden="0" w:uiPriority="68" w:unhideWhenUsed="0"/>
-    <w:lsdException w:name="Medium Grid 3 Accent 2" w:semiHidden="0" w:uiPriority="69" w:unhideWhenUsed="0"/>
-    <w:lsdException w:name="Dark List Accent 2" w:semiHidden="0" w:uiPriority="70" w:unhideWhenUsed="0"/>
-    <w:lsdException w:name="Colorful Shading Accent 2" w:semiHidden="0" w:uiPriority="71" w:unhideWhenUsed="0"/>
-    <w:lsdException w:name="Colorful List Accent 2" w:semiHidden="0" w:uiPriority="72" w:unhideWhenUsed="0"/>
-    <w:lsdException w:name="Colorful Grid Accent 2" w:semiHidden="0" w:uiPriority="73" w:unhideWhenUsed="0"/>
-    <w:lsdException w:name="Light Shading Accent 3" w:semiHidden="0" w:uiPriority="60" w:unhideWhenUsed="0"/>
-    <w:lsdException w:name="Light List Accent 3" w:semiHidden="0" w:uiPriority="61" w:unhideWhenUsed="0"/>
-    <w:lsdException w:name="Light Grid Accent 3" w:semiHidden="0" w:uiPriority="62" w:unhideWhenUsed="0"/>
-    <w:lsdException w:name="Medium Shading 1 Accent 3" w:semiHidden="0" w:uiPriority="63" w:unhideWhenUsed="0"/>
-    <w:lsdException w:name="Medium Shading 2 Accent 3" w:semiHidden="0" w:uiPriority="64" w:unhideWhenUsed="0"/>
-    <w:lsdException w:name="Medium List 1 Accent 3" w:semiHidden="0" w:uiPriority="65" w:unhideWhenUsed="0"/>
-    <w:lsdException w:name="Medium List 2 Accent 3" w:semiHidden="0" w:uiPriority="66" w:unhideWhenUsed="0"/>
-    <w:lsdException w:name="Medium Grid 1 Accent 3" w:semiHidden="0" w:uiPriority="67" w:unhideWhenUsed="0"/>
-    <w:lsdException w:name="Medium Grid 2 Accent 3" w:semiHidden="0" w:uiPriority="68" w:unhideWhenUsed="0"/>
-    <w:lsdException w:name="Medium Grid 3 Accent 3" w:semiHidden="0" w:uiPriority="69" w:unhideWhenUsed="0"/>
-    <w:lsdException w:name="Dark List Accent 3" w:semiHidden="0" w:uiPriority="70" w:unhideWhenUsed="0"/>
-    <w:lsdException w:name="Colorful Shading Accent 3" w:semiHidden="0" w:uiPriority="71" w:unhideWhenUsed="0"/>
-    <w:lsdException w:name="Colorful List Accent 3" w:semiHidden="0" w:uiPriority="72" w:unhideWhenUsed="0"/>
-    <w:lsdException w:name="Colorful Grid Accent 3" w:semiHidden="0" w:uiPriority="73" w:unhideWhenUsed="0"/>
-    <w:lsdException w:name="Light Shading Accent 4" w:semiHidden="0" w:uiPriority="60" w:unhideWhenUsed="0"/>
-    <w:lsdException w:name="Light List Accent 4" w:semiHidden="0" w:uiPriority="61" w:unhideWhenUsed="0"/>
-    <w:lsdException w:name="Light Grid Accent 4" w:semiHidden="0" w:uiPriority="62" w:unhideWhenUsed="0"/>
-    <w:lsdException w:name="Medium Shading 1 Accent 4" w:semiHidden="0" w:uiPriority="63" w:unhideWhenUsed="0"/>
-    <w:lsdException w:name="Medium Shading 2 Accent 4" w:semiHidden="0" w:uiPriority="64" w:unhideWhenUsed="0"/>
-    <w:lsdException w:name="Medium List 1 Accent 4" w:semiHidden="0" w:uiPriority="65" w:unhideWhenUsed="0"/>
-    <w:lsdException w:name="Medium List 2 Accent 4" w:semiHidden="0" w:uiPriority="66" w:unhideWhenUsed="0"/>
-    <w:lsdException w:name="Medium Grid 1 Accent 4" w:semiHidden="0" w:uiPriority="67" w:unhideWhenUsed="0"/>
-    <w:lsdException w:name="Medium Grid 2 Accent 4" w:semiHidden="0" w:uiPriority="68" w:unhideWhenUsed="0"/>
-    <w:lsdException w:name="Medium Grid 3 Accent 4" w:semiHidden="0" w:uiPriority="69" w:unhideWhenUsed="0"/>
-    <w:lsdException w:name="Dark List Accent 4" w:semiHidden="0" w:uiPriority="70" w:unhideWhenUsed="0"/>
-    <w:lsdException w:name="Colorful Shading Accent 4" w:semiHidden="0" w:uiPriority="71" w:unhideWhenUsed="0"/>
-    <w:lsdException w:name="Colorful List Accent 4" w:semiHidden="0" w:uiPriority="72" w:unhideWhenUsed="0"/>
-    <w:lsdException w:name="Colorful Grid Accent 4" w:semiHidden="0" w:uiPriority="73" w:unhideWhenUsed="0"/>
-    <w:lsdException w:name="Light Shading Accent 5" w:semiHidden="0" w:uiPriority="60" w:unhideWhenUsed="0"/>
-    <w:lsdException w:name="Light List Accent 5" w:semiHidden="0" w:uiPriority="61" w:unhideWhenUsed="0"/>
-    <w:lsdException w:name="Light Grid Accent 5" w:semiHidden="0" w:uiPriority="62" w:unhideWhenUsed="0"/>
-    <w:lsdException w:name="Medium Shading 1 Accent 5" w:semiHidden="0" w:uiPriority="63" w:unhideWhenUsed="0"/>
-    <w:lsdException w:name="Medium Shading 2 Accent 5" w:semiHidden="0" w:uiPriority="64" w:unhideWhenUsed="0"/>
-    <w:lsdException w:name="Medium List 1 Accent 5" w:semiHidden="0" w:uiPriority="65" w:unhideWhenUsed="0"/>
-    <w:lsdException w:name="Medium List 2 Accent 5" w:semiHidden="0" w:uiPriority="66" w:unhideWhenUsed="0"/>
-    <w:lsdException w:name="Medium Grid 1 Accent 5" w:semiHidden="0" w:uiPriority="67" w:unhideWhenUsed="0"/>
-    <w:lsdException w:name="Medium Grid 2 Accent 5" w:semiHidden="0" w:uiPriority="68" w:unhideWhenUsed="0"/>
-    <w:lsdException w:name="Medium Grid 3 Accent 5" w:semiHidden="0" w:uiPriority="69" w:unhideWhenUsed="0"/>
-    <w:lsdException w:name="Dark List Accent 5" w:semiHidden="0" w:uiPriority="70" w:unhideWhenUsed="0"/>
-    <w:lsdException w:name="Colorful Shading Accent 5" w:semiHidden="0" w:uiPriority="71" w:unhideWhenUsed="0"/>
-    <w:lsdException w:name="Colorful List Accent 5" w:semiHidden="0" w:uiPriority="72" w:unhideWhenUsed="0"/>
-    <w:lsdException w:name="Colorful Grid Accent 5" w:semiHidden="0" w:uiPriority="73" w:unhideWhenUsed="0"/>
-    <w:lsdException w:name="Light Shading Accent 6" w:semiHidden="0" w:uiPriority="60" w:unhideWhenUsed="0"/>
-    <w:lsdException w:name="Light List Accent 6" w:semiHidden="0" w:uiPriority="61" w:unhideWhenUsed="0"/>
-    <w:lsdException w:name="Light Grid Accent 6" w:semiHidden="0" w:uiPriority="62" w:unhideWhenUsed="0"/>
-    <w:lsdException w:name="Medium Shading 1 Accent 6" w:semiHidden="0" w:uiPriority="63" w:unhideWhenUsed="0"/>
-    <w:lsdException w:name="Medium Shading 2 Accent 6" w:semiHidden="0" w:uiPriority="64" w:unhideWhenUsed="0"/>
-    <w:lsdException w:name="Medium List 1 Accent 6" w:semiHidden="0" w:uiPriority="65" w:unhideWhenUsed="0"/>
-    <w:lsdException w:name="Medium List 2 Accent 6" w:semiHidden="0" w:uiPriority="66" w:unhideWhenUsed="0"/>
-    <w:lsdException w:name="Medium Grid 1 Accent 6" w:semiHidden="0" w:uiPriority="67" w:unhideWhenUsed="0"/>
-    <w:lsdException w:name="Medium Grid 2 Accent 6" w:semiHidden="0" w:uiPriority="68" w:unhideWhenUsed="0"/>
-    <w:lsdException w:name="Medium Grid 3 Accent 6" w:semiHidden="0" w:uiPriority="69" w:unhideWhenUsed="0"/>
-    <w:lsdException w:name="Dark List Accent 6" w:semiHidden="0" w:uiPriority="70" w:unhideWhenUsed="0"/>
-    <w:lsdException w:name="Colorful Shading Accent 6" w:semiHidden="0" w:uiPriority="71" w:unhideWhenUsed="0"/>
-    <w:lsdException w:name="Colorful List Accent 6" w:semiHidden="0" w:uiPriority="72" w:unhideWhenUsed="0"/>
-    <w:lsdException w:name="Colorful Grid Accent 6" w:semiHidden="0" w:uiPriority="73" w:unhideWhenUsed="0"/>
-    <w:lsdException w:name="Subtle Emphasis" w:semiHidden="0" w:uiPriority="19" w:unhideWhenUsed="0" w:qFormat="1"/>
-    <w:lsdException w:name="Intense Emphasis" w:semiHidden="0" w:uiPriority="21" w:unhideWhenUsed="0" w:qFormat="1"/>
-    <w:lsdException w:name="Subtle Reference" w:semiHidden="0" w:uiPriority="31" w:unhideWhenUsed="0" w:qFormat="1"/>
-    <w:lsdException w:name="Intense Reference" w:semiHidden="0" w:uiPriority="32" w:unhideWhenUsed="0" w:qFormat="1"/>
-    <w:lsdException w:name="Book Title" w:semiHidden="0" w:uiPriority="33" w:unhideWhenUsed="0" w:qFormat="1"/>
-    <w:lsdException w:name="Bibliography" w:uiPriority="37"/>
-    <w:lsdException w:name="TOC Heading" w:uiPriority="39" w:qFormat="1"/>
+  <w:latentStyles w:defLockedState="0" w:defUIPriority="99" w:defSemiHidden="0" w:defUnhideWhenUsed="0" w:defQFormat="0" w:count="375">
+    <w:lsdException w:name="Normal" w:uiPriority="0" w:qFormat="1"/>
+    <w:lsdException w:name="heading 1" w:uiPriority="9" w:qFormat="1"/>
+    <w:lsdException w:name="heading 2" w:semiHidden="1" w:uiPriority="9" w:unhideWhenUsed="1" w:qFormat="1"/>
+    <w:lsdException w:name="heading 3" w:semiHidden="1" w:uiPriority="9" w:unhideWhenUsed="1" w:qFormat="1"/>
+    <w:lsdException w:name="heading 4" w:semiHidden="1" w:uiPriority="9" w:unhideWhenUsed="1" w:qFormat="1"/>
+    <w:lsdException w:name="heading 5" w:semiHidden="1" w:uiPriority="9" w:unhideWhenUsed="1" w:qFormat="1"/>
+    <w:lsdException w:name="heading 6" w:semiHidden="1" w:uiPriority="9" w:unhideWhenUsed="1" w:qFormat="1"/>
+    <w:lsdException w:name="heading 7" w:semiHidden="1" w:uiPriority="9" w:unhideWhenUsed="1" w:qFormat="1"/>
+    <w:lsdException w:name="heading 8" w:semiHidden="1" w:uiPriority="9" w:unhideWhenUsed="1" w:qFormat="1"/>
+    <w:lsdException w:name="heading 9" w:semiHidden="1" w:uiPriority="9" w:unhideWhenUsed="1" w:qFormat="1"/>
+    <w:lsdException w:name="index 1" w:semiHidden="1" w:unhideWhenUsed="1"/>
+    <w:lsdException w:name="index 2" w:semiHidden="1" w:unhideWhenUsed="1"/>
+    <w:lsdException w:name="index 3" w:semiHidden="1" w:unhideWhenUsed="1"/>
+    <w:lsdException w:name="index 4" w:semiHidden="1" w:unhideWhenUsed="1"/>
+    <w:lsdException w:name="index 5" w:semiHidden="1" w:unhideWhenUsed="1"/>
+    <w:lsdException w:name="index 6" w:semiHidden="1" w:unhideWhenUsed="1"/>
+    <w:lsdException w:name="index 7" w:semiHidden="1" w:unhideWhenUsed="1"/>
+    <w:lsdException w:name="index 8" w:semiHidden="1" w:unhideWhenUsed="1"/>
+    <w:lsdException w:name="index 9" w:semiHidden="1" w:unhideWhenUsed="1"/>
+    <w:lsdException w:name="toc 1" w:semiHidden="1" w:uiPriority="39" w:unhideWhenUsed="1"/>
+    <w:lsdException w:name="toc 2" w:semiHidden="1" w:uiPriority="39" w:unhideWhenUsed="1"/>
+    <w:lsdException w:name="toc 3" w:semiHidden="1" w:uiPriority="39" w:unhideWhenUsed="1"/>
+    <w:lsdException w:name="toc 4" w:semiHidden="1" w:uiPriority="39" w:unhideWhenUsed="1"/>
+    <w:lsdException w:name="toc 5" w:semiHidden="1" w:uiPriority="39" w:unhideWhenUsed="1"/>
+    <w:lsdException w:name="toc 6" w:semiHidden="1" w:uiPriority="39" w:unhideWhenUsed="1"/>
+    <w:lsdException w:name="toc 7" w:semiHidden="1" w:uiPriority="39" w:unhideWhenUsed="1"/>
+    <w:lsdException w:name="toc 8" w:semiHidden="1" w:uiPriority="39" w:unhideWhenUsed="1"/>
+    <w:lsdException w:name="toc 9" w:semiHidden="1" w:uiPriority="39" w:unhideWhenUsed="1"/>
+    <w:lsdException w:name="Normal Indent" w:semiHidden="1" w:unhideWhenUsed="1"/>
+    <w:lsdException w:name="footnote text" w:semiHidden="1" w:unhideWhenUsed="1"/>
+    <w:lsdException w:name="annotation text" w:semiHidden="1" w:unhideWhenUsed="1"/>
+    <w:lsdException w:name="header" w:semiHidden="1" w:unhideWhenUsed="1"/>
+    <w:lsdException w:name="footer" w:semiHidden="1" w:unhideWhenUsed="1"/>
+    <w:lsdException w:name="index heading" w:semiHidden="1" w:unhideWhenUsed="1"/>
+    <w:lsdException w:name="caption" w:semiHidden="1" w:uiPriority="35" w:unhideWhenUsed="1" w:qFormat="1"/>
+    <w:lsdException w:name="table of figures" w:semiHidden="1" w:unhideWhenUsed="1"/>
+    <w:lsdException w:name="envelope address" w:semiHidden="1" w:unhideWhenUsed="1"/>
+    <w:lsdException w:name="envelope return" w:semiHidden="1" w:unhideWhenUsed="1"/>
+    <w:lsdException w:name="footnote reference" w:semiHidden="1" w:unhideWhenUsed="1"/>
+    <w:lsdException w:name="annotation reference" w:semiHidden="1" w:unhideWhenUsed="1"/>
+    <w:lsdException w:name="line number" w:semiHidden="1" w:unhideWhenUsed="1"/>
+    <w:lsdException w:name="page number" w:semiHidden="1" w:unhideWhenUsed="1"/>
+    <w:lsdException w:name="endnote reference" w:semiHidden="1" w:unhideWhenUsed="1"/>
+    <w:lsdException w:name="endnote text" w:semiHidden="1" w:unhideWhenUsed="1"/>
+    <w:lsdException w:name="table of authorities" w:semiHidden="1" w:unhideWhenUsed="1"/>
+    <w:lsdException w:name="macro" w:semiHidden="1" w:unhideWhenUsed="1"/>
+    <w:lsdException w:name="toa heading" w:semiHidden="1" w:unhideWhenUsed="1"/>
+    <w:lsdException w:name="List" w:semiHidden="1" w:unhideWhenUsed="1"/>
+    <w:lsdException w:name="List Bullet" w:semiHidden="1" w:unhideWhenUsed="1"/>
+    <w:lsdException w:name="List Number" w:semiHidden="1" w:unhideWhenUsed="1"/>
+    <w:lsdException w:name="List 2" w:semiHidden="1" w:unhideWhenUsed="1"/>
+    <w:lsdException w:name="List 3" w:semiHidden="1" w:unhideWhenUsed="1"/>
+    <w:lsdException w:name="List 4" w:semiHidden="1" w:unhideWhenUsed="1"/>
+    <w:lsdException w:name="List 5" w:semiHidden="1" w:unhideWhenUsed="1"/>
+    <w:lsdException w:name="List Bullet 2" w:semiHidden="1" w:unhideWhenUsed="1"/>
+    <w:lsdException w:name="List Bullet 3" w:semiHidden="1" w:unhideWhenUsed="1"/>
+    <w:lsdException w:name="List Bullet 4" w:semiHidden="1" w:unhideWhenUsed="1"/>
+    <w:lsdException w:name="List Bullet 5" w:semiHidden="1" w:unhideWhenUsed="1"/>
+    <w:lsdException w:name="List Number 2" w:semiHidden="1" w:unhideWhenUsed="1"/>
+    <w:lsdException w:name="List Number 3" w:semiHidden="1" w:unhideWhenUsed="1"/>
+    <w:lsdException w:name="List Number 4" w:semiHidden="1" w:unhideWhenUsed="1"/>
+    <w:lsdException w:name="List Number 5" w:semiHidden="1" w:unhideWhenUsed="1"/>
+    <w:lsdException w:name="Title" w:uiPriority="10" w:qFormat="1"/>
+    <w:lsdException w:name="Closing" w:semiHidden="1" w:unhideWhenUsed="1"/>
+    <w:lsdException w:name="Signature" w:semiHidden="1" w:unhideWhenUsed="1"/>
+    <w:lsdException w:name="Default Paragraph Font" w:semiHidden="1" w:uiPriority="1" w:unhideWhenUsed="1"/>
+    <w:lsdException w:name="Body Text" w:semiHidden="1" w:unhideWhenUsed="1"/>
+    <w:lsdException w:name="Body Text Indent" w:semiHidden="1" w:unhideWhenUsed="1"/>
+    <w:lsdException w:name="List Continue" w:semiHidden="1" w:unhideWhenUsed="1"/>
+    <w:lsdException w:name="List Continue 2" w:semiHidden="1" w:unhideWhenUsed="1"/>
+    <w:lsdException w:name="List Continue 3" w:semiHidden="1" w:unhideWhenUsed="1"/>
+    <w:lsdException w:name="List Continue 4" w:semiHidden="1" w:unhideWhenUsed="1"/>
+    <w:lsdException w:name="List Continue 5" w:semiHidden="1" w:unhideWhenUsed="1"/>
+    <w:lsdException w:name="Message Header" w:semiHidden="1" w:unhideWhenUsed="1"/>
+    <w:lsdException w:name="Subtitle" w:uiPriority="11" w:qFormat="1"/>
+    <w:lsdException w:name="Salutation" w:semiHidden="1" w:unhideWhenUsed="1"/>
+    <w:lsdException w:name="Date" w:semiHidden="1" w:unhideWhenUsed="1"/>
+    <w:lsdException w:name="Body Text First Indent" w:semiHidden="1" w:unhideWhenUsed="1"/>
+    <w:lsdException w:name="Body Text First Indent 2" w:semiHidden="1" w:unhideWhenUsed="1"/>
+    <w:lsdException w:name="Note Heading" w:semiHidden="1" w:unhideWhenUsed="1"/>
+    <w:lsdException w:name="Body Text 2" w:semiHidden="1" w:unhideWhenUsed="1"/>
+    <w:lsdException w:name="Body Text 3" w:semiHidden="1" w:unhideWhenUsed="1"/>
+    <w:lsdException w:name="Body Text Indent 2" w:semiHidden="1" w:unhideWhenUsed="1"/>
+    <w:lsdException w:name="Body Text Indent 3" w:semiHidden="1" w:unhideWhenUsed="1"/>
+    <w:lsdException w:name="Block Text" w:semiHidden="1" w:unhideWhenUsed="1"/>
+    <w:lsdException w:name="Hyperlink" w:semiHidden="1" w:unhideWhenUsed="1"/>
+    <w:lsdException w:name="FollowedHyperlink" w:semiHidden="1" w:unhideWhenUsed="1"/>
+    <w:lsdException w:name="Strong" w:uiPriority="22" w:qFormat="1"/>
+    <w:lsdException w:name="Emphasis" w:uiPriority="20" w:qFormat="1"/>
+    <w:lsdException w:name="Document Map" w:semiHidden="1" w:unhideWhenUsed="1"/>
+    <w:lsdException w:name="Plain Text" w:semiHidden="1" w:unhideWhenUsed="1"/>
+    <w:lsdException w:name="E-mail Signature" w:semiHidden="1" w:unhideWhenUsed="1"/>
+    <w:lsdException w:name="HTML Top of Form" w:semiHidden="1" w:unhideWhenUsed="1"/>
+    <w:lsdException w:name="HTML Bottom of Form" w:semiHidden="1" w:unhideWhenUsed="1"/>
+    <w:lsdException w:name="Normal (Web)" w:semiHidden="1" w:unhideWhenUsed="1"/>
+    <w:lsdException w:name="HTML Acronym" w:semiHidden="1" w:unhideWhenUsed="1"/>
+    <w:lsdException w:name="HTML Address" w:semiHidden="1" w:unhideWhenUsed="1"/>
+    <w:lsdException w:name="HTML Cite" w:semiHidden="1" w:unhideWhenUsed="1"/>
+    <w:lsdException w:name="HTML Code" w:semiHidden="1" w:unhideWhenUsed="1"/>
+    <w:lsdException w:name="HTML Definition" w:semiHidden="1" w:unhideWhenUsed="1"/>
+    <w:lsdException w:name="HTML Keyboard" w:semiHidden="1" w:unhideWhenUsed="1"/>
+    <w:lsdException w:name="HTML Preformatted" w:semiHidden="1" w:unhideWhenUsed="1"/>
+    <w:lsdException w:name="HTML Sample" w:semiHidden="1" w:unhideWhenUsed="1"/>
+    <w:lsdException w:name="HTML Typewriter" w:semiHidden="1" w:unhideWhenUsed="1"/>
+    <w:lsdException w:name="HTML Variable" w:semiHidden="1" w:unhideWhenUsed="1"/>
+    <w:lsdException w:name="Normal Table" w:semiHidden="1" w:unhideWhenUsed="1"/>
+    <w:lsdException w:name="annotation subject" w:semiHidden="1" w:unhideWhenUsed="1"/>
+    <w:lsdException w:name="No List" w:semiHidden="1" w:unhideWhenUsed="1"/>
+    <w:lsdException w:name="Outline List 1" w:semiHidden="1" w:unhideWhenUsed="1"/>
+    <w:lsdException w:name="Outline List 2" w:semiHidden="1" w:unhideWhenUsed="1"/>
+    <w:lsdException w:name="Outline List 3" w:semiHidden="1" w:unhideWhenUsed="1"/>
+    <w:lsdException w:name="Table Simple 1" w:semiHidden="1" w:unhideWhenUsed="1"/>
+    <w:lsdException w:name="Table Simple 2" w:semiHidden="1" w:unhideWhenUsed="1"/>
+    <w:lsdException w:name="Table Simple 3" w:semiHidden="1" w:unhideWhenUsed="1"/>
+    <w:lsdException w:name="Table Classic 1" w:semiHidden="1" w:unhideWhenUsed="1"/>
+    <w:lsdException w:name="Table Classic 2" w:semiHidden="1" w:unhideWhenUsed="1"/>
+    <w:lsdException w:name="Table Classic 3" w:semiHidden="1" w:unhideWhenUsed="1"/>
+    <w:lsdException w:name="Table Classic 4" w:semiHidden="1" w:unhideWhenUsed="1"/>
+    <w:lsdException w:name="Table Colorful 1" w:semiHidden="1" w:unhideWhenUsed="1"/>
+    <w:lsdException w:name="Table Colorful 2" w:semiHidden="1" w:unhideWhenUsed="1"/>
+    <w:lsdException w:name="Table Colorful 3" w:semiHidden="1" w:unhideWhenUsed="1"/>
+    <w:lsdException w:name="Table Columns 1" w:semiHidden="1" w:unhideWhenUsed="1"/>
+    <w:lsdException w:name="Table Columns 2" w:semiHidden="1" w:unhideWhenUsed="1"/>
+    <w:lsdException w:name="Table Columns 3" w:semiHidden="1" w:unhideWhenUsed="1"/>
+    <w:lsdException w:name="Table Columns 4" w:semiHidden="1" w:unhideWhenUsed="1"/>
+    <w:lsdException w:name="Table Columns 5" w:semiHidden="1" w:unhideWhenUsed="1"/>
+    <w:lsdException w:name="Table Grid 1" w:semiHidden="1" w:unhideWhenUsed="1"/>
+    <w:lsdException w:name="Table Grid 2" w:semiHidden="1" w:unhideWhenUsed="1"/>
+    <w:lsdException w:name="Table Grid 3" w:semiHidden="1" w:unhideWhenUsed="1"/>
+    <w:lsdException w:name="Table Grid 4" w:semiHidden="1" w:unhideWhenUsed="1"/>
+    <w:lsdException w:name="Table Grid 5" w:semiHidden="1" w:unhideWhenUsed="1"/>
+    <w:lsdException w:name="Table Grid 6" w:semiHidden="1" w:unhideWhenUsed="1"/>
+    <w:lsdException w:name="Table Grid 7" w:semiHidden="1" w:unhideWhenUsed="1"/>
+    <w:lsdException w:name="Table Grid 8" w:semiHidden="1" w:unhideWhenUsed="1"/>
+    <w:lsdException w:name="Table List 1" w:semiHidden="1" w:unhideWhenUsed="1"/>
+    <w:lsdException w:name="Table List 2" w:semiHidden="1" w:unhideWhenUsed="1"/>
+    <w:lsdException w:name="Table List 3" w:semiHidden="1" w:unhideWhenUsed="1"/>
+    <w:lsdException w:name="Table List 4" w:semiHidden="1" w:unhideWhenUsed="1"/>
+    <w:lsdException w:name="Table List 5" w:semiHidden="1" w:unhideWhenUsed="1"/>
+    <w:lsdException w:name="Table List 6" w:semiHidden="1" w:unhideWhenUsed="1"/>
+    <w:lsdException w:name="Table List 7" w:semiHidden="1" w:unhideWhenUsed="1"/>
+    <w:lsdException w:name="Table List 8" w:semiHidden="1" w:unhideWhenUsed="1"/>
+    <w:lsdException w:name="Table 3D effects 1" w:semiHidden="1" w:unhideWhenUsed="1"/>
+    <w:lsdException w:name="Table 3D effects 2" w:semiHidden="1" w:unhideWhenUsed="1"/>
+    <w:lsdException w:name="Table 3D effects 3" w:semiHidden="1" w:unhideWhenUsed="1"/>
+    <w:lsdException w:name="Table Contemporary" w:semiHidden="1" w:unhideWhenUsed="1"/>
+    <w:lsdException w:name="Table Elegant" w:semiHidden="1" w:unhideWhenUsed="1"/>
+    <w:lsdException w:name="Table Professional" w:semiHidden="1" w:unhideWhenUsed="1"/>
+    <w:lsdException w:name="Table Subtle 1" w:semiHidden="1" w:unhideWhenUsed="1"/>
+    <w:lsdException w:name="Table Subtle 2" w:semiHidden="1" w:unhideWhenUsed="1"/>
+    <w:lsdException w:name="Table Web 1" w:semiHidden="1" w:unhideWhenUsed="1"/>
+    <w:lsdException w:name="Table Web 2" w:semiHidden="1" w:unhideWhenUsed="1"/>
+    <w:lsdException w:name="Table Web 3" w:semiHidden="1" w:unhideWhenUsed="1"/>
+    <w:lsdException w:name="Balloon Text" w:semiHidden="1" w:unhideWhenUsed="1"/>
+    <w:lsdException w:name="Table Grid" w:uiPriority="59"/>
+    <w:lsdException w:name="Table Theme" w:semiHidden="1" w:unhideWhenUsed="1"/>
+    <w:lsdException w:name="Placeholder Text" w:semiHidden="1"/>
+    <w:lsdException w:name="No Spacing" w:uiPriority="1" w:qFormat="1"/>
+    <w:lsdException w:name="Light Shading" w:uiPriority="60"/>
+    <w:lsdException w:name="Light List" w:uiPriority="61"/>
+    <w:lsdException w:name="Light Grid" w:uiPriority="62"/>
+    <w:lsdException w:name="Medium Shading 1" w:uiPriority="63"/>
+    <w:lsdException w:name="Medium Shading 2" w:uiPriority="64"/>
+    <w:lsdException w:name="Medium List 1" w:uiPriority="65"/>
+    <w:lsdException w:name="Medium List 2" w:uiPriority="66"/>
+    <w:lsdException w:name="Medium Grid 1" w:uiPriority="67"/>
+    <w:lsdException w:name="Medium Grid 2" w:uiPriority="68"/>
+    <w:lsdException w:name="Medium Grid 3" w:uiPriority="69"/>
+    <w:lsdException w:name="Dark List" w:uiPriority="70"/>
+    <w:lsdException w:name="Colorful Shading" w:uiPriority="71"/>
+    <w:lsdException w:name="Colorful List" w:uiPriority="72"/>
+    <w:lsdException w:name="Colorful Grid" w:uiPriority="73"/>
+    <w:lsdException w:name="Light Shading Accent 1" w:uiPriority="60"/>
+    <w:lsdException w:name="Light List Accent 1" w:uiPriority="61"/>
+    <w:lsdException w:name="Light Grid Accent 1" w:uiPriority="62"/>
+    <w:lsdException w:name="Medium Shading 1 Accent 1" w:uiPriority="63"/>
+    <w:lsdException w:name="Medium Shading 2 Accent 1" w:uiPriority="64"/>
+    <w:lsdException w:name="Medium List 1 Accent 1" w:uiPriority="65"/>
+    <w:lsdException w:name="Revision" w:semiHidden="1"/>
+    <w:lsdException w:name="List Paragraph" w:uiPriority="34" w:qFormat="1"/>
+    <w:lsdException w:name="Quote" w:uiPriority="29" w:qFormat="1"/>
+    <w:lsdException w:name="Intense Quote" w:uiPriority="30" w:qFormat="1"/>
+    <w:lsdException w:name="Medium List 2 Accent 1" w:uiPriority="66"/>
+    <w:lsdException w:name="Medium Grid 1 Accent 1" w:uiPriority="67"/>
+    <w:lsdException w:name="Medium Grid 2 Accent 1" w:uiPriority="68"/>
+    <w:lsdException w:name="Medium Grid 3 Accent 1" w:uiPriority="69"/>
+    <w:lsdException w:name="Dark List Accent 1" w:uiPriority="70"/>
+    <w:lsdException w:name="Colorful Shading Accent 1" w:uiPriority="71"/>
+    <w:lsdException w:name="Colorful List Accent 1" w:uiPriority="72"/>
+    <w:lsdException w:name="Colorful Grid Accent 1" w:uiPriority="73"/>
+    <w:lsdException w:name="Light Shading Accent 2" w:uiPriority="60"/>
+    <w:lsdException w:name="Light List Accent 2" w:uiPriority="61"/>
+    <w:lsdException w:name="Light Grid Accent 2" w:uiPriority="62"/>
+    <w:lsdException w:name="Medium Shading 1 Accent 2" w:uiPriority="63"/>
+    <w:lsdException w:name="Medium Shading 2 Accent 2" w:uiPriority="64"/>
+    <w:lsdException w:name="Medium List 1 Accent 2" w:uiPriority="65"/>
+    <w:lsdException w:name="Medium List 2 Accent 2" w:uiPriority="66"/>
+    <w:lsdException w:name="Medium Grid 1 Accent 2" w:uiPriority="67"/>
+    <w:lsdException w:name="Medium Grid 2 Accent 2" w:uiPriority="68"/>
+    <w:lsdException w:name="Medium Grid 3 Accent 2" w:uiPriority="69"/>
+    <w:lsdException w:name="Dark List Accent 2" w:uiPriority="70"/>
+    <w:lsdException w:name="Colorful Shading Accent 2" w:uiPriority="71"/>
+    <w:lsdException w:name="Colorful List Accent 2" w:uiPriority="72"/>
+    <w:lsdException w:name="Colorful Grid Accent 2" w:uiPriority="73"/>
+    <w:lsdException w:name="Light Shading Accent 3" w:uiPriority="60"/>
+    <w:lsdException w:name="Light List Accent 3" w:uiPriority="61"/>
+    <w:lsdException w:name="Light Grid Accent 3" w:uiPriority="62"/>
+    <w:lsdException w:name="Medium Shading 1 Accent 3" w:uiPriority="63"/>
+    <w:lsdException w:name="Medium Shading 2 Accent 3" w:uiPriority="64"/>
+    <w:lsdException w:name="Medium List 1 Accent 3" w:uiPriority="65"/>
+    <w:lsdException w:name="Medium List 2 Accent 3" w:uiPriority="66"/>
+    <w:lsdException w:name="Medium Grid 1 Accent 3" w:uiPriority="67"/>
+    <w:lsdException w:name="Medium Grid 2 Accent 3" w:uiPriority="68"/>
+    <w:lsdException w:name="Medium Grid 3 Accent 3" w:uiPriority="69"/>
+    <w:lsdException w:name="Dark List Accent 3" w:uiPriority="70"/>
+    <w:lsdException w:name="Colorful Shading Accent 3" w:uiPriority="71"/>
+    <w:lsdException w:name="Colorful List Accent 3" w:uiPriority="72"/>
+    <w:lsdException w:name="Colorful Grid Accent 3" w:uiPriority="73"/>
+    <w:lsdException w:name="Light Shading Accent 4" w:uiPriority="60"/>
+    <w:lsdException w:name="Light List Accent 4" w:uiPriority="61"/>
+    <w:lsdException w:name="Light Grid Accent 4" w:uiPriority="62"/>
+    <w:lsdException w:name="Medium Shading 1 Accent 4" w:uiPriority="63"/>
+    <w:lsdException w:name="Medium Shading 2 Accent 4" w:uiPriority="64"/>
+    <w:lsdException w:name="Medium List 1 Accent 4" w:uiPriority="65"/>
+    <w:lsdException w:name="Medium List 2 Accent 4" w:uiPriority="66"/>
+    <w:lsdException w:name="Medium Grid 1 Accent 4" w:uiPriority="67"/>
+    <w:lsdException w:name="Medium Grid 2 Accent 4" w:uiPriority="68"/>
+    <w:lsdException w:name="Medium Grid 3 Accent 4" w:uiPriority="69"/>
+    <w:lsdException w:name="Dark List Accent 4" w:uiPriority="70"/>
+    <w:lsdException w:name="Colorful Shading Accent 4" w:uiPriority="71"/>
+    <w:lsdException w:name="Colorful List Accent 4" w:uiPriority="72"/>
+    <w:lsdException w:name="Colorful Grid Accent 4" w:uiPriority="73"/>
+    <w:lsdException w:name="Light Shading Accent 5" w:uiPriority="60"/>
+    <w:lsdException w:name="Light List Accent 5" w:uiPriority="61"/>
+    <w:lsdException w:name="Light Grid Accent 5" w:uiPriority="62"/>
+    <w:lsdException w:name="Medium Shading 1 Accent 5" w:uiPriority="63"/>
+    <w:lsdException w:name="Medium Shading 2 Accent 5" w:uiPriority="64"/>
+    <w:lsdException w:name="Medium List 1 Accent 5" w:uiPriority="65"/>
+    <w:lsdException w:name="Medium List 2 Accent 5" w:uiPriority="66"/>
+    <w:lsdException w:name="Medium Grid 1 Accent 5" w:uiPriority="67"/>
+    <w:lsdException w:name="Medium Grid 2 Accent 5" w:uiPriority="68"/>
+    <w:lsdException w:name="Medium Grid 3 Accent 5" w:uiPriority="69"/>
+    <w:lsdException w:name="Dark List Accent 5" w:uiPriority="70"/>
+    <w:lsdException w:name="Colorful Shading Accent 5" w:uiPriority="71"/>
+    <w:lsdException w:name="Colorful List Accent 5" w:uiPriority="72"/>
+    <w:lsdException w:name="Colorful Grid Accent 5" w:uiPriority="73"/>
+    <w:lsdException w:name="Light Shading Accent 6" w:uiPriority="60"/>
+    <w:lsdException w:name="Light List Accent 6" w:uiPriority="61"/>
+    <w:lsdException w:name="Light Grid Accent 6" w:uiPriority="62"/>
+    <w:lsdException w:name="Medium Shading 1 Accent 6" w:uiPriority="63"/>
+    <w:lsdException w:name="Medium Shading 2 Accent 6" w:uiPriority="64"/>
+    <w:lsdException w:name="Medium List 1 Accent 6" w:uiPriority="65"/>
+    <w:lsdException w:name="Medium List 2 Accent 6" w:uiPriority="66"/>
+    <w:lsdException w:name="Medium Grid 1 Accent 6" w:uiPriority="67"/>
+    <w:lsdException w:name="Medium Grid 2 Accent 6" w:uiPriority="68"/>
+    <w:lsdException w:name="Medium Grid 3 Accent 6" w:uiPriority="69"/>
+    <w:lsdException w:name="Dark List Accent 6" w:uiPriority="70"/>
+    <w:lsdException w:name="Colorful Shading Accent 6" w:uiPriority="71"/>
+    <w:lsdException w:name="Colorful List Accent 6" w:uiPriority="72"/>
+    <w:lsdException w:name="Colorful Grid Accent 6" w:uiPriority="73"/>
+    <w:lsdException w:name="Subtle Emphasis" w:uiPriority="19" w:qFormat="1"/>
+    <w:lsdException w:name="Intense Emphasis" w:uiPriority="21" w:qFormat="1"/>
+    <w:lsdException w:name="Subtle Reference" w:uiPriority="31" w:qFormat="1"/>
+    <w:lsdException w:name="Intense Reference" w:uiPriority="32" w:qFormat="1"/>
+    <w:lsdException w:name="Book Title" w:uiPriority="33" w:qFormat="1"/>
+    <w:lsdException w:name="Bibliography" w:semiHidden="1" w:uiPriority="37" w:unhideWhenUsed="1"/>
+    <w:lsdException w:name="TOC Heading" w:semiHidden="1" w:uiPriority="39" w:unhideWhenUsed="1" w:qFormat="1"/>
+    <w:lsdException w:name="Grid Table Light" w:semiHidden="1" w:unhideWhenUsed="1"/>
+    <w:lsdException w:name="Grid Table 1 Light" w:semiHidden="1" w:unhideWhenUsed="1"/>
+    <w:lsdException w:name="Grid Table 2" w:semiHidden="1" w:unhideWhenUsed="1"/>
+    <w:lsdException w:name="Grid Table 3" w:semiHidden="1" w:unhideWhenUsed="1"/>
+    <w:lsdException w:name="Grid Table 4" w:uiPriority="49"/>
+    <w:lsdException w:name="Grid Table 5 Dark" w:uiPriority="50"/>
+    <w:lsdException w:name="Grid Table 6 Colorful" w:uiPriority="51"/>
+    <w:lsdException w:name="Grid Table 7 Colorful" w:uiPriority="52"/>
+    <w:lsdException w:name="Grid Table 1 Light Accent 1" w:uiPriority="46"/>
+    <w:lsdException w:name="Grid Table 2 Accent 1" w:uiPriority="47"/>
+    <w:lsdException w:name="Grid Table 3 Accent 1" w:uiPriority="48"/>
+    <w:lsdException w:name="Grid Table 4 Accent 1" w:uiPriority="49"/>
+    <w:lsdException w:name="Grid Table 5 Dark Accent 1" w:uiPriority="50"/>
+    <w:lsdException w:name="Grid Table 6 Colorful Accent 1" w:uiPriority="51"/>
+    <w:lsdException w:name="Grid Table 7 Colorful Accent 1" w:uiPriority="52"/>
+    <w:lsdException w:name="Grid Table 1 Light Accent 2" w:uiPriority="46"/>
+    <w:lsdException w:name="Grid Table 2 Accent 2" w:uiPriority="47"/>
+    <w:lsdException w:name="Grid Table 3 Accent 2" w:uiPriority="48"/>
+    <w:lsdException w:name="Grid Table 4 Accent 2" w:uiPriority="49"/>
+    <w:lsdException w:name="Grid Table 5 Dark Accent 2" w:uiPriority="50"/>
+    <w:lsdException w:name="Grid Table 6 Colorful Accent 2" w:uiPriority="51"/>
+    <w:lsdException w:name="Grid Table 7 Colorful Accent 2" w:uiPriority="52"/>
+    <w:lsdException w:name="Grid Table 1 Light Accent 3" w:uiPriority="46"/>
+    <w:lsdException w:name="Grid Table 2 Accent 3" w:uiPriority="47"/>
+    <w:lsdException w:name="Grid Table 3 Accent 3" w:uiPriority="48"/>
+    <w:lsdException w:name="Grid Table 4 Accent 3" w:uiPriority="49"/>
+    <w:lsdException w:name="Grid Table 5 Dark Accent 3" w:uiPriority="50"/>
+    <w:lsdException w:name="Grid Table 6 Colorful Accent 3" w:uiPriority="51"/>
+    <w:lsdException w:name="Grid Table 7 Colorful Accent 3" w:uiPriority="52"/>
+    <w:lsdException w:name="Grid Table 1 Light Accent 4" w:uiPriority="46"/>
+    <w:lsdException w:name="Grid Table 2 Accent 4" w:uiPriority="47"/>
+    <w:lsdException w:name="Grid Table 3 Accent 4" w:uiPriority="48"/>
+    <w:lsdException w:name="Grid Table 4 Accent 4" w:uiPriority="49"/>
+    <w:lsdException w:name="Grid Table 5 Dark Accent 4" w:uiPriority="50"/>
+    <w:lsdException w:name="Grid Table 6 Colorful Accent 4" w:uiPriority="51"/>
+    <w:lsdException w:name="Grid Table 7 Colorful Accent 4" w:uiPriority="52"/>
+    <w:lsdException w:name="Grid Table 1 Light Accent 5" w:uiPriority="46"/>
+    <w:lsdException w:name="Grid Table 2 Accent 5" w:uiPriority="47"/>
+    <w:lsdException w:name="Grid Table 3 Accent 5" w:uiPriority="48"/>
+    <w:lsdException w:name="Grid Table 4 Accent 5" w:uiPriority="49"/>
+    <w:lsdException w:name="Grid Table 5 Dark Accent 5" w:uiPriority="50"/>
+    <w:lsdException w:name="Grid Table 6 Colorful Accent 5" w:uiPriority="51"/>
+    <w:lsdException w:name="Grid Table 7 Colorful Accent 5" w:uiPriority="52"/>
+    <w:lsdException w:name="Grid Table 1 Light Accent 6" w:uiPriority="46"/>
+    <w:lsdException w:name="Grid Table 2 Accent 6" w:uiPriority="47"/>
+    <w:lsdException w:name="Grid Table 3 Accent 6" w:uiPriority="48"/>
+    <w:lsdException w:name="Grid Table 4 Accent 6" w:uiPriority="49"/>
+    <w:lsdException w:name="Grid Table 5 Dark Accent 6" w:uiPriority="50"/>
+    <w:lsdException w:name="Grid Table 6 Colorful Accent 6" w:uiPriority="51"/>
+    <w:lsdException w:name="Grid Table 7 Colorful Accent 6" w:uiPriority="52"/>
+    <w:lsdException w:name="List Table 1 Light" w:uiPriority="46"/>
+    <w:lsdException w:name="List Table 2" w:uiPriority="47"/>
+    <w:lsdException w:name="List Table 3" w:uiPriority="48"/>
+    <w:lsdException w:name="List Table 4" w:uiPriority="49"/>
+    <w:lsdException w:name="List Table 5 Dark" w:uiPriority="50"/>
+    <w:lsdException w:name="List Table 6 Colorful" w:uiPriority="51"/>
+    <w:lsdException w:name="List Table 7 Colorful" w:uiPriority="52"/>
+    <w:lsdException w:name="List Table 1 Light Accent 1" w:uiPriority="46"/>
+    <w:lsdException w:name="List Table 2 Accent 1" w:uiPriority="47"/>
+    <w:lsdException w:name="List Table 3 Accent 1" w:uiPriority="48"/>
+    <w:lsdException w:name="List Table 4 Accent 1" w:uiPriority="49"/>
+    <w:lsdException w:name="List Table 5 Dark Accent 1" w:uiPriority="50"/>
+    <w:lsdException w:name="List Table 6 Colorful Accent 1" w:uiPriority="51"/>
+    <w:lsdException w:name="List Table 7 Colorful Accent 1" w:uiPriority="52"/>
+    <w:lsdException w:name="List Table 1 Light Accent 2" w:uiPriority="46"/>
+    <w:lsdException w:name="List Table 2 Accent 2" w:uiPriority="47"/>
+    <w:lsdException w:name="List Table 3 Accent 2" w:uiPriority="48"/>
+    <w:lsdException w:name="List Table 4 Accent 2" w:uiPriority="49"/>
+    <w:lsdException w:name="List Table 5 Dark Accent 2" w:uiPriority="50"/>
+    <w:lsdException w:name="List Table 6 Colorful Accent 2" w:uiPriority="51"/>
+    <w:lsdException w:name="List Table 7 Colorful Accent 2" w:uiPriority="52"/>
+    <w:lsdException w:name="List Table 1 Light Accent 3" w:uiPriority="46"/>
+    <w:lsdException w:name="List Table 2 Accent 3" w:uiPriority="47"/>
+    <w:lsdException w:name="List Table 3 Accent 3" w:uiPriority="48"/>
+    <w:lsdException w:name="List Table 4 Accent 3" w:uiPriority="49"/>
+    <w:lsdException w:name="List Table 5 Dark Accent 3" w:uiPriority="50"/>
+    <w:lsdException w:name="List Table 6 Colorful Accent 3" w:uiPriority="51"/>
+    <w:lsdException w:name="List Table 7 Colorful Accent 3" w:uiPriority="52"/>
+    <w:lsdException w:name="List Table 1 Light Accent 4" w:uiPriority="46"/>
+    <w:lsdException w:name="List Table 2 Accent 4" w:uiPriority="47"/>
+    <w:lsdException w:name="List Table 3 Accent 4" w:uiPriority="48"/>
+    <w:lsdException w:name="List Table 4 Accent 4" w:uiPriority="49"/>
+    <w:lsdException w:name="List Table 5 Dark Accent 4" w:uiPriority="50"/>
+    <w:lsdException w:name="List Table 6 Colorful Accent 4" w:uiPriority="51"/>
+    <w:lsdException w:name="List Table 7 Colorful Accent 4" w:uiPriority="52"/>
+    <w:lsdException w:name="List Table 1 Light Accent 5" w:uiPriority="46"/>
+    <w:lsdException w:name="List Table 2 Accent 5" w:uiPriority="47"/>
+    <w:lsdException w:name="List Table 3 Accent 5" w:uiPriority="48"/>
+    <w:lsdException w:name="List Table 4 Accent 5" w:uiPriority="49"/>
+    <w:lsdException w:name="List Table 5 Dark Accent 5" w:uiPriority="50"/>
+    <w:lsdException w:name="List Table 6 Colorful Accent 5" w:uiPriority="51"/>
+    <w:lsdException w:name="List Table 7 Colorful Accent 5" w:uiPriority="52"/>
+    <w:lsdException w:name="List Table 1 Light Accent 6" w:uiPriority="46"/>
+    <w:lsdException w:name="List Table 2 Accent 6" w:uiPriority="47"/>
+    <w:lsdException w:name="List Table 3 Accent 6" w:uiPriority="48"/>
+    <w:lsdException w:name="List Table 4 Accent 6" w:uiPriority="49"/>
+    <w:lsdException w:name="List Table 5 Dark Accent 6" w:uiPriority="50"/>
+    <w:lsdException w:name="List Table 6 Colorful Accent 6" w:uiPriority="51"/>
+    <w:lsdException w:name="List Table 7 Colorful Accent 6" w:uiPriority="52"/>
+    <w:lsdException w:name="Mention" w:semiHidden="1" w:unhideWhenUsed="1"/>
+    <w:lsdException w:name="Smart Hyperlink" w:semiHidden="1" w:unhideWhenUsed="1"/>
+    <w:lsdException w:name="Hashtag" w:semiHidden="1" w:unhideWhenUsed="1"/>
+    <w:lsdException w:name="Unresolved Mention" w:semiHidden="1" w:unhideWhenUsed="1"/>
   </w:latentStyles>
   <w:style w:type="paragraph" w:default="1" w:styleId="Normal">
     <w:name w:val="Normal"/>
@@ -7022,219 +7184,28 @@
       <w:szCs w:val="18"/>
     </w:rPr>
   </w:style>
-</w:styles>
-</file>
-
-<file path=word/stylesWithEffects.xml><?xml version="1.0" encoding="utf-8"?>
-<w:styles xmlns:wpc="http://schemas.microsoft.com/office/word/2010/wordprocessingCanvas" xmlns:mo="http://schemas.microsoft.com/office/mac/office/2008/main" xmlns:mc="http://schemas.openxmlformats.org/markup-compatibility/2006" xmlns:mv="urn:schemas-microsoft-com:mac:vml" xmlns:o="urn:schemas-microsoft-com:office:office" xmlns:r="http://schemas.openxmlformats.org/officeDocument/2006/relationships" xmlns:m="http://schemas.openxmlformats.org/officeDocument/2006/math" xmlns:v="urn:schemas-microsoft-com:vml" xmlns:wp14="http://schemas.microsoft.com/office/word/2010/wordprocessingDrawing" xmlns:wp="http://schemas.openxmlformats.org/drawingml/2006/wordprocessingDrawing" xmlns:w10="urn:schemas-microsoft-com:office:word" xmlns:w="http://schemas.openxmlformats.org/wordprocessingml/2006/main" xmlns:w14="http://schemas.microsoft.com/office/word/2010/wordml" xmlns:wpg="http://schemas.microsoft.com/office/word/2010/wordprocessingGroup" xmlns:wpi="http://schemas.microsoft.com/office/word/2010/wordprocessingInk" xmlns:wne="http://schemas.microsoft.com/office/word/2006/wordml" xmlns:wps="http://schemas.microsoft.com/office/word/2010/wordprocessingShape" mc:Ignorable="w14 wp14">
-  <w:docDefaults>
-    <w:rPrDefault>
-      <w:rPr>
-        <w:rFonts w:asciiTheme="minorHAnsi" w:eastAsiaTheme="minorEastAsia" w:hAnsiTheme="minorHAnsi" w:cstheme="minorBidi"/>
-        <w:sz w:val="24"/>
-        <w:szCs w:val="24"/>
-        <w:lang w:val="es-ES_tradnl" w:eastAsia="es-ES" w:bidi="ar-SA"/>
-      </w:rPr>
-    </w:rPrDefault>
-    <w:pPrDefault/>
-  </w:docDefaults>
-  <w:latentStyles w:defLockedState="0" w:defUIPriority="99" w:defSemiHidden="1" w:defUnhideWhenUsed="1" w:defQFormat="0" w:count="276">
-    <w:lsdException w:name="Normal" w:semiHidden="0" w:uiPriority="0" w:unhideWhenUsed="0" w:qFormat="1"/>
-    <w:lsdException w:name="heading 1" w:semiHidden="0" w:uiPriority="9" w:unhideWhenUsed="0" w:qFormat="1"/>
-    <w:lsdException w:name="heading 2" w:uiPriority="9" w:qFormat="1"/>
-    <w:lsdException w:name="heading 3" w:uiPriority="9" w:qFormat="1"/>
-    <w:lsdException w:name="heading 4" w:uiPriority="9" w:qFormat="1"/>
-    <w:lsdException w:name="heading 5" w:uiPriority="9" w:qFormat="1"/>
-    <w:lsdException w:name="heading 6" w:uiPriority="9" w:qFormat="1"/>
-    <w:lsdException w:name="heading 7" w:uiPriority="9" w:qFormat="1"/>
-    <w:lsdException w:name="heading 8" w:uiPriority="9" w:qFormat="1"/>
-    <w:lsdException w:name="heading 9" w:uiPriority="9" w:qFormat="1"/>
-    <w:lsdException w:name="toc 1" w:uiPriority="39"/>
-    <w:lsdException w:name="toc 2" w:uiPriority="39"/>
-    <w:lsdException w:name="toc 3" w:uiPriority="39"/>
-    <w:lsdException w:name="toc 4" w:uiPriority="39"/>
-    <w:lsdException w:name="toc 5" w:uiPriority="39"/>
-    <w:lsdException w:name="toc 6" w:uiPriority="39"/>
-    <w:lsdException w:name="toc 7" w:uiPriority="39"/>
-    <w:lsdException w:name="toc 8" w:uiPriority="39"/>
-    <w:lsdException w:name="toc 9" w:uiPriority="39"/>
-    <w:lsdException w:name="caption" w:uiPriority="35" w:qFormat="1"/>
-    <w:lsdException w:name="Title" w:semiHidden="0" w:uiPriority="10" w:unhideWhenUsed="0" w:qFormat="1"/>
-    <w:lsdException w:name="Default Paragraph Font" w:uiPriority="1"/>
-    <w:lsdException w:name="Subtitle" w:semiHidden="0" w:uiPriority="11" w:unhideWhenUsed="0" w:qFormat="1"/>
-    <w:lsdException w:name="Strong" w:semiHidden="0" w:uiPriority="22" w:unhideWhenUsed="0" w:qFormat="1"/>
-    <w:lsdException w:name="Emphasis" w:semiHidden="0" w:uiPriority="20" w:unhideWhenUsed="0" w:qFormat="1"/>
-    <w:lsdException w:name="Table Grid" w:semiHidden="0" w:uiPriority="59" w:unhideWhenUsed="0"/>
-    <w:lsdException w:name="Placeholder Text" w:unhideWhenUsed="0"/>
-    <w:lsdException w:name="No Spacing" w:semiHidden="0" w:uiPriority="1" w:unhideWhenUsed="0" w:qFormat="1"/>
-    <w:lsdException w:name="Light Shading" w:semiHidden="0" w:uiPriority="60" w:unhideWhenUsed="0"/>
-    <w:lsdException w:name="Light List" w:semiHidden="0" w:uiPriority="61" w:unhideWhenUsed="0"/>
-    <w:lsdException w:name="Light Grid" w:semiHidden="0" w:uiPriority="62" w:unhideWhenUsed="0"/>
-    <w:lsdException w:name="Medium Shading 1" w:semiHidden="0" w:uiPriority="63" w:unhideWhenUsed="0"/>
-    <w:lsdException w:name="Medium Shading 2" w:semiHidden="0" w:uiPriority="64" w:unhideWhenUsed="0"/>
-    <w:lsdException w:name="Medium List 1" w:semiHidden="0" w:uiPriority="65" w:unhideWhenUsed="0"/>
-    <w:lsdException w:name="Medium List 2" w:semiHidden="0" w:uiPriority="66" w:unhideWhenUsed="0"/>
-    <w:lsdException w:name="Medium Grid 1" w:semiHidden="0" w:uiPriority="67" w:unhideWhenUsed="0"/>
-    <w:lsdException w:name="Medium Grid 2" w:semiHidden="0" w:uiPriority="68" w:unhideWhenUsed="0"/>
-    <w:lsdException w:name="Medium Grid 3" w:semiHidden="0" w:uiPriority="69" w:unhideWhenUsed="0"/>
-    <w:lsdException w:name="Dark List" w:semiHidden="0" w:uiPriority="70" w:unhideWhenUsed="0"/>
-    <w:lsdException w:name="Colorful Shading" w:semiHidden="0" w:uiPriority="71" w:unhideWhenUsed="0"/>
-    <w:lsdException w:name="Colorful List" w:semiHidden="0" w:uiPriority="72" w:unhideWhenUsed="0"/>
-    <w:lsdException w:name="Colorful Grid" w:semiHidden="0" w:uiPriority="73" w:unhideWhenUsed="0"/>
-    <w:lsdException w:name="Light Shading Accent 1" w:semiHidden="0" w:uiPriority="60" w:unhideWhenUsed="0"/>
-    <w:lsdException w:name="Light List Accent 1" w:semiHidden="0" w:uiPriority="61" w:unhideWhenUsed="0"/>
-    <w:lsdException w:name="Light Grid Accent 1" w:semiHidden="0" w:uiPriority="62" w:unhideWhenUsed="0"/>
-    <w:lsdException w:name="Medium Shading 1 Accent 1" w:semiHidden="0" w:uiPriority="63" w:unhideWhenUsed="0"/>
-    <w:lsdException w:name="Medium Shading 2 Accent 1" w:semiHidden="0" w:uiPriority="64" w:unhideWhenUsed="0"/>
-    <w:lsdException w:name="Medium List 1 Accent 1" w:semiHidden="0" w:uiPriority="65" w:unhideWhenUsed="0"/>
-    <w:lsdException w:name="Revision" w:unhideWhenUsed="0"/>
-    <w:lsdException w:name="List Paragraph" w:semiHidden="0" w:uiPriority="34" w:unhideWhenUsed="0" w:qFormat="1"/>
-    <w:lsdException w:name="Quote" w:semiHidden="0" w:uiPriority="29" w:unhideWhenUsed="0" w:qFormat="1"/>
-    <w:lsdException w:name="Intense Quote" w:semiHidden="0" w:uiPriority="30" w:unhideWhenUsed="0" w:qFormat="1"/>
-    <w:lsdException w:name="Medium List 2 Accent 1" w:semiHidden="0" w:uiPriority="66" w:unhideWhenUsed="0"/>
-    <w:lsdException w:name="Medium Grid 1 Accent 1" w:semiHidden="0" w:uiPriority="67" w:unhideWhenUsed="0"/>
-    <w:lsdException w:name="Medium Grid 2 Accent 1" w:semiHidden="0" w:uiPriority="68" w:unhideWhenUsed="0"/>
-    <w:lsdException w:name="Medium Grid 3 Accent 1" w:semiHidden="0" w:uiPriority="69" w:unhideWhenUsed="0"/>
-    <w:lsdException w:name="Dark List Accent 1" w:semiHidden="0" w:uiPriority="70" w:unhideWhenUsed="0"/>
-    <w:lsdException w:name="Colorful Shading Accent 1" w:semiHidden="0" w:uiPriority="71" w:unhideWhenUsed="0"/>
-    <w:lsdException w:name="Colorful List Accent 1" w:semiHidden="0" w:uiPriority="72" w:unhideWhenUsed="0"/>
-    <w:lsdException w:name="Colorful Grid Accent 1" w:semiHidden="0" w:uiPriority="73" w:unhideWhenUsed="0"/>
-    <w:lsdException w:name="Light Shading Accent 2" w:semiHidden="0" w:uiPriority="60" w:unhideWhenUsed="0"/>
-    <w:lsdException w:name="Light List Accent 2" w:semiHidden="0" w:uiPriority="61" w:unhideWhenUsed="0"/>
-    <w:lsdException w:name="Light Grid Accent 2" w:semiHidden="0" w:uiPriority="62" w:unhideWhenUsed="0"/>
-    <w:lsdException w:name="Medium Shading 1 Accent 2" w:semiHidden="0" w:uiPriority="63" w:unhideWhenUsed="0"/>
-    <w:lsdException w:name="Medium Shading 2 Accent 2" w:semiHidden="0" w:uiPriority="64" w:unhideWhenUsed="0"/>
-    <w:lsdException w:name="Medium List 1 Accent 2" w:semiHidden="0" w:uiPriority="65" w:unhideWhenUsed="0"/>
-    <w:lsdException w:name="Medium List 2 Accent 2" w:semiHidden="0" w:uiPriority="66" w:unhideWhenUsed="0"/>
-    <w:lsdException w:name="Medium Grid 1 Accent 2" w:semiHidden="0" w:uiPriority="67" w:unhideWhenUsed="0"/>
-    <w:lsdException w:name="Medium Grid 2 Accent 2" w:semiHidden="0" w:uiPriority="68" w:unhideWhenUsed="0"/>
-    <w:lsdException w:name="Medium Grid 3 Accent 2" w:semiHidden="0" w:uiPriority="69" w:unhideWhenUsed="0"/>
-    <w:lsdException w:name="Dark List Accent 2" w:semiHidden="0" w:uiPriority="70" w:unhideWhenUsed="0"/>
-    <w:lsdException w:name="Colorful Shading Accent 2" w:semiHidden="0" w:uiPriority="71" w:unhideWhenUsed="0"/>
-    <w:lsdException w:name="Colorful List Accent 2" w:semiHidden="0" w:uiPriority="72" w:unhideWhenUsed="0"/>
-    <w:lsdException w:name="Colorful Grid Accent 2" w:semiHidden="0" w:uiPriority="73" w:unhideWhenUsed="0"/>
-    <w:lsdException w:name="Light Shading Accent 3" w:semiHidden="0" w:uiPriority="60" w:unhideWhenUsed="0"/>
-    <w:lsdException w:name="Light List Accent 3" w:semiHidden="0" w:uiPriority="61" w:unhideWhenUsed="0"/>
-    <w:lsdException w:name="Light Grid Accent 3" w:semiHidden="0" w:uiPriority="62" w:unhideWhenUsed="0"/>
-    <w:lsdException w:name="Medium Shading 1 Accent 3" w:semiHidden="0" w:uiPriority="63" w:unhideWhenUsed="0"/>
-    <w:lsdException w:name="Medium Shading 2 Accent 3" w:semiHidden="0" w:uiPriority="64" w:unhideWhenUsed="0"/>
-    <w:lsdException w:name="Medium List 1 Accent 3" w:semiHidden="0" w:uiPriority="65" w:unhideWhenUsed="0"/>
-    <w:lsdException w:name="Medium List 2 Accent 3" w:semiHidden="0" w:uiPriority="66" w:unhideWhenUsed="0"/>
-    <w:lsdException w:name="Medium Grid 1 Accent 3" w:semiHidden="0" w:uiPriority="67" w:unhideWhenUsed="0"/>
-    <w:lsdException w:name="Medium Grid 2 Accent 3" w:semiHidden="0" w:uiPriority="68" w:unhideWhenUsed="0"/>
-    <w:lsdException w:name="Medium Grid 3 Accent 3" w:semiHidden="0" w:uiPriority="69" w:unhideWhenUsed="0"/>
-    <w:lsdException w:name="Dark List Accent 3" w:semiHidden="0" w:uiPriority="70" w:unhideWhenUsed="0"/>
-    <w:lsdException w:name="Colorful Shading Accent 3" w:semiHidden="0" w:uiPriority="71" w:unhideWhenUsed="0"/>
-    <w:lsdException w:name="Colorful List Accent 3" w:semiHidden="0" w:uiPriority="72" w:unhideWhenUsed="0"/>
-    <w:lsdException w:name="Colorful Grid Accent 3" w:semiHidden="0" w:uiPriority="73" w:unhideWhenUsed="0"/>
-    <w:lsdException w:name="Light Shading Accent 4" w:semiHidden="0" w:uiPriority="60" w:unhideWhenUsed="0"/>
-    <w:lsdException w:name="Light List Accent 4" w:semiHidden="0" w:uiPriority="61" w:unhideWhenUsed="0"/>
-    <w:lsdException w:name="Light Grid Accent 4" w:semiHidden="0" w:uiPriority="62" w:unhideWhenUsed="0"/>
-    <w:lsdException w:name="Medium Shading 1 Accent 4" w:semiHidden="0" w:uiPriority="63" w:unhideWhenUsed="0"/>
-    <w:lsdException w:name="Medium Shading 2 Accent 4" w:semiHidden="0" w:uiPriority="64" w:unhideWhenUsed="0"/>
-    <w:lsdException w:name="Medium List 1 Accent 4" w:semiHidden="0" w:uiPriority="65" w:unhideWhenUsed="0"/>
-    <w:lsdException w:name="Medium List 2 Accent 4" w:semiHidden="0" w:uiPriority="66" w:unhideWhenUsed="0"/>
-    <w:lsdException w:name="Medium Grid 1 Accent 4" w:semiHidden="0" w:uiPriority="67" w:unhideWhenUsed="0"/>
-    <w:lsdException w:name="Medium Grid 2 Accent 4" w:semiHidden="0" w:uiPriority="68" w:unhideWhenUsed="0"/>
-    <w:lsdException w:name="Medium Grid 3 Accent 4" w:semiHidden="0" w:uiPriority="69" w:unhideWhenUsed="0"/>
-    <w:lsdException w:name="Dark List Accent 4" w:semiHidden="0" w:uiPriority="70" w:unhideWhenUsed="0"/>
-    <w:lsdException w:name="Colorful Shading Accent 4" w:semiHidden="0" w:uiPriority="71" w:unhideWhenUsed="0"/>
-    <w:lsdException w:name="Colorful List Accent 4" w:semiHidden="0" w:uiPriority="72" w:unhideWhenUsed="0"/>
-    <w:lsdException w:name="Colorful Grid Accent 4" w:semiHidden="0" w:uiPriority="73" w:unhideWhenUsed="0"/>
-    <w:lsdException w:name="Light Shading Accent 5" w:semiHidden="0" w:uiPriority="60" w:unhideWhenUsed="0"/>
-    <w:lsdException w:name="Light List Accent 5" w:semiHidden="0" w:uiPriority="61" w:unhideWhenUsed="0"/>
-    <w:lsdException w:name="Light Grid Accent 5" w:semiHidden="0" w:uiPriority="62" w:unhideWhenUsed="0"/>
-    <w:lsdException w:name="Medium Shading 1 Accent 5" w:semiHidden="0" w:uiPriority="63" w:unhideWhenUsed="0"/>
-    <w:lsdException w:name="Medium Shading 2 Accent 5" w:semiHidden="0" w:uiPriority="64" w:unhideWhenUsed="0"/>
-    <w:lsdException w:name="Medium List 1 Accent 5" w:semiHidden="0" w:uiPriority="65" w:unhideWhenUsed="0"/>
-    <w:lsdException w:name="Medium List 2 Accent 5" w:semiHidden="0" w:uiPriority="66" w:unhideWhenUsed="0"/>
-    <w:lsdException w:name="Medium Grid 1 Accent 5" w:semiHidden="0" w:uiPriority="67" w:unhideWhenUsed="0"/>
-    <w:lsdException w:name="Medium Grid 2 Accent 5" w:semiHidden="0" w:uiPriority="68" w:unhideWhenUsed="0"/>
-    <w:lsdException w:name="Medium Grid 3 Accent 5" w:semiHidden="0" w:uiPriority="69" w:unhideWhenUsed="0"/>
-    <w:lsdException w:name="Dark List Accent 5" w:semiHidden="0" w:uiPriority="70" w:unhideWhenUsed="0"/>
-    <w:lsdException w:name="Colorful Shading Accent 5" w:semiHidden="0" w:uiPriority="71" w:unhideWhenUsed="0"/>
-    <w:lsdException w:name="Colorful List Accent 5" w:semiHidden="0" w:uiPriority="72" w:unhideWhenUsed="0"/>
-    <w:lsdException w:name="Colorful Grid Accent 5" w:semiHidden="0" w:uiPriority="73" w:unhideWhenUsed="0"/>
-    <w:lsdException w:name="Light Shading Accent 6" w:semiHidden="0" w:uiPriority="60" w:unhideWhenUsed="0"/>
-    <w:lsdException w:name="Light List Accent 6" w:semiHidden="0" w:uiPriority="61" w:unhideWhenUsed="0"/>
-    <w:lsdException w:name="Light Grid Accent 6" w:semiHidden="0" w:uiPriority="62" w:unhideWhenUsed="0"/>
-    <w:lsdException w:name="Medium Shading 1 Accent 6" w:semiHidden="0" w:uiPriority="63" w:unhideWhenUsed="0"/>
-    <w:lsdException w:name="Medium Shading 2 Accent 6" w:semiHidden="0" w:uiPriority="64" w:unhideWhenUsed="0"/>
-    <w:lsdException w:name="Medium List 1 Accent 6" w:semiHidden="0" w:uiPriority="65" w:unhideWhenUsed="0"/>
-    <w:lsdException w:name="Medium List 2 Accent 6" w:semiHidden="0" w:uiPriority="66" w:unhideWhenUsed="0"/>
-    <w:lsdException w:name="Medium Grid 1 Accent 6" w:semiHidden="0" w:uiPriority="67" w:unhideWhenUsed="0"/>
-    <w:lsdException w:name="Medium Grid 2 Accent 6" w:semiHidden="0" w:uiPriority="68" w:unhideWhenUsed="0"/>
-    <w:lsdException w:name="Medium Grid 3 Accent 6" w:semiHidden="0" w:uiPriority="69" w:unhideWhenUsed="0"/>
-    <w:lsdException w:name="Dark List Accent 6" w:semiHidden="0" w:uiPriority="70" w:unhideWhenUsed="0"/>
-    <w:lsdException w:name="Colorful Shading Accent 6" w:semiHidden="0" w:uiPriority="71" w:unhideWhenUsed="0"/>
-    <w:lsdException w:name="Colorful List Accent 6" w:semiHidden="0" w:uiPriority="72" w:unhideWhenUsed="0"/>
-    <w:lsdException w:name="Colorful Grid Accent 6" w:semiHidden="0" w:uiPriority="73" w:unhideWhenUsed="0"/>
-    <w:lsdException w:name="Subtle Emphasis" w:semiHidden="0" w:uiPriority="19" w:unhideWhenUsed="0" w:qFormat="1"/>
-    <w:lsdException w:name="Intense Emphasis" w:semiHidden="0" w:uiPriority="21" w:unhideWhenUsed="0" w:qFormat="1"/>
-    <w:lsdException w:name="Subtle Reference" w:semiHidden="0" w:uiPriority="31" w:unhideWhenUsed="0" w:qFormat="1"/>
-    <w:lsdException w:name="Intense Reference" w:semiHidden="0" w:uiPriority="32" w:unhideWhenUsed="0" w:qFormat="1"/>
-    <w:lsdException w:name="Book Title" w:semiHidden="0" w:uiPriority="33" w:unhideWhenUsed="0" w:qFormat="1"/>
-    <w:lsdException w:name="Bibliography" w:uiPriority="37"/>
-    <w:lsdException w:name="TOC Heading" w:uiPriority="39" w:qFormat="1"/>
-  </w:latentStyles>
-  <w:style w:type="paragraph" w:default="1" w:styleId="Normal">
-    <w:name w:val="Normal"/>
-    <w:qFormat/>
-    <w:rsid w:val="00E22F2A"/>
-  </w:style>
-  <w:style w:type="character" w:default="1" w:styleId="Fuentedeprrafopredeter">
-    <w:name w:val="Default Paragraph Font"/>
-    <w:uiPriority w:val="1"/>
-    <w:semiHidden/>
-    <w:unhideWhenUsed/>
-  </w:style>
-  <w:style w:type="table" w:default="1" w:styleId="Tablanormal">
-    <w:name w:val="Normal Table"/>
-    <w:uiPriority w:val="99"/>
-    <w:semiHidden/>
-    <w:unhideWhenUsed/>
-    <w:tblPr>
-      <w:tblInd w:w="0" w:type="dxa"/>
-      <w:tblCellMar>
-        <w:top w:w="0" w:type="dxa"/>
-        <w:left w:w="108" w:type="dxa"/>
-        <w:bottom w:w="0" w:type="dxa"/>
-        <w:right w:w="108" w:type="dxa"/>
-      </w:tblCellMar>
-    </w:tblPr>
-  </w:style>
-  <w:style w:type="numbering" w:default="1" w:styleId="Sinlista">
-    <w:name w:val="No List"/>
-    <w:uiPriority w:val="99"/>
-    <w:semiHidden/>
-    <w:unhideWhenUsed/>
-  </w:style>
-  <w:style w:type="paragraph" w:styleId="Textodeglobo">
-    <w:name w:val="Balloon Text"/>
-    <w:basedOn w:val="Normal"/>
-    <w:link w:val="TextodegloboCar"/>
-    <w:uiPriority w:val="99"/>
-    <w:semiHidden/>
-    <w:unhideWhenUsed/>
-    <w:rsid w:val="00E22F2A"/>
+  <w:style w:type="paragraph" w:customStyle="1" w:styleId="Standard">
+    <w:name w:val="Standard"/>
+    <w:rsid w:val="004324BA"/>
+    <w:pPr>
+      <w:widowControl w:val="0"/>
+      <w:suppressAutoHyphens/>
+      <w:autoSpaceDN w:val="0"/>
+      <w:textAlignment w:val="baseline"/>
+    </w:pPr>
     <w:rPr>
-      <w:rFonts w:ascii="Lucida Grande" w:hAnsi="Lucida Grande" w:cs="Lucida Grande"/>
-      <w:sz w:val="18"/>
-      <w:szCs w:val="18"/>
+      <w:rFonts w:ascii="Liberation Serif" w:eastAsia="Droid Sans Fallback" w:hAnsi="Liberation Serif" w:cs="FreeSans"/>
+      <w:kern w:val="3"/>
+      <w:lang w:val="en-US" w:eastAsia="zh-CN" w:bidi="hi-IN"/>
     </w:rPr>
   </w:style>
-  <w:style w:type="character" w:customStyle="1" w:styleId="TextodegloboCar">
-    <w:name w:val="Texto de globo Car"/>
-    <w:basedOn w:val="Fuentedeprrafopredeter"/>
-    <w:link w:val="Textodeglobo"/>
-    <w:uiPriority w:val="99"/>
-    <w:semiHidden/>
-    <w:rsid w:val="00E22F2A"/>
-    <w:rPr>
-      <w:rFonts w:ascii="Lucida Grande" w:hAnsi="Lucida Grande" w:cs="Lucida Grande"/>
-      <w:sz w:val="18"/>
-      <w:szCs w:val="18"/>
-    </w:rPr>
+  <w:style w:type="paragraph" w:customStyle="1" w:styleId="TableContents">
+    <w:name w:val="Table Contents"/>
+    <w:basedOn w:val="Standard"/>
+    <w:rsid w:val="004324BA"/>
+    <w:pPr>
+      <w:suppressLineNumbers/>
+    </w:pPr>
   </w:style>
 </w:styles>
 </file>

</xml_diff>